<commit_message>
se agwrega el plan de la segunda semana
</commit_message>
<xml_diff>
--- a/plan  de horas study.docx
+++ b/plan  de horas study.docx
@@ -5,8 +5,8 @@
     <w:tbl>
       <w:tblPr>
         <w:tblStyle w:val="Tablaconcuadrcula"/>
-        <w:tblW w:w="11404" w:type="dxa"/>
-        <w:tblInd w:w="-883" w:type="dxa"/>
+        <w:tblpPr w:leftFromText="141" w:rightFromText="141" w:vertAnchor="page" w:horzAnchor="margin" w:tblpXSpec="center" w:tblpY="2165"/>
+        <w:tblW w:w="11896" w:type="dxa"/>
         <w:tblLook w:val="04A0" w:firstRow="1" w:lastRow="0" w:firstColumn="1" w:lastColumn="0" w:noHBand="0" w:noVBand="1"/>
       </w:tblPr>
       <w:tblGrid>
@@ -40,7 +40,7 @@
             </w:pPr>
             <w:r>
               <w:rPr>
-                <w:highlight w:val="lightGray"/>
+                <w:highlight w:val="green"/>
               </w:rPr>
               <w:t>hora</w:t>
             </w:r>
@@ -161,6 +161,1101 @@
         </w:tc>
         <w:tc>
           <w:tcPr>
+            <w:tcW w:w="1676" w:type="dxa"/>
+            <w:tcBorders>
+              <w:left w:val="single" w:sz="4" w:space="0" w:color="auto"/>
+              <w:right w:val="single" w:sz="4" w:space="0" w:color="auto"/>
+            </w:tcBorders>
+          </w:tcPr>
+          <w:p>
+            <w:pPr>
+              <w:rPr>
+                <w:highlight w:val="green"/>
+              </w:rPr>
+            </w:pPr>
+            <w:r>
+              <w:rPr>
+                <w:highlight w:val="lightGray"/>
+              </w:rPr>
+              <w:t>16-18</w:t>
+            </w:r>
+          </w:p>
+        </w:tc>
+        <w:tc>
+          <w:tcPr>
+            <w:tcW w:w="949" w:type="dxa"/>
+            <w:tcBorders>
+              <w:left w:val="single" w:sz="4" w:space="0" w:color="auto"/>
+              <w:right w:val="single" w:sz="4" w:space="0" w:color="auto"/>
+            </w:tcBorders>
+          </w:tcPr>
+          <w:p>
+            <w:pPr>
+              <w:rPr>
+                <w:highlight w:val="green"/>
+              </w:rPr>
+            </w:pPr>
+            <w:r>
+              <w:rPr>
+                <w:highlight w:val="lightGray"/>
+              </w:rPr>
+              <w:t>18-20</w:t>
+            </w:r>
+          </w:p>
+        </w:tc>
+        <w:tc>
+          <w:tcPr>
+            <w:tcW w:w="949" w:type="dxa"/>
+            <w:tcBorders>
+              <w:left w:val="single" w:sz="4" w:space="0" w:color="auto"/>
+              <w:right w:val="single" w:sz="4" w:space="0" w:color="auto"/>
+            </w:tcBorders>
+          </w:tcPr>
+          <w:p>
+            <w:pPr>
+              <w:rPr>
+                <w:highlight w:val="green"/>
+              </w:rPr>
+            </w:pPr>
+            <w:r>
+              <w:rPr>
+                <w:highlight w:val="lightGray"/>
+              </w:rPr>
+              <w:t>20-22</w:t>
+            </w:r>
+          </w:p>
+        </w:tc>
+        <w:tc>
+          <w:tcPr>
+            <w:tcW w:w="507" w:type="dxa"/>
+            <w:tcBorders>
+              <w:left w:val="single" w:sz="4" w:space="0" w:color="auto"/>
+            </w:tcBorders>
+          </w:tcPr>
+          <w:p>
+            <w:pPr>
+              <w:rPr>
+                <w:highlight w:val="green"/>
+              </w:rPr>
+            </w:pPr>
+            <w:r>
+              <w:rPr>
+                <w:highlight w:val="lightGray"/>
+              </w:rPr>
+              <w:t>22-24</w:t>
+            </w:r>
+          </w:p>
+        </w:tc>
+      </w:tr>
+      <w:tr>
+        <w:trPr>
+          <w:trHeight w:val="590"/>
+        </w:trPr>
+        <w:tc>
+          <w:tcPr>
+            <w:tcW w:w="1084" w:type="dxa"/>
+          </w:tcPr>
+          <w:p>
+            <w:pPr>
+              <w:rPr>
+                <w:highlight w:val="yellow"/>
+              </w:rPr>
+            </w:pPr>
+            <w:r>
+              <w:rPr>
+                <w:highlight w:val="lightGray"/>
+              </w:rPr>
+              <w:t xml:space="preserve">Lunes </w:t>
+            </w:r>
+          </w:p>
+        </w:tc>
+        <w:tc>
+          <w:tcPr>
+            <w:tcW w:w="1676" w:type="dxa"/>
+          </w:tcPr>
+          <w:p>
+            <w:r>
+              <w:rPr>
+                <w:highlight w:val="red"/>
+              </w:rPr>
+              <w:t>Comunicaciones móviles</w:t>
+            </w:r>
+          </w:p>
+        </w:tc>
+        <w:tc>
+          <w:tcPr>
+            <w:tcW w:w="1251" w:type="dxa"/>
+          </w:tcPr>
+          <w:p/>
+        </w:tc>
+        <w:tc>
+          <w:tcPr>
+            <w:tcW w:w="1282" w:type="dxa"/>
+          </w:tcPr>
+          <w:p>
+            <w:r>
+              <w:rPr>
+                <w:highlight w:val="red"/>
+              </w:rPr>
+              <w:t>estudiar</w:t>
+            </w:r>
+          </w:p>
+        </w:tc>
+        <w:tc>
+          <w:tcPr>
+            <w:tcW w:w="1261" w:type="dxa"/>
+          </w:tcPr>
+          <w:p/>
+        </w:tc>
+        <w:tc>
+          <w:tcPr>
+            <w:tcW w:w="1261" w:type="dxa"/>
+          </w:tcPr>
+          <w:p>
+            <w:r>
+              <w:rPr>
+                <w:highlight w:val="darkCyan"/>
+              </w:rPr>
+              <w:t>Afecciones y adiciones</w:t>
+            </w:r>
+          </w:p>
+        </w:tc>
+        <w:tc>
+          <w:tcPr>
+            <w:tcW w:w="1676" w:type="dxa"/>
+          </w:tcPr>
+          <w:p>
+            <w:r>
+              <w:rPr>
+                <w:highlight w:val="darkCyan"/>
+              </w:rPr>
+              <w:t>Afecciones y adiciones</w:t>
+            </w:r>
+          </w:p>
+        </w:tc>
+        <w:tc>
+          <w:tcPr>
+            <w:tcW w:w="949" w:type="dxa"/>
+          </w:tcPr>
+          <w:p/>
+        </w:tc>
+        <w:tc>
+          <w:tcPr>
+            <w:tcW w:w="949" w:type="dxa"/>
+          </w:tcPr>
+          <w:p>
+            <w:r>
+              <w:rPr>
+                <w:highlight w:val="darkCyan"/>
+              </w:rPr>
+              <w:t>estudiar</w:t>
+            </w:r>
+          </w:p>
+        </w:tc>
+        <w:tc>
+          <w:tcPr>
+            <w:tcW w:w="507" w:type="dxa"/>
+          </w:tcPr>
+          <w:p/>
+        </w:tc>
+      </w:tr>
+      <w:tr>
+        <w:trPr>
+          <w:trHeight w:val="625"/>
+        </w:trPr>
+        <w:tc>
+          <w:tcPr>
+            <w:tcW w:w="1084" w:type="dxa"/>
+          </w:tcPr>
+          <w:p>
+            <w:pPr>
+              <w:rPr>
+                <w:highlight w:val="lightGray"/>
+              </w:rPr>
+            </w:pPr>
+            <w:r>
+              <w:rPr>
+                <w:highlight w:val="lightGray"/>
+              </w:rPr>
+              <w:t xml:space="preserve">Martes </w:t>
+            </w:r>
+          </w:p>
+        </w:tc>
+        <w:tc>
+          <w:tcPr>
+            <w:tcW w:w="1676" w:type="dxa"/>
+          </w:tcPr>
+          <w:p/>
+        </w:tc>
+        <w:tc>
+          <w:tcPr>
+            <w:tcW w:w="1251" w:type="dxa"/>
+          </w:tcPr>
+          <w:p>
+            <w:r>
+              <w:rPr>
+                <w:highlight w:val="cyan"/>
+              </w:rPr>
+              <w:t>Informática</w:t>
+            </w:r>
+            <w:r>
+              <w:t xml:space="preserve"> </w:t>
+            </w:r>
+          </w:p>
+        </w:tc>
+        <w:tc>
+          <w:tcPr>
+            <w:tcW w:w="1282" w:type="dxa"/>
+          </w:tcPr>
+          <w:p/>
+        </w:tc>
+        <w:tc>
+          <w:tcPr>
+            <w:tcW w:w="1261" w:type="dxa"/>
+          </w:tcPr>
+          <w:p>
+            <w:r>
+              <w:rPr>
+                <w:highlight w:val="cyan"/>
+              </w:rPr>
+              <w:t>estudiar</w:t>
+            </w:r>
+          </w:p>
+        </w:tc>
+        <w:tc>
+          <w:tcPr>
+            <w:tcW w:w="1261" w:type="dxa"/>
+          </w:tcPr>
+          <w:p/>
+        </w:tc>
+        <w:tc>
+          <w:tcPr>
+            <w:tcW w:w="1676" w:type="dxa"/>
+          </w:tcPr>
+          <w:p/>
+        </w:tc>
+        <w:tc>
+          <w:tcPr>
+            <w:tcW w:w="949" w:type="dxa"/>
+          </w:tcPr>
+          <w:p/>
+        </w:tc>
+        <w:tc>
+          <w:tcPr>
+            <w:tcW w:w="949" w:type="dxa"/>
+          </w:tcPr>
+          <w:p>
+            <w:r>
+              <w:rPr>
+                <w:highlight w:val="cyan"/>
+              </w:rPr>
+              <w:t>estudiar</w:t>
+            </w:r>
+          </w:p>
+        </w:tc>
+        <w:tc>
+          <w:tcPr>
+            <w:tcW w:w="507" w:type="dxa"/>
+          </w:tcPr>
+          <w:p/>
+        </w:tc>
+      </w:tr>
+      <w:tr>
+        <w:trPr>
+          <w:trHeight w:val="590"/>
+        </w:trPr>
+        <w:tc>
+          <w:tcPr>
+            <w:tcW w:w="1084" w:type="dxa"/>
+          </w:tcPr>
+          <w:p>
+            <w:pPr>
+              <w:rPr>
+                <w:highlight w:val="lightGray"/>
+              </w:rPr>
+            </w:pPr>
+            <w:r>
+              <w:rPr>
+                <w:highlight w:val="lightGray"/>
+              </w:rPr>
+              <w:t>miércoles</w:t>
+            </w:r>
+          </w:p>
+        </w:tc>
+        <w:tc>
+          <w:tcPr>
+            <w:tcW w:w="1676" w:type="dxa"/>
+          </w:tcPr>
+          <w:p>
+            <w:r>
+              <w:rPr>
+                <w:highlight w:val="red"/>
+              </w:rPr>
+              <w:t>Comunicaciones móvile</w:t>
+            </w:r>
+            <w:r>
+              <w:rPr>
+                <w:highlight w:val="red"/>
+              </w:rPr>
+              <w:t>s</w:t>
+            </w:r>
+          </w:p>
+        </w:tc>
+        <w:tc>
+          <w:tcPr>
+            <w:tcW w:w="1251" w:type="dxa"/>
+          </w:tcPr>
+          <w:p/>
+        </w:tc>
+        <w:tc>
+          <w:tcPr>
+            <w:tcW w:w="1282" w:type="dxa"/>
+          </w:tcPr>
+          <w:p>
+            <w:r>
+              <w:rPr>
+                <w:highlight w:val="magenta"/>
+              </w:rPr>
+              <w:t>Dispositivos redes</w:t>
+            </w:r>
+          </w:p>
+        </w:tc>
+        <w:tc>
+          <w:tcPr>
+            <w:tcW w:w="1261" w:type="dxa"/>
+          </w:tcPr>
+          <w:p/>
+        </w:tc>
+        <w:tc>
+          <w:tcPr>
+            <w:tcW w:w="1261" w:type="dxa"/>
+          </w:tcPr>
+          <w:p/>
+        </w:tc>
+        <w:tc>
+          <w:tcPr>
+            <w:tcW w:w="1676" w:type="dxa"/>
+          </w:tcPr>
+          <w:p/>
+        </w:tc>
+        <w:tc>
+          <w:tcPr>
+            <w:tcW w:w="949" w:type="dxa"/>
+          </w:tcPr>
+          <w:p>
+            <w:r>
+              <w:rPr>
+                <w:highlight w:val="red"/>
+              </w:rPr>
+              <w:t>estudiar</w:t>
+            </w:r>
+          </w:p>
+        </w:tc>
+        <w:tc>
+          <w:tcPr>
+            <w:tcW w:w="949" w:type="dxa"/>
+          </w:tcPr>
+          <w:p>
+            <w:r>
+              <w:rPr>
+                <w:highlight w:val="magenta"/>
+              </w:rPr>
+              <w:t>estudiar</w:t>
+            </w:r>
+          </w:p>
+        </w:tc>
+        <w:tc>
+          <w:tcPr>
+            <w:tcW w:w="507" w:type="dxa"/>
+          </w:tcPr>
+          <w:p/>
+        </w:tc>
+      </w:tr>
+      <w:tr>
+        <w:trPr>
+          <w:trHeight w:val="625"/>
+        </w:trPr>
+        <w:tc>
+          <w:tcPr>
+            <w:tcW w:w="1084" w:type="dxa"/>
+          </w:tcPr>
+          <w:p>
+            <w:pPr>
+              <w:rPr>
+                <w:highlight w:val="lightGray"/>
+              </w:rPr>
+            </w:pPr>
+            <w:r>
+              <w:rPr>
+                <w:highlight w:val="lightGray"/>
+              </w:rPr>
+              <w:t>jueves</w:t>
+            </w:r>
+          </w:p>
+        </w:tc>
+        <w:tc>
+          <w:tcPr>
+            <w:tcW w:w="1676" w:type="dxa"/>
+          </w:tcPr>
+          <w:p/>
+        </w:tc>
+        <w:tc>
+          <w:tcPr>
+            <w:tcW w:w="1251" w:type="dxa"/>
+          </w:tcPr>
+          <w:p>
+            <w:r>
+              <w:rPr>
+                <w:highlight w:val="cyan"/>
+              </w:rPr>
+              <w:t>informática</w:t>
+            </w:r>
+          </w:p>
+        </w:tc>
+        <w:tc>
+          <w:tcPr>
+            <w:tcW w:w="1282" w:type="dxa"/>
+          </w:tcPr>
+          <w:p/>
+        </w:tc>
+        <w:tc>
+          <w:tcPr>
+            <w:tcW w:w="1261" w:type="dxa"/>
+          </w:tcPr>
+          <w:p/>
+        </w:tc>
+        <w:tc>
+          <w:tcPr>
+            <w:tcW w:w="1261" w:type="dxa"/>
+          </w:tcPr>
+          <w:p/>
+        </w:tc>
+        <w:tc>
+          <w:tcPr>
+            <w:tcW w:w="1676" w:type="dxa"/>
+          </w:tcPr>
+          <w:p/>
+        </w:tc>
+        <w:tc>
+          <w:tcPr>
+            <w:tcW w:w="949" w:type="dxa"/>
+          </w:tcPr>
+          <w:p>
+            <w:r>
+              <w:rPr>
+                <w:highlight w:val="cyan"/>
+              </w:rPr>
+              <w:t>estudiar</w:t>
+            </w:r>
+          </w:p>
+        </w:tc>
+        <w:tc>
+          <w:tcPr>
+            <w:tcW w:w="949" w:type="dxa"/>
+          </w:tcPr>
+          <w:p>
+            <w:r>
+              <w:rPr>
+                <w:highlight w:val="cyan"/>
+              </w:rPr>
+              <w:t>estudiar</w:t>
+            </w:r>
+          </w:p>
+        </w:tc>
+        <w:tc>
+          <w:tcPr>
+            <w:tcW w:w="507" w:type="dxa"/>
+          </w:tcPr>
+          <w:p/>
+        </w:tc>
+      </w:tr>
+      <w:tr>
+        <w:trPr>
+          <w:trHeight w:val="590"/>
+        </w:trPr>
+        <w:tc>
+          <w:tcPr>
+            <w:tcW w:w="1084" w:type="dxa"/>
+          </w:tcPr>
+          <w:p>
+            <w:pPr>
+              <w:rPr>
+                <w:highlight w:val="lightGray"/>
+              </w:rPr>
+            </w:pPr>
+            <w:r>
+              <w:rPr>
+                <w:highlight w:val="lightGray"/>
+              </w:rPr>
+              <w:t>viernes</w:t>
+            </w:r>
+          </w:p>
+        </w:tc>
+        <w:tc>
+          <w:tcPr>
+            <w:tcW w:w="1676" w:type="dxa"/>
+          </w:tcPr>
+          <w:p/>
+        </w:tc>
+        <w:tc>
+          <w:tcPr>
+            <w:tcW w:w="1251" w:type="dxa"/>
+          </w:tcPr>
+          <w:p/>
+        </w:tc>
+        <w:tc>
+          <w:tcPr>
+            <w:tcW w:w="1282" w:type="dxa"/>
+          </w:tcPr>
+          <w:p>
+            <w:r>
+              <w:rPr>
+                <w:highlight w:val="magenta"/>
+              </w:rPr>
+              <w:t>Dispositivos redes</w:t>
+            </w:r>
+          </w:p>
+        </w:tc>
+        <w:tc>
+          <w:tcPr>
+            <w:tcW w:w="1261" w:type="dxa"/>
+          </w:tcPr>
+          <w:p>
+            <w:pPr>
+              <w:rPr>
+                <w:highlight w:val="cyan"/>
+              </w:rPr>
+            </w:pPr>
+            <w:r>
+              <w:rPr>
+                <w:highlight w:val="cyan"/>
+              </w:rPr>
+              <w:t>Laboratorio</w:t>
+            </w:r>
+          </w:p>
+          <w:p>
+            <w:r>
+              <w:rPr>
+                <w:highlight w:val="cyan"/>
+              </w:rPr>
+              <w:t>informática</w:t>
+            </w:r>
+          </w:p>
+        </w:tc>
+        <w:tc>
+          <w:tcPr>
+            <w:tcW w:w="1261" w:type="dxa"/>
+          </w:tcPr>
+          <w:p>
+            <w:pPr>
+              <w:rPr>
+                <w:highlight w:val="cyan"/>
+              </w:rPr>
+            </w:pPr>
+            <w:r>
+              <w:rPr>
+                <w:highlight w:val="cyan"/>
+              </w:rPr>
+              <w:t>Laboratorio</w:t>
+            </w:r>
+          </w:p>
+          <w:p>
+            <w:r>
+              <w:rPr>
+                <w:highlight w:val="cyan"/>
+              </w:rPr>
+              <w:t>informática</w:t>
+            </w:r>
+          </w:p>
+        </w:tc>
+        <w:tc>
+          <w:tcPr>
+            <w:tcW w:w="1676" w:type="dxa"/>
+          </w:tcPr>
+          <w:p/>
+        </w:tc>
+        <w:tc>
+          <w:tcPr>
+            <w:tcW w:w="949" w:type="dxa"/>
+          </w:tcPr>
+          <w:p/>
+        </w:tc>
+        <w:tc>
+          <w:tcPr>
+            <w:tcW w:w="949" w:type="dxa"/>
+          </w:tcPr>
+          <w:p/>
+        </w:tc>
+        <w:tc>
+          <w:tcPr>
+            <w:tcW w:w="507" w:type="dxa"/>
+          </w:tcPr>
+          <w:p/>
+        </w:tc>
+      </w:tr>
+      <w:tr>
+        <w:trPr>
+          <w:trHeight w:val="625"/>
+        </w:trPr>
+        <w:tc>
+          <w:tcPr>
+            <w:tcW w:w="1084" w:type="dxa"/>
+          </w:tcPr>
+          <w:p>
+            <w:pPr>
+              <w:rPr>
+                <w:highlight w:val="lightGray"/>
+              </w:rPr>
+            </w:pPr>
+            <w:r>
+              <w:rPr>
+                <w:highlight w:val="lightGray"/>
+              </w:rPr>
+              <w:t>sábado</w:t>
+            </w:r>
+          </w:p>
+        </w:tc>
+        <w:tc>
+          <w:tcPr>
+            <w:tcW w:w="1676" w:type="dxa"/>
+          </w:tcPr>
+          <w:p/>
+        </w:tc>
+        <w:tc>
+          <w:tcPr>
+            <w:tcW w:w="1251" w:type="dxa"/>
+          </w:tcPr>
+          <w:p>
+            <w:r>
+              <w:rPr>
+                <w:highlight w:val="cyan"/>
+              </w:rPr>
+              <w:t>estudiar</w:t>
+            </w:r>
+          </w:p>
+        </w:tc>
+        <w:tc>
+          <w:tcPr>
+            <w:tcW w:w="1282" w:type="dxa"/>
+          </w:tcPr>
+          <w:p>
+            <w:r>
+              <w:rPr>
+                <w:highlight w:val="cyan"/>
+              </w:rPr>
+              <w:t>estudiar</w:t>
+            </w:r>
+          </w:p>
+        </w:tc>
+        <w:tc>
+          <w:tcPr>
+            <w:tcW w:w="1261" w:type="dxa"/>
+          </w:tcPr>
+          <w:p/>
+        </w:tc>
+        <w:tc>
+          <w:tcPr>
+            <w:tcW w:w="1261" w:type="dxa"/>
+          </w:tcPr>
+          <w:p/>
+        </w:tc>
+        <w:tc>
+          <w:tcPr>
+            <w:tcW w:w="1676" w:type="dxa"/>
+          </w:tcPr>
+          <w:p>
+            <w:r>
+              <w:rPr>
+                <w:highlight w:val="red"/>
+              </w:rPr>
+              <w:t>Comunicaciones móvile</w:t>
+            </w:r>
+            <w:r>
+              <w:rPr>
+                <w:highlight w:val="red"/>
+              </w:rPr>
+              <w:t>s</w:t>
+            </w:r>
+          </w:p>
+        </w:tc>
+        <w:tc>
+          <w:tcPr>
+            <w:tcW w:w="949" w:type="dxa"/>
+          </w:tcPr>
+          <w:p/>
+        </w:tc>
+        <w:tc>
+          <w:tcPr>
+            <w:tcW w:w="949" w:type="dxa"/>
+          </w:tcPr>
+          <w:p/>
+        </w:tc>
+        <w:tc>
+          <w:tcPr>
+            <w:tcW w:w="507" w:type="dxa"/>
+          </w:tcPr>
+          <w:p/>
+        </w:tc>
+      </w:tr>
+      <w:tr>
+        <w:trPr>
+          <w:trHeight w:val="590"/>
+        </w:trPr>
+        <w:tc>
+          <w:tcPr>
+            <w:tcW w:w="1084" w:type="dxa"/>
+          </w:tcPr>
+          <w:p>
+            <w:pPr>
+              <w:rPr>
+                <w:highlight w:val="lightGray"/>
+              </w:rPr>
+            </w:pPr>
+            <w:r>
+              <w:rPr>
+                <w:highlight w:val="lightGray"/>
+              </w:rPr>
+              <w:t>domingo</w:t>
+            </w:r>
+          </w:p>
+        </w:tc>
+        <w:tc>
+          <w:tcPr>
+            <w:tcW w:w="1676" w:type="dxa"/>
+          </w:tcPr>
+          <w:p/>
+        </w:tc>
+        <w:tc>
+          <w:tcPr>
+            <w:tcW w:w="1251" w:type="dxa"/>
+          </w:tcPr>
+          <w:p/>
+        </w:tc>
+        <w:tc>
+          <w:tcPr>
+            <w:tcW w:w="1282" w:type="dxa"/>
+          </w:tcPr>
+          <w:p/>
+        </w:tc>
+        <w:tc>
+          <w:tcPr>
+            <w:tcW w:w="1261" w:type="dxa"/>
+          </w:tcPr>
+          <w:p/>
+        </w:tc>
+        <w:tc>
+          <w:tcPr>
+            <w:tcW w:w="1261" w:type="dxa"/>
+          </w:tcPr>
+          <w:p/>
+        </w:tc>
+        <w:tc>
+          <w:tcPr>
+            <w:tcW w:w="1676" w:type="dxa"/>
+          </w:tcPr>
+          <w:p/>
+        </w:tc>
+        <w:tc>
+          <w:tcPr>
+            <w:tcW w:w="949" w:type="dxa"/>
+          </w:tcPr>
+          <w:p/>
+        </w:tc>
+        <w:tc>
+          <w:tcPr>
+            <w:tcW w:w="949" w:type="dxa"/>
+          </w:tcPr>
+          <w:p/>
+        </w:tc>
+        <w:tc>
+          <w:tcPr>
+            <w:tcW w:w="507" w:type="dxa"/>
+          </w:tcPr>
+          <w:p/>
+        </w:tc>
+      </w:tr>
+    </w:tbl>
+    <w:p/>
+    <w:p>
+      <w:pPr>
+        <w:tabs>
+          <w:tab w:val="left" w:pos="2364"/>
+        </w:tabs>
+      </w:pPr>
+      <w:r>
+        <w:tab/>
+      </w:r>
+    </w:p>
+    <w:p>
+      <w:pPr>
+        <w:tabs>
+          <w:tab w:val="left" w:pos="2364"/>
+        </w:tabs>
+      </w:pPr>
+    </w:p>
+    <w:p>
+      <w:pPr>
+        <w:tabs>
+          <w:tab w:val="left" w:pos="2364"/>
+        </w:tabs>
+      </w:pPr>
+    </w:p>
+    <w:p>
+      <w:pPr>
+        <w:tabs>
+          <w:tab w:val="left" w:pos="2364"/>
+        </w:tabs>
+      </w:pPr>
+    </w:p>
+    <w:p>
+      <w:pPr>
+        <w:tabs>
+          <w:tab w:val="left" w:pos="2364"/>
+        </w:tabs>
+      </w:pPr>
+    </w:p>
+    <w:p>
+      <w:pPr>
+        <w:tabs>
+          <w:tab w:val="left" w:pos="2364"/>
+        </w:tabs>
+      </w:pPr>
+    </w:p>
+    <w:p>
+      <w:pPr>
+        <w:tabs>
+          <w:tab w:val="left" w:pos="2364"/>
+        </w:tabs>
+      </w:pPr>
+    </w:p>
+    <w:p>
+      <w:pPr>
+        <w:tabs>
+          <w:tab w:val="left" w:pos="2364"/>
+        </w:tabs>
+      </w:pPr>
+    </w:p>
+    <w:p>
+      <w:pPr>
+        <w:tabs>
+          <w:tab w:val="left" w:pos="2364"/>
+        </w:tabs>
+      </w:pPr>
+    </w:p>
+    <w:p>
+      <w:pPr>
+        <w:tabs>
+          <w:tab w:val="left" w:pos="2364"/>
+        </w:tabs>
+      </w:pPr>
+    </w:p>
+    <w:p>
+      <w:pPr>
+        <w:tabs>
+          <w:tab w:val="left" w:pos="2364"/>
+        </w:tabs>
+      </w:pPr>
+    </w:p>
+    <w:p>
+      <w:pPr>
+        <w:tabs>
+          <w:tab w:val="left" w:pos="2364"/>
+        </w:tabs>
+      </w:pPr>
+    </w:p>
+    <w:p>
+      <w:pPr>
+        <w:tabs>
+          <w:tab w:val="left" w:pos="2364"/>
+        </w:tabs>
+      </w:pPr>
+    </w:p>
+    <w:p>
+      <w:pPr>
+        <w:tabs>
+          <w:tab w:val="left" w:pos="2364"/>
+        </w:tabs>
+      </w:pPr>
+    </w:p>
+    <w:p>
+      <w:pPr>
+        <w:tabs>
+          <w:tab w:val="left" w:pos="2364"/>
+        </w:tabs>
+      </w:pPr>
+    </w:p>
+    <w:p>
+      <w:pPr>
+        <w:tabs>
+          <w:tab w:val="left" w:pos="2364"/>
+        </w:tabs>
+      </w:pPr>
+    </w:p>
+    <w:p>
+      <w:pPr>
+        <w:tabs>
+          <w:tab w:val="left" w:pos="2364"/>
+        </w:tabs>
+      </w:pPr>
+    </w:p>
+    <w:tbl>
+      <w:tblPr>
+        <w:tblStyle w:val="Tablaconcuadrcula"/>
+        <w:tblW w:w="11404" w:type="dxa"/>
+        <w:tblInd w:w="-883" w:type="dxa"/>
+        <w:tblLook w:val="04A0" w:firstRow="1" w:lastRow="0" w:firstColumn="1" w:lastColumn="0" w:noHBand="0" w:noVBand="1"/>
+      </w:tblPr>
+      <w:tblGrid>
+        <w:gridCol w:w="1085"/>
+        <w:gridCol w:w="1678"/>
+        <w:gridCol w:w="1253"/>
+        <w:gridCol w:w="1284"/>
+        <w:gridCol w:w="1263"/>
+        <w:gridCol w:w="1263"/>
+        <w:gridCol w:w="1678"/>
+        <w:gridCol w:w="950"/>
+        <w:gridCol w:w="950"/>
+      </w:tblGrid>
+      <w:tr>
+        <w:trPr>
+          <w:trHeight w:val="625"/>
+        </w:trPr>
+        <w:tc>
+          <w:tcPr>
+            <w:tcW w:w="1084" w:type="dxa"/>
+            <w:tcBorders>
+              <w:right w:val="single" w:sz="4" w:space="0" w:color="auto"/>
+            </w:tcBorders>
+          </w:tcPr>
+          <w:p>
+            <w:pPr>
+              <w:rPr>
+                <w:highlight w:val="green"/>
+              </w:rPr>
+            </w:pPr>
+            <w:r>
+              <w:rPr>
+                <w:highlight w:val="green"/>
+              </w:rPr>
+              <w:t>hora</w:t>
+            </w:r>
+          </w:p>
+        </w:tc>
+        <w:tc>
+          <w:tcPr>
+            <w:tcW w:w="1676" w:type="dxa"/>
+            <w:tcBorders>
+              <w:left w:val="single" w:sz="4" w:space="0" w:color="auto"/>
+              <w:right w:val="single" w:sz="4" w:space="0" w:color="auto"/>
+            </w:tcBorders>
+          </w:tcPr>
+          <w:p>
+            <w:pPr>
+              <w:rPr>
+                <w:highlight w:val="green"/>
+              </w:rPr>
+            </w:pPr>
+            <w:r>
+              <w:rPr>
+                <w:highlight w:val="lightGray"/>
+              </w:rPr>
+              <w:t>6-8</w:t>
+            </w:r>
+          </w:p>
+        </w:tc>
+        <w:tc>
+          <w:tcPr>
+            <w:tcW w:w="1251" w:type="dxa"/>
+            <w:tcBorders>
+              <w:left w:val="single" w:sz="4" w:space="0" w:color="auto"/>
+              <w:right w:val="single" w:sz="4" w:space="0" w:color="auto"/>
+            </w:tcBorders>
+          </w:tcPr>
+          <w:p>
+            <w:pPr>
+              <w:jc w:val="center"/>
+              <w:rPr>
+                <w:highlight w:val="green"/>
+              </w:rPr>
+            </w:pPr>
+            <w:r>
+              <w:rPr>
+                <w:highlight w:val="lightGray"/>
+              </w:rPr>
+              <w:t>8-10</w:t>
+            </w:r>
+          </w:p>
+        </w:tc>
+        <w:tc>
+          <w:tcPr>
+            <w:tcW w:w="1282" w:type="dxa"/>
+            <w:tcBorders>
+              <w:left w:val="single" w:sz="4" w:space="0" w:color="auto"/>
+              <w:right w:val="single" w:sz="4" w:space="0" w:color="auto"/>
+            </w:tcBorders>
+          </w:tcPr>
+          <w:p>
+            <w:pPr>
+              <w:jc w:val="center"/>
+              <w:rPr>
+                <w:highlight w:val="green"/>
+              </w:rPr>
+            </w:pPr>
+            <w:r>
+              <w:rPr>
+                <w:highlight w:val="lightGray"/>
+              </w:rPr>
+              <w:t>10-12</w:t>
+            </w:r>
+          </w:p>
+        </w:tc>
+        <w:tc>
+          <w:tcPr>
+            <w:tcW w:w="1261" w:type="dxa"/>
+            <w:tcBorders>
+              <w:left w:val="single" w:sz="4" w:space="0" w:color="auto"/>
+              <w:right w:val="single" w:sz="4" w:space="0" w:color="auto"/>
+            </w:tcBorders>
+          </w:tcPr>
+          <w:p>
+            <w:pPr>
+              <w:jc w:val="center"/>
+              <w:rPr>
+                <w:highlight w:val="green"/>
+              </w:rPr>
+            </w:pPr>
+            <w:r>
+              <w:rPr>
+                <w:highlight w:val="lightGray"/>
+              </w:rPr>
+              <w:t>12-14</w:t>
+            </w:r>
+          </w:p>
+        </w:tc>
+        <w:tc>
+          <w:tcPr>
+            <w:tcW w:w="1261" w:type="dxa"/>
+            <w:tcBorders>
+              <w:left w:val="single" w:sz="4" w:space="0" w:color="auto"/>
+              <w:right w:val="single" w:sz="4" w:space="0" w:color="auto"/>
+            </w:tcBorders>
+          </w:tcPr>
+          <w:p>
+            <w:pPr>
+              <w:rPr>
+                <w:highlight w:val="green"/>
+              </w:rPr>
+            </w:pPr>
+            <w:r>
+              <w:rPr>
+                <w:highlight w:val="lightGray"/>
+              </w:rPr>
+              <w:t>14-16</w:t>
+            </w:r>
+          </w:p>
+        </w:tc>
+        <w:tc>
+          <w:tcPr>
             <w:tcW w:w="1184" w:type="dxa"/>
             <w:tcBorders>
               <w:left w:val="single" w:sz="4" w:space="0" w:color="auto"/>
@@ -225,27 +1320,6 @@
             </w:r>
           </w:p>
         </w:tc>
-        <w:tc>
-          <w:tcPr>
-            <w:tcW w:w="507" w:type="dxa"/>
-            <w:tcBorders>
-              <w:left w:val="single" w:sz="4" w:space="0" w:color="auto"/>
-            </w:tcBorders>
-          </w:tcPr>
-          <w:p>
-            <w:pPr>
-              <w:rPr>
-                <w:highlight w:val="green"/>
-              </w:rPr>
-            </w:pPr>
-            <w:r>
-              <w:rPr>
-                <w:highlight w:val="green"/>
-              </w:rPr>
-              <w:t>22-24</w:t>
-            </w:r>
-          </w:p>
-        </w:tc>
       </w:tr>
       <w:tr>
         <w:trPr>
@@ -352,12 +1426,6 @@
             </w:r>
           </w:p>
         </w:tc>
-        <w:tc>
-          <w:tcPr>
-            <w:tcW w:w="507" w:type="dxa"/>
-          </w:tcPr>
-          <w:p/>
-        </w:tc>
       </w:tr>
       <w:tr>
         <w:trPr>
@@ -453,12 +1521,6 @@
             </w:r>
           </w:p>
         </w:tc>
-        <w:tc>
-          <w:tcPr>
-            <w:tcW w:w="507" w:type="dxa"/>
-          </w:tcPr>
-          <w:p/>
-        </w:tc>
       </w:tr>
       <w:tr>
         <w:trPr>
@@ -542,33 +1604,20 @@
           <w:tcPr>
             <w:tcW w:w="949" w:type="dxa"/>
           </w:tcPr>
-          <w:p>
-            <w:r>
-              <w:rPr>
-                <w:highlight w:val="red"/>
+          <w:p/>
+        </w:tc>
+        <w:tc>
+          <w:tcPr>
+            <w:tcW w:w="949" w:type="dxa"/>
+          </w:tcPr>
+          <w:p>
+            <w:r>
+              <w:rPr>
+                <w:highlight w:val="magenta"/>
               </w:rPr>
               <w:t>estudiar</w:t>
             </w:r>
           </w:p>
-        </w:tc>
-        <w:tc>
-          <w:tcPr>
-            <w:tcW w:w="949" w:type="dxa"/>
-          </w:tcPr>
-          <w:p>
-            <w:r>
-              <w:rPr>
-                <w:highlight w:val="magenta"/>
-              </w:rPr>
-              <w:t>estudiar</w:t>
-            </w:r>
-          </w:p>
-        </w:tc>
-        <w:tc>
-          <w:tcPr>
-            <w:tcW w:w="507" w:type="dxa"/>
-          </w:tcPr>
-          <w:p/>
         </w:tc>
       </w:tr>
       <w:tr>
@@ -662,12 +1711,6 @@
             </w:r>
           </w:p>
         </w:tc>
-        <w:tc>
-          <w:tcPr>
-            <w:tcW w:w="507" w:type="dxa"/>
-          </w:tcPr>
-          <w:p/>
-        </w:tc>
       </w:tr>
       <w:tr>
         <w:trPr>
@@ -730,58 +1773,46 @@
               <w:rPr>
                 <w:highlight w:val="cyan"/>
               </w:rPr>
-              <w:t>Lab</w:t>
-            </w:r>
+              <w:t>Laboratorio</w:t>
+            </w:r>
+          </w:p>
+          <w:p>
             <w:r>
               <w:rPr>
                 <w:highlight w:val="cyan"/>
               </w:rPr>
-              <w:t>oratorio</w:t>
-            </w:r>
-          </w:p>
-          <w:p>
-            <w:r>
+              <w:t>informática</w:t>
+            </w:r>
+          </w:p>
+        </w:tc>
+        <w:tc>
+          <w:tcPr>
+            <w:tcW w:w="1261" w:type="dxa"/>
+          </w:tcPr>
+          <w:p>
+            <w:pPr>
               <w:rPr>
                 <w:highlight w:val="cyan"/>
               </w:rPr>
+            </w:pPr>
+            <w:r>
+              <w:rPr>
+                <w:highlight w:val="cyan"/>
+              </w:rPr>
+              <w:t>Laboratorio</w:t>
+            </w:r>
+          </w:p>
+          <w:p>
+            <w:r>
+              <w:rPr>
+                <w:highlight w:val="cyan"/>
+              </w:rPr>
               <w:t>informática</w:t>
             </w:r>
           </w:p>
         </w:tc>
         <w:tc>
           <w:tcPr>
-            <w:tcW w:w="1261" w:type="dxa"/>
-          </w:tcPr>
-          <w:p>
-            <w:pPr>
-              <w:rPr>
-                <w:highlight w:val="cyan"/>
-              </w:rPr>
-            </w:pPr>
-            <w:r>
-              <w:rPr>
-                <w:highlight w:val="cyan"/>
-              </w:rPr>
-              <w:t>Lab</w:t>
-            </w:r>
-            <w:r>
-              <w:rPr>
-                <w:highlight w:val="cyan"/>
-              </w:rPr>
-              <w:t>oratorio</w:t>
-            </w:r>
-          </w:p>
-          <w:p>
-            <w:r>
-              <w:rPr>
-                <w:highlight w:val="cyan"/>
-              </w:rPr>
-              <w:t>informática</w:t>
-            </w:r>
-          </w:p>
-        </w:tc>
-        <w:tc>
-          <w:tcPr>
             <w:tcW w:w="1184" w:type="dxa"/>
           </w:tcPr>
           <w:p/>
@@ -795,12 +1826,6 @@
         <w:tc>
           <w:tcPr>
             <w:tcW w:w="949" w:type="dxa"/>
-          </w:tcPr>
-          <w:p/>
-        </w:tc>
-        <w:tc>
-          <w:tcPr>
-            <w:tcW w:w="507" w:type="dxa"/>
           </w:tcPr>
           <w:p/>
         </w:tc>
@@ -850,14 +1875,7 @@
           <w:tcPr>
             <w:tcW w:w="1282" w:type="dxa"/>
           </w:tcPr>
-          <w:p>
-            <w:r>
-              <w:rPr>
-                <w:highlight w:val="cyan"/>
-              </w:rPr>
-              <w:t>estudiar</w:t>
-            </w:r>
-          </w:p>
+          <w:p/>
         </w:tc>
         <w:tc>
           <w:tcPr>
@@ -899,12 +1917,6 @@
         <w:tc>
           <w:tcPr>
             <w:tcW w:w="949" w:type="dxa"/>
-          </w:tcPr>
-          <w:p/>
-        </w:tc>
-        <w:tc>
-          <w:tcPr>
-            <w:tcW w:w="507" w:type="dxa"/>
           </w:tcPr>
           <w:p/>
         </w:tc>
@@ -941,13 +1953,27 @@
           <w:tcPr>
             <w:tcW w:w="1251" w:type="dxa"/>
           </w:tcPr>
-          <w:p/>
+          <w:p>
+            <w:r>
+              <w:rPr>
+                <w:highlight w:val="cyan"/>
+              </w:rPr>
+              <w:t>estudiar</w:t>
+            </w:r>
+          </w:p>
         </w:tc>
         <w:tc>
           <w:tcPr>
             <w:tcW w:w="1282" w:type="dxa"/>
           </w:tcPr>
-          <w:p/>
+          <w:p>
+            <w:r>
+              <w:rPr>
+                <w:highlight w:val="cyan"/>
+              </w:rPr>
+              <w:t>estudiar</w:t>
+            </w:r>
+          </w:p>
         </w:tc>
         <w:tc>
           <w:tcPr>
@@ -976,19 +2002,55 @@
         <w:tc>
           <w:tcPr>
             <w:tcW w:w="949" w:type="dxa"/>
-          </w:tcPr>
-          <w:p/>
-        </w:tc>
-        <w:tc>
-          <w:tcPr>
-            <w:tcW w:w="507" w:type="dxa"/>
           </w:tcPr>
           <w:p/>
         </w:tc>
       </w:tr>
     </w:tbl>
-    <w:p/>
+    <w:p>
+      <w:pPr>
+        <w:tabs>
+          <w:tab w:val="left" w:pos="2364"/>
+        </w:tabs>
+      </w:pPr>
+    </w:p>
+    <w:p>
+      <w:pPr>
+        <w:tabs>
+          <w:tab w:val="left" w:pos="2364"/>
+        </w:tabs>
+      </w:pPr>
+    </w:p>
+    <w:p>
+      <w:pPr>
+        <w:tabs>
+          <w:tab w:val="left" w:pos="2364"/>
+        </w:tabs>
+      </w:pPr>
+    </w:p>
+    <w:p>
+      <w:pPr>
+        <w:tabs>
+          <w:tab w:val="left" w:pos="2364"/>
+        </w:tabs>
+      </w:pPr>
+    </w:p>
+    <w:p>
+      <w:pPr>
+        <w:tabs>
+          <w:tab w:val="left" w:pos="2364"/>
+        </w:tabs>
+      </w:pPr>
+    </w:p>
+    <w:p>
+      <w:pPr>
+        <w:tabs>
+          <w:tab w:val="left" w:pos="2364"/>
+        </w:tabs>
+      </w:pPr>
+    </w:p>
     <w:sectPr>
+      <w:headerReference w:type="default" r:id="rId6"/>
       <w:pgSz w:w="12240" w:h="15840"/>
       <w:pgMar w:top="1417" w:right="1701" w:bottom="1417" w:left="1701" w:header="708" w:footer="708" w:gutter="0"/>
       <w:cols w:space="708"/>
@@ -996,6 +2058,86 @@
     </w:sectPr>
   </w:body>
 </w:document>
+</file>
+
+<file path=word/endnotes.xml><?xml version="1.0" encoding="utf-8"?>
+<w:endnotes xmlns:wpc="http://schemas.microsoft.com/office/word/2010/wordprocessingCanvas" xmlns:cx="http://schemas.microsoft.com/office/drawing/2014/chartex" xmlns:cx1="http://schemas.microsoft.com/office/drawing/2015/9/8/chartex" xmlns:cx2="http://schemas.microsoft.com/office/drawing/2015/10/21/chartex" xmlns:cx3="http://schemas.microsoft.com/office/drawing/2016/5/9/chartex" xmlns:cx4="http://schemas.microsoft.com/office/drawing/2016/5/10/chartex" xmlns:cx5="http://schemas.microsoft.com/office/drawing/2016/5/11/chartex" xmlns:cx6="http://schemas.microsoft.com/office/drawing/2016/5/12/chartex" xmlns:cx7="http://schemas.microsoft.com/office/drawing/2016/5/13/chartex" xmlns:cx8="http://schemas.microsoft.com/office/drawing/2016/5/14/chartex" xmlns:mc="http://schemas.openxmlformats.org/markup-compatibility/2006" xmlns:aink="http://schemas.microsoft.com/office/drawing/2016/ink" xmlns:am3d="http://schemas.microsoft.com/office/drawing/2017/model3d" xmlns:o="urn:schemas-microsoft-com:office:office" xmlns:r="http://schemas.openxmlformats.org/officeDocument/2006/relationships" xmlns:m="http://schemas.openxmlformats.org/officeDocument/2006/math" xmlns:v="urn:schemas-microsoft-com:vml" xmlns:wp14="http://schemas.microsoft.com/office/word/2010/wordprocessingDrawing" xmlns:wp="http://schemas.openxmlformats.org/drawingml/2006/wordprocessingDrawing" xmlns:w10="urn:schemas-microsoft-com:office:word" xmlns:w="http://schemas.openxmlformats.org/wordprocessingml/2006/main" xmlns:w14="http://schemas.microsoft.com/office/word/2010/wordml" xmlns:w15="http://schemas.microsoft.com/office/word/2012/wordml" xmlns:w16cex="http://schemas.microsoft.com/office/word/2018/wordml/cex" xmlns:w16cid="http://schemas.microsoft.com/office/word/2016/wordml/cid" xmlns:w16="http://schemas.microsoft.com/office/word/2018/wordml" xmlns:w16sdtdh="http://schemas.microsoft.com/office/word/2020/wordml/sdtdatahash" xmlns:w16se="http://schemas.microsoft.com/office/word/2015/wordml/symex" xmlns:wpg="http://schemas.microsoft.com/office/word/2010/wordprocessingGroup" xmlns:wpi="http://schemas.microsoft.com/office/word/2010/wordprocessingInk" xmlns:wne="http://schemas.microsoft.com/office/word/2006/wordml" xmlns:wps="http://schemas.microsoft.com/office/word/2010/wordprocessingShape" mc:Ignorable="w14 w15 w16se w16cid w16 w16cex w16sdtdh wp14">
+  <w:endnote w:type="separator" w:id="-1">
+    <w:p>
+      <w:pPr>
+        <w:spacing w:after="0" w:line="240" w:lineRule="auto"/>
+      </w:pPr>
+      <w:r>
+        <w:separator/>
+      </w:r>
+    </w:p>
+  </w:endnote>
+  <w:endnote w:type="continuationSeparator" w:id="0">
+    <w:p>
+      <w:pPr>
+        <w:spacing w:after="0" w:line="240" w:lineRule="auto"/>
+      </w:pPr>
+      <w:r>
+        <w:continuationSeparator/>
+      </w:r>
+    </w:p>
+  </w:endnote>
+</w:endnotes>
+</file>
+
+<file path=word/footnotes.xml><?xml version="1.0" encoding="utf-8"?>
+<w:footnotes xmlns:wpc="http://schemas.microsoft.com/office/word/2010/wordprocessingCanvas" xmlns:cx="http://schemas.microsoft.com/office/drawing/2014/chartex" xmlns:cx1="http://schemas.microsoft.com/office/drawing/2015/9/8/chartex" xmlns:cx2="http://schemas.microsoft.com/office/drawing/2015/10/21/chartex" xmlns:cx3="http://schemas.microsoft.com/office/drawing/2016/5/9/chartex" xmlns:cx4="http://schemas.microsoft.com/office/drawing/2016/5/10/chartex" xmlns:cx5="http://schemas.microsoft.com/office/drawing/2016/5/11/chartex" xmlns:cx6="http://schemas.microsoft.com/office/drawing/2016/5/12/chartex" xmlns:cx7="http://schemas.microsoft.com/office/drawing/2016/5/13/chartex" xmlns:cx8="http://schemas.microsoft.com/office/drawing/2016/5/14/chartex" xmlns:mc="http://schemas.openxmlformats.org/markup-compatibility/2006" xmlns:aink="http://schemas.microsoft.com/office/drawing/2016/ink" xmlns:am3d="http://schemas.microsoft.com/office/drawing/2017/model3d" xmlns:o="urn:schemas-microsoft-com:office:office" xmlns:r="http://schemas.openxmlformats.org/officeDocument/2006/relationships" xmlns:m="http://schemas.openxmlformats.org/officeDocument/2006/math" xmlns:v="urn:schemas-microsoft-com:vml" xmlns:wp14="http://schemas.microsoft.com/office/word/2010/wordprocessingDrawing" xmlns:wp="http://schemas.openxmlformats.org/drawingml/2006/wordprocessingDrawing" xmlns:w10="urn:schemas-microsoft-com:office:word" xmlns:w="http://schemas.openxmlformats.org/wordprocessingml/2006/main" xmlns:w14="http://schemas.microsoft.com/office/word/2010/wordml" xmlns:w15="http://schemas.microsoft.com/office/word/2012/wordml" xmlns:w16cex="http://schemas.microsoft.com/office/word/2018/wordml/cex" xmlns:w16cid="http://schemas.microsoft.com/office/word/2016/wordml/cid" xmlns:w16="http://schemas.microsoft.com/office/word/2018/wordml" xmlns:w16sdtdh="http://schemas.microsoft.com/office/word/2020/wordml/sdtdatahash" xmlns:w16se="http://schemas.microsoft.com/office/word/2015/wordml/symex" xmlns:wpg="http://schemas.microsoft.com/office/word/2010/wordprocessingGroup" xmlns:wpi="http://schemas.microsoft.com/office/word/2010/wordprocessingInk" xmlns:wne="http://schemas.microsoft.com/office/word/2006/wordml" xmlns:wps="http://schemas.microsoft.com/office/word/2010/wordprocessingShape" mc:Ignorable="w14 w15 w16se w16cid w16 w16cex w16sdtdh wp14">
+  <w:footnote w:type="separator" w:id="-1">
+    <w:p>
+      <w:pPr>
+        <w:spacing w:after="0" w:line="240" w:lineRule="auto"/>
+      </w:pPr>
+      <w:r>
+        <w:separator/>
+      </w:r>
+    </w:p>
+  </w:footnote>
+  <w:footnote w:type="continuationSeparator" w:id="0">
+    <w:p>
+      <w:pPr>
+        <w:spacing w:after="0" w:line="240" w:lineRule="auto"/>
+      </w:pPr>
+      <w:r>
+        <w:continuationSeparator/>
+      </w:r>
+    </w:p>
+  </w:footnote>
+</w:footnotes>
+</file>
+
+<file path=word/header1.xml><?xml version="1.0" encoding="utf-8"?>
+<w:hdr xmlns:wpc="http://schemas.microsoft.com/office/word/2010/wordprocessingCanvas" xmlns:cx="http://schemas.microsoft.com/office/drawing/2014/chartex" xmlns:cx1="http://schemas.microsoft.com/office/drawing/2015/9/8/chartex" xmlns:cx2="http://schemas.microsoft.com/office/drawing/2015/10/21/chartex" xmlns:cx3="http://schemas.microsoft.com/office/drawing/2016/5/9/chartex" xmlns:cx4="http://schemas.microsoft.com/office/drawing/2016/5/10/chartex" xmlns:cx5="http://schemas.microsoft.com/office/drawing/2016/5/11/chartex" xmlns:cx6="http://schemas.microsoft.com/office/drawing/2016/5/12/chartex" xmlns:cx7="http://schemas.microsoft.com/office/drawing/2016/5/13/chartex" xmlns:cx8="http://schemas.microsoft.com/office/drawing/2016/5/14/chartex" xmlns:mc="http://schemas.openxmlformats.org/markup-compatibility/2006" xmlns:aink="http://schemas.microsoft.com/office/drawing/2016/ink" xmlns:am3d="http://schemas.microsoft.com/office/drawing/2017/model3d" xmlns:o="urn:schemas-microsoft-com:office:office" xmlns:r="http://schemas.openxmlformats.org/officeDocument/2006/relationships" xmlns:m="http://schemas.openxmlformats.org/officeDocument/2006/math" xmlns:v="urn:schemas-microsoft-com:vml" xmlns:wp14="http://schemas.microsoft.com/office/word/2010/wordprocessingDrawing" xmlns:wp="http://schemas.openxmlformats.org/drawingml/2006/wordprocessingDrawing" xmlns:w10="urn:schemas-microsoft-com:office:word" xmlns:w="http://schemas.openxmlformats.org/wordprocessingml/2006/main" xmlns:w14="http://schemas.microsoft.com/office/word/2010/wordml" xmlns:w15="http://schemas.microsoft.com/office/word/2012/wordml" xmlns:w16cex="http://schemas.microsoft.com/office/word/2018/wordml/cex" xmlns:w16cid="http://schemas.microsoft.com/office/word/2016/wordml/cid" xmlns:w16="http://schemas.microsoft.com/office/word/2018/wordml" xmlns:w16sdtdh="http://schemas.microsoft.com/office/word/2020/wordml/sdtdatahash" xmlns:w16se="http://schemas.microsoft.com/office/word/2015/wordml/symex" xmlns:wpg="http://schemas.microsoft.com/office/word/2010/wordprocessingGroup" xmlns:wpi="http://schemas.microsoft.com/office/word/2010/wordprocessingInk" xmlns:wne="http://schemas.microsoft.com/office/word/2006/wordml" xmlns:wps="http://schemas.microsoft.com/office/word/2010/wordprocessingShape" mc:Ignorable="w14 w15 w16se w16cid w16 w16cex w16sdtdh wp14">
+  <w:p>
+    <w:pPr>
+      <w:pStyle w:val="Encabezado"/>
+    </w:pPr>
+  </w:p>
+  <w:p>
+    <w:pPr>
+      <w:pStyle w:val="Encabezado"/>
+    </w:pPr>
+  </w:p>
+  <w:p>
+    <w:pPr>
+      <w:pStyle w:val="Encabezado"/>
+    </w:pPr>
+  </w:p>
+  <w:p>
+    <w:pPr>
+      <w:pStyle w:val="Encabezado"/>
+    </w:pPr>
+  </w:p>
+  <w:p>
+    <w:pPr>
+      <w:pStyle w:val="Encabezado"/>
+    </w:pPr>
+  </w:p>
+</w:hdr>
 </file>
 
 <file path=word/styles.xml><?xml version="1.0" encoding="utf-8"?>
@@ -1396,6 +2538,7 @@
   <w:style w:type="paragraph" w:default="1" w:styleId="Normal">
     <w:name w:val="Normal"/>
     <w:qFormat/>
+    <w:rsid w:val="00A916AD"/>
   </w:style>
   <w:style w:type="character" w:default="1" w:styleId="Fuentedeprrafopredeter">
     <w:name w:val="Default Paragraph Font"/>
@@ -1442,6 +2585,50 @@
         <w:insideV w:val="single" w:sz="4" w:space="0" w:color="auto"/>
       </w:tblBorders>
     </w:tblPr>
+  </w:style>
+  <w:style w:type="paragraph" w:styleId="Encabezado">
+    <w:name w:val="header"/>
+    <w:basedOn w:val="Normal"/>
+    <w:link w:val="EncabezadoCar"/>
+    <w:uiPriority w:val="99"/>
+    <w:unhideWhenUsed/>
+    <w:rsid w:val="00A916AD"/>
+    <w:pPr>
+      <w:tabs>
+        <w:tab w:val="center" w:pos="4419"/>
+        <w:tab w:val="right" w:pos="8838"/>
+      </w:tabs>
+      <w:spacing w:after="0" w:line="240" w:lineRule="auto"/>
+    </w:pPr>
+  </w:style>
+  <w:style w:type="character" w:customStyle="1" w:styleId="EncabezadoCar">
+    <w:name w:val="Encabezado Car"/>
+    <w:basedOn w:val="Fuentedeprrafopredeter"/>
+    <w:link w:val="Encabezado"/>
+    <w:uiPriority w:val="99"/>
+    <w:rsid w:val="00A916AD"/>
+  </w:style>
+  <w:style w:type="paragraph" w:styleId="Piedepgina">
+    <w:name w:val="footer"/>
+    <w:basedOn w:val="Normal"/>
+    <w:link w:val="PiedepginaCar"/>
+    <w:uiPriority w:val="99"/>
+    <w:unhideWhenUsed/>
+    <w:rsid w:val="00A916AD"/>
+    <w:pPr>
+      <w:tabs>
+        <w:tab w:val="center" w:pos="4419"/>
+        <w:tab w:val="right" w:pos="8838"/>
+      </w:tabs>
+      <w:spacing w:after="0" w:line="240" w:lineRule="auto"/>
+    </w:pPr>
+  </w:style>
+  <w:style w:type="character" w:customStyle="1" w:styleId="PiedepginaCar">
+    <w:name w:val="Pie de página Car"/>
+    <w:basedOn w:val="Fuentedeprrafopredeter"/>
+    <w:link w:val="Piedepgina"/>
+    <w:uiPriority w:val="99"/>
+    <w:rsid w:val="00A916AD"/>
   </w:style>
 </w:styles>
 </file>

</xml_diff>

<commit_message>
se agrega el plan de la tercera semana
</commit_message>
<xml_diff>
--- a/plan  de horas study.docx
+++ b/plan  de horas study.docx
@@ -2007,6 +2007,958 @@
         </w:tc>
       </w:tr>
     </w:tbl>
+    <w:p>
+      <w:pPr>
+        <w:tabs>
+          <w:tab w:val="left" w:pos="2364"/>
+        </w:tabs>
+      </w:pPr>
+    </w:p>
+    <w:p>
+      <w:pPr>
+        <w:tabs>
+          <w:tab w:val="left" w:pos="2364"/>
+        </w:tabs>
+      </w:pPr>
+    </w:p>
+    <w:tbl>
+      <w:tblPr>
+        <w:tblStyle w:val="Tablaconcuadrcula"/>
+        <w:tblW w:w="11404" w:type="dxa"/>
+        <w:tblInd w:w="-883" w:type="dxa"/>
+        <w:tblLook w:val="04A0" w:firstRow="1" w:lastRow="0" w:firstColumn="1" w:lastColumn="0" w:noHBand="0" w:noVBand="1"/>
+      </w:tblPr>
+      <w:tblGrid>
+        <w:gridCol w:w="1085"/>
+        <w:gridCol w:w="1678"/>
+        <w:gridCol w:w="1253"/>
+        <w:gridCol w:w="1284"/>
+        <w:gridCol w:w="1263"/>
+        <w:gridCol w:w="1263"/>
+        <w:gridCol w:w="1678"/>
+        <w:gridCol w:w="950"/>
+        <w:gridCol w:w="950"/>
+      </w:tblGrid>
+      <w:tr>
+        <w:trPr>
+          <w:trHeight w:val="625"/>
+        </w:trPr>
+        <w:tc>
+          <w:tcPr>
+            <w:tcW w:w="1084" w:type="dxa"/>
+            <w:tcBorders>
+              <w:right w:val="single" w:sz="4" w:space="0" w:color="auto"/>
+            </w:tcBorders>
+          </w:tcPr>
+          <w:p>
+            <w:pPr>
+              <w:rPr>
+                <w:highlight w:val="green"/>
+              </w:rPr>
+            </w:pPr>
+            <w:r>
+              <w:rPr>
+                <w:highlight w:val="green"/>
+              </w:rPr>
+              <w:t>hora</w:t>
+            </w:r>
+          </w:p>
+        </w:tc>
+        <w:tc>
+          <w:tcPr>
+            <w:tcW w:w="1676" w:type="dxa"/>
+            <w:tcBorders>
+              <w:left w:val="single" w:sz="4" w:space="0" w:color="auto"/>
+              <w:right w:val="single" w:sz="4" w:space="0" w:color="auto"/>
+            </w:tcBorders>
+          </w:tcPr>
+          <w:p>
+            <w:pPr>
+              <w:rPr>
+                <w:highlight w:val="green"/>
+              </w:rPr>
+            </w:pPr>
+            <w:r>
+              <w:rPr>
+                <w:highlight w:val="lightGray"/>
+              </w:rPr>
+              <w:t>6-8</w:t>
+            </w:r>
+          </w:p>
+        </w:tc>
+        <w:tc>
+          <w:tcPr>
+            <w:tcW w:w="1251" w:type="dxa"/>
+            <w:tcBorders>
+              <w:left w:val="single" w:sz="4" w:space="0" w:color="auto"/>
+              <w:right w:val="single" w:sz="4" w:space="0" w:color="auto"/>
+            </w:tcBorders>
+          </w:tcPr>
+          <w:p>
+            <w:pPr>
+              <w:jc w:val="center"/>
+              <w:rPr>
+                <w:highlight w:val="green"/>
+              </w:rPr>
+            </w:pPr>
+            <w:r>
+              <w:rPr>
+                <w:highlight w:val="lightGray"/>
+              </w:rPr>
+              <w:t>8-10</w:t>
+            </w:r>
+          </w:p>
+        </w:tc>
+        <w:tc>
+          <w:tcPr>
+            <w:tcW w:w="1282" w:type="dxa"/>
+            <w:tcBorders>
+              <w:left w:val="single" w:sz="4" w:space="0" w:color="auto"/>
+              <w:right w:val="single" w:sz="4" w:space="0" w:color="auto"/>
+            </w:tcBorders>
+          </w:tcPr>
+          <w:p>
+            <w:pPr>
+              <w:jc w:val="center"/>
+              <w:rPr>
+                <w:highlight w:val="green"/>
+              </w:rPr>
+            </w:pPr>
+            <w:r>
+              <w:rPr>
+                <w:highlight w:val="lightGray"/>
+              </w:rPr>
+              <w:t>10-12</w:t>
+            </w:r>
+          </w:p>
+        </w:tc>
+        <w:tc>
+          <w:tcPr>
+            <w:tcW w:w="1261" w:type="dxa"/>
+            <w:tcBorders>
+              <w:left w:val="single" w:sz="4" w:space="0" w:color="auto"/>
+              <w:right w:val="single" w:sz="4" w:space="0" w:color="auto"/>
+            </w:tcBorders>
+          </w:tcPr>
+          <w:p>
+            <w:pPr>
+              <w:jc w:val="center"/>
+              <w:rPr>
+                <w:highlight w:val="green"/>
+              </w:rPr>
+            </w:pPr>
+            <w:r>
+              <w:rPr>
+                <w:highlight w:val="lightGray"/>
+              </w:rPr>
+              <w:t>12-14</w:t>
+            </w:r>
+          </w:p>
+        </w:tc>
+        <w:tc>
+          <w:tcPr>
+            <w:tcW w:w="1261" w:type="dxa"/>
+            <w:tcBorders>
+              <w:left w:val="single" w:sz="4" w:space="0" w:color="auto"/>
+              <w:right w:val="single" w:sz="4" w:space="0" w:color="auto"/>
+            </w:tcBorders>
+          </w:tcPr>
+          <w:p>
+            <w:pPr>
+              <w:rPr>
+                <w:highlight w:val="green"/>
+              </w:rPr>
+            </w:pPr>
+            <w:r>
+              <w:rPr>
+                <w:highlight w:val="lightGray"/>
+              </w:rPr>
+              <w:t>14-16</w:t>
+            </w:r>
+          </w:p>
+        </w:tc>
+        <w:tc>
+          <w:tcPr>
+            <w:tcW w:w="1184" w:type="dxa"/>
+            <w:tcBorders>
+              <w:left w:val="single" w:sz="4" w:space="0" w:color="auto"/>
+              <w:right w:val="single" w:sz="4" w:space="0" w:color="auto"/>
+            </w:tcBorders>
+          </w:tcPr>
+          <w:p>
+            <w:pPr>
+              <w:rPr>
+                <w:highlight w:val="green"/>
+              </w:rPr>
+            </w:pPr>
+            <w:r>
+              <w:rPr>
+                <w:highlight w:val="lightGray"/>
+              </w:rPr>
+              <w:t>16-18</w:t>
+            </w:r>
+          </w:p>
+        </w:tc>
+        <w:tc>
+          <w:tcPr>
+            <w:tcW w:w="949" w:type="dxa"/>
+            <w:tcBorders>
+              <w:left w:val="single" w:sz="4" w:space="0" w:color="auto"/>
+              <w:right w:val="single" w:sz="4" w:space="0" w:color="auto"/>
+            </w:tcBorders>
+          </w:tcPr>
+          <w:p>
+            <w:pPr>
+              <w:rPr>
+                <w:highlight w:val="green"/>
+              </w:rPr>
+            </w:pPr>
+            <w:r>
+              <w:rPr>
+                <w:highlight w:val="lightGray"/>
+              </w:rPr>
+              <w:t>18-20</w:t>
+            </w:r>
+          </w:p>
+        </w:tc>
+        <w:tc>
+          <w:tcPr>
+            <w:tcW w:w="949" w:type="dxa"/>
+            <w:tcBorders>
+              <w:left w:val="single" w:sz="4" w:space="0" w:color="auto"/>
+              <w:right w:val="single" w:sz="4" w:space="0" w:color="auto"/>
+            </w:tcBorders>
+          </w:tcPr>
+          <w:p>
+            <w:pPr>
+              <w:rPr>
+                <w:highlight w:val="green"/>
+              </w:rPr>
+            </w:pPr>
+            <w:r>
+              <w:rPr>
+                <w:highlight w:val="lightGray"/>
+              </w:rPr>
+              <w:t>20-22</w:t>
+            </w:r>
+          </w:p>
+        </w:tc>
+      </w:tr>
+      <w:tr>
+        <w:trPr>
+          <w:trHeight w:val="590"/>
+        </w:trPr>
+        <w:tc>
+          <w:tcPr>
+            <w:tcW w:w="1084" w:type="dxa"/>
+          </w:tcPr>
+          <w:p>
+            <w:pPr>
+              <w:rPr>
+                <w:highlight w:val="yellow"/>
+              </w:rPr>
+            </w:pPr>
+            <w:r>
+              <w:rPr>
+                <w:highlight w:val="lightGray"/>
+              </w:rPr>
+              <w:t xml:space="preserve">Lunes </w:t>
+            </w:r>
+          </w:p>
+        </w:tc>
+        <w:tc>
+          <w:tcPr>
+            <w:tcW w:w="1676" w:type="dxa"/>
+          </w:tcPr>
+          <w:p>
+            <w:r>
+              <w:rPr>
+                <w:highlight w:val="red"/>
+              </w:rPr>
+              <w:t>Comunicaciones móviles</w:t>
+            </w:r>
+          </w:p>
+        </w:tc>
+        <w:tc>
+          <w:tcPr>
+            <w:tcW w:w="1251" w:type="dxa"/>
+          </w:tcPr>
+          <w:p/>
+        </w:tc>
+        <w:tc>
+          <w:tcPr>
+            <w:tcW w:w="1282" w:type="dxa"/>
+          </w:tcPr>
+          <w:p>
+            <w:r>
+              <w:rPr>
+                <w:highlight w:val="red"/>
+              </w:rPr>
+              <w:t>estudiar</w:t>
+            </w:r>
+          </w:p>
+        </w:tc>
+        <w:tc>
+          <w:tcPr>
+            <w:tcW w:w="1261" w:type="dxa"/>
+          </w:tcPr>
+          <w:p/>
+        </w:tc>
+        <w:tc>
+          <w:tcPr>
+            <w:tcW w:w="1261" w:type="dxa"/>
+          </w:tcPr>
+          <w:p>
+            <w:r>
+              <w:rPr>
+                <w:highlight w:val="darkCyan"/>
+              </w:rPr>
+              <w:t>Afecciones y adiciones</w:t>
+            </w:r>
+          </w:p>
+        </w:tc>
+        <w:tc>
+          <w:tcPr>
+            <w:tcW w:w="1184" w:type="dxa"/>
+          </w:tcPr>
+          <w:p>
+            <w:r>
+              <w:rPr>
+                <w:highlight w:val="darkCyan"/>
+              </w:rPr>
+              <w:t>Afecciones y adiciones</w:t>
+            </w:r>
+          </w:p>
+        </w:tc>
+        <w:tc>
+          <w:tcPr>
+            <w:tcW w:w="949" w:type="dxa"/>
+          </w:tcPr>
+          <w:p/>
+        </w:tc>
+        <w:tc>
+          <w:tcPr>
+            <w:tcW w:w="949" w:type="dxa"/>
+          </w:tcPr>
+          <w:p>
+            <w:r>
+              <w:rPr>
+                <w:highlight w:val="darkCyan"/>
+              </w:rPr>
+              <w:t>estudiar</w:t>
+            </w:r>
+          </w:p>
+        </w:tc>
+      </w:tr>
+      <w:tr>
+        <w:trPr>
+          <w:trHeight w:val="625"/>
+        </w:trPr>
+        <w:tc>
+          <w:tcPr>
+            <w:tcW w:w="1084" w:type="dxa"/>
+          </w:tcPr>
+          <w:p>
+            <w:pPr>
+              <w:rPr>
+                <w:highlight w:val="lightGray"/>
+              </w:rPr>
+            </w:pPr>
+            <w:r>
+              <w:rPr>
+                <w:highlight w:val="lightGray"/>
+              </w:rPr>
+              <w:t xml:space="preserve">Martes </w:t>
+            </w:r>
+          </w:p>
+        </w:tc>
+        <w:tc>
+          <w:tcPr>
+            <w:tcW w:w="1676" w:type="dxa"/>
+          </w:tcPr>
+          <w:p/>
+        </w:tc>
+        <w:tc>
+          <w:tcPr>
+            <w:tcW w:w="1251" w:type="dxa"/>
+          </w:tcPr>
+          <w:p>
+            <w:r>
+              <w:rPr>
+                <w:highlight w:val="cyan"/>
+              </w:rPr>
+              <w:t>Informática</w:t>
+            </w:r>
+            <w:r>
+              <w:t xml:space="preserve"> </w:t>
+            </w:r>
+          </w:p>
+        </w:tc>
+        <w:tc>
+          <w:tcPr>
+            <w:tcW w:w="1282" w:type="dxa"/>
+          </w:tcPr>
+          <w:p/>
+        </w:tc>
+        <w:tc>
+          <w:tcPr>
+            <w:tcW w:w="1261" w:type="dxa"/>
+          </w:tcPr>
+          <w:p>
+            <w:r>
+              <w:rPr>
+                <w:highlight w:val="cyan"/>
+              </w:rPr>
+              <w:t>estudiar</w:t>
+            </w:r>
+          </w:p>
+        </w:tc>
+        <w:tc>
+          <w:tcPr>
+            <w:tcW w:w="1261" w:type="dxa"/>
+          </w:tcPr>
+          <w:p>
+            <w:r>
+              <w:rPr>
+                <w:highlight w:val="darkCyan"/>
+              </w:rPr>
+              <w:t>estudiar</w:t>
+            </w:r>
+          </w:p>
+        </w:tc>
+        <w:tc>
+          <w:tcPr>
+            <w:tcW w:w="1184" w:type="dxa"/>
+          </w:tcPr>
+          <w:p/>
+        </w:tc>
+        <w:tc>
+          <w:tcPr>
+            <w:tcW w:w="949" w:type="dxa"/>
+          </w:tcPr>
+          <w:p/>
+        </w:tc>
+        <w:tc>
+          <w:tcPr>
+            <w:tcW w:w="949" w:type="dxa"/>
+          </w:tcPr>
+          <w:p>
+            <w:r>
+              <w:rPr>
+                <w:highlight w:val="cyan"/>
+              </w:rPr>
+              <w:t>estudiar</w:t>
+            </w:r>
+          </w:p>
+        </w:tc>
+      </w:tr>
+      <w:tr>
+        <w:trPr>
+          <w:trHeight w:val="590"/>
+        </w:trPr>
+        <w:tc>
+          <w:tcPr>
+            <w:tcW w:w="1084" w:type="dxa"/>
+          </w:tcPr>
+          <w:p>
+            <w:pPr>
+              <w:rPr>
+                <w:highlight w:val="lightGray"/>
+              </w:rPr>
+            </w:pPr>
+            <w:r>
+              <w:rPr>
+                <w:highlight w:val="lightGray"/>
+              </w:rPr>
+              <w:t>miércoles</w:t>
+            </w:r>
+          </w:p>
+        </w:tc>
+        <w:tc>
+          <w:tcPr>
+            <w:tcW w:w="1676" w:type="dxa"/>
+          </w:tcPr>
+          <w:p>
+            <w:r>
+              <w:rPr>
+                <w:highlight w:val="red"/>
+              </w:rPr>
+              <w:t>Comunicaciones móvile</w:t>
+            </w:r>
+            <w:r>
+              <w:rPr>
+                <w:highlight w:val="red"/>
+              </w:rPr>
+              <w:t>s</w:t>
+            </w:r>
+          </w:p>
+        </w:tc>
+        <w:tc>
+          <w:tcPr>
+            <w:tcW w:w="1251" w:type="dxa"/>
+          </w:tcPr>
+          <w:p/>
+        </w:tc>
+        <w:tc>
+          <w:tcPr>
+            <w:tcW w:w="1282" w:type="dxa"/>
+          </w:tcPr>
+          <w:p>
+            <w:r>
+              <w:rPr>
+                <w:highlight w:val="magenta"/>
+              </w:rPr>
+              <w:t>Dispositivos redes</w:t>
+            </w:r>
+          </w:p>
+        </w:tc>
+        <w:tc>
+          <w:tcPr>
+            <w:tcW w:w="1261" w:type="dxa"/>
+          </w:tcPr>
+          <w:p/>
+        </w:tc>
+        <w:tc>
+          <w:tcPr>
+            <w:tcW w:w="1261" w:type="dxa"/>
+          </w:tcPr>
+          <w:p/>
+        </w:tc>
+        <w:tc>
+          <w:tcPr>
+            <w:tcW w:w="1184" w:type="dxa"/>
+          </w:tcPr>
+          <w:p/>
+        </w:tc>
+        <w:tc>
+          <w:tcPr>
+            <w:tcW w:w="949" w:type="dxa"/>
+          </w:tcPr>
+          <w:p/>
+        </w:tc>
+        <w:tc>
+          <w:tcPr>
+            <w:tcW w:w="949" w:type="dxa"/>
+          </w:tcPr>
+          <w:p>
+            <w:r>
+              <w:rPr>
+                <w:highlight w:val="magenta"/>
+              </w:rPr>
+              <w:t>estudiar</w:t>
+            </w:r>
+          </w:p>
+        </w:tc>
+      </w:tr>
+      <w:tr>
+        <w:trPr>
+          <w:trHeight w:val="625"/>
+        </w:trPr>
+        <w:tc>
+          <w:tcPr>
+            <w:tcW w:w="1084" w:type="dxa"/>
+          </w:tcPr>
+          <w:p>
+            <w:pPr>
+              <w:rPr>
+                <w:highlight w:val="lightGray"/>
+              </w:rPr>
+            </w:pPr>
+            <w:r>
+              <w:rPr>
+                <w:highlight w:val="lightGray"/>
+              </w:rPr>
+              <w:t>jueves</w:t>
+            </w:r>
+          </w:p>
+        </w:tc>
+        <w:tc>
+          <w:tcPr>
+            <w:tcW w:w="1676" w:type="dxa"/>
+          </w:tcPr>
+          <w:p/>
+        </w:tc>
+        <w:tc>
+          <w:tcPr>
+            <w:tcW w:w="1251" w:type="dxa"/>
+          </w:tcPr>
+          <w:p>
+            <w:r>
+              <w:rPr>
+                <w:highlight w:val="cyan"/>
+              </w:rPr>
+              <w:t>informática</w:t>
+            </w:r>
+          </w:p>
+        </w:tc>
+        <w:tc>
+          <w:tcPr>
+            <w:tcW w:w="1282" w:type="dxa"/>
+          </w:tcPr>
+          <w:p/>
+        </w:tc>
+        <w:tc>
+          <w:tcPr>
+            <w:tcW w:w="1261" w:type="dxa"/>
+          </w:tcPr>
+          <w:p/>
+        </w:tc>
+        <w:tc>
+          <w:tcPr>
+            <w:tcW w:w="1261" w:type="dxa"/>
+          </w:tcPr>
+          <w:p/>
+        </w:tc>
+        <w:tc>
+          <w:tcPr>
+            <w:tcW w:w="1184" w:type="dxa"/>
+          </w:tcPr>
+          <w:p/>
+        </w:tc>
+        <w:tc>
+          <w:tcPr>
+            <w:tcW w:w="949" w:type="dxa"/>
+          </w:tcPr>
+          <w:p>
+            <w:r>
+              <w:rPr>
+                <w:highlight w:val="cyan"/>
+              </w:rPr>
+              <w:t>estudiar</w:t>
+            </w:r>
+          </w:p>
+        </w:tc>
+        <w:tc>
+          <w:tcPr>
+            <w:tcW w:w="949" w:type="dxa"/>
+          </w:tcPr>
+          <w:p>
+            <w:r>
+              <w:rPr>
+                <w:highlight w:val="cyan"/>
+              </w:rPr>
+              <w:t>estudiar</w:t>
+            </w:r>
+          </w:p>
+        </w:tc>
+      </w:tr>
+      <w:tr>
+        <w:trPr>
+          <w:trHeight w:val="590"/>
+        </w:trPr>
+        <w:tc>
+          <w:tcPr>
+            <w:tcW w:w="1084" w:type="dxa"/>
+          </w:tcPr>
+          <w:p>
+            <w:pPr>
+              <w:rPr>
+                <w:highlight w:val="lightGray"/>
+              </w:rPr>
+            </w:pPr>
+            <w:r>
+              <w:rPr>
+                <w:highlight w:val="lightGray"/>
+              </w:rPr>
+              <w:t>viernes</w:t>
+            </w:r>
+          </w:p>
+        </w:tc>
+        <w:tc>
+          <w:tcPr>
+            <w:tcW w:w="1676" w:type="dxa"/>
+          </w:tcPr>
+          <w:p/>
+        </w:tc>
+        <w:tc>
+          <w:tcPr>
+            <w:tcW w:w="1251" w:type="dxa"/>
+          </w:tcPr>
+          <w:p/>
+        </w:tc>
+        <w:tc>
+          <w:tcPr>
+            <w:tcW w:w="1282" w:type="dxa"/>
+          </w:tcPr>
+          <w:p>
+            <w:r>
+              <w:rPr>
+                <w:highlight w:val="magenta"/>
+              </w:rPr>
+              <w:t>Dispositivos redes</w:t>
+            </w:r>
+          </w:p>
+        </w:tc>
+        <w:tc>
+          <w:tcPr>
+            <w:tcW w:w="1261" w:type="dxa"/>
+          </w:tcPr>
+          <w:p>
+            <w:pPr>
+              <w:rPr>
+                <w:highlight w:val="cyan"/>
+              </w:rPr>
+            </w:pPr>
+            <w:r>
+              <w:rPr>
+                <w:highlight w:val="cyan"/>
+              </w:rPr>
+              <w:t>Laboratorio</w:t>
+            </w:r>
+          </w:p>
+          <w:p>
+            <w:r>
+              <w:rPr>
+                <w:highlight w:val="cyan"/>
+              </w:rPr>
+              <w:t>informática</w:t>
+            </w:r>
+          </w:p>
+        </w:tc>
+        <w:tc>
+          <w:tcPr>
+            <w:tcW w:w="1261" w:type="dxa"/>
+          </w:tcPr>
+          <w:p>
+            <w:pPr>
+              <w:rPr>
+                <w:highlight w:val="cyan"/>
+              </w:rPr>
+            </w:pPr>
+            <w:r>
+              <w:rPr>
+                <w:highlight w:val="cyan"/>
+              </w:rPr>
+              <w:t>Laboratorio</w:t>
+            </w:r>
+          </w:p>
+          <w:p>
+            <w:r>
+              <w:rPr>
+                <w:highlight w:val="cyan"/>
+              </w:rPr>
+              <w:t>informática</w:t>
+            </w:r>
+          </w:p>
+        </w:tc>
+        <w:tc>
+          <w:tcPr>
+            <w:tcW w:w="1184" w:type="dxa"/>
+          </w:tcPr>
+          <w:p/>
+        </w:tc>
+        <w:tc>
+          <w:tcPr>
+            <w:tcW w:w="949" w:type="dxa"/>
+          </w:tcPr>
+          <w:p/>
+        </w:tc>
+        <w:tc>
+          <w:tcPr>
+            <w:tcW w:w="949" w:type="dxa"/>
+          </w:tcPr>
+          <w:p/>
+        </w:tc>
+      </w:tr>
+      <w:tr>
+        <w:trPr>
+          <w:trHeight w:val="625"/>
+        </w:trPr>
+        <w:tc>
+          <w:tcPr>
+            <w:tcW w:w="1084" w:type="dxa"/>
+          </w:tcPr>
+          <w:p>
+            <w:pPr>
+              <w:rPr>
+                <w:highlight w:val="lightGray"/>
+              </w:rPr>
+            </w:pPr>
+            <w:r>
+              <w:rPr>
+                <w:highlight w:val="lightGray"/>
+              </w:rPr>
+              <w:t>sábado</w:t>
+            </w:r>
+          </w:p>
+        </w:tc>
+        <w:tc>
+          <w:tcPr>
+            <w:tcW w:w="1676" w:type="dxa"/>
+          </w:tcPr>
+          <w:p/>
+        </w:tc>
+        <w:tc>
+          <w:tcPr>
+            <w:tcW w:w="1251" w:type="dxa"/>
+          </w:tcPr>
+          <w:p>
+            <w:r>
+              <w:rPr>
+                <w:highlight w:val="cyan"/>
+              </w:rPr>
+              <w:t>estudiar</w:t>
+            </w:r>
+          </w:p>
+        </w:tc>
+        <w:tc>
+          <w:tcPr>
+            <w:tcW w:w="1282" w:type="dxa"/>
+          </w:tcPr>
+          <w:p/>
+        </w:tc>
+        <w:tc>
+          <w:tcPr>
+            <w:tcW w:w="1261" w:type="dxa"/>
+          </w:tcPr>
+          <w:p/>
+        </w:tc>
+        <w:tc>
+          <w:tcPr>
+            <w:tcW w:w="1261" w:type="dxa"/>
+          </w:tcPr>
+          <w:p/>
+        </w:tc>
+        <w:tc>
+          <w:tcPr>
+            <w:tcW w:w="1184" w:type="dxa"/>
+          </w:tcPr>
+          <w:p>
+            <w:r>
+              <w:rPr>
+                <w:highlight w:val="red"/>
+              </w:rPr>
+              <w:t>Comunicaciones móvile</w:t>
+            </w:r>
+            <w:r>
+              <w:rPr>
+                <w:highlight w:val="red"/>
+              </w:rPr>
+              <w:t>s</w:t>
+            </w:r>
+          </w:p>
+        </w:tc>
+        <w:tc>
+          <w:tcPr>
+            <w:tcW w:w="949" w:type="dxa"/>
+          </w:tcPr>
+          <w:p/>
+        </w:tc>
+        <w:tc>
+          <w:tcPr>
+            <w:tcW w:w="949" w:type="dxa"/>
+          </w:tcPr>
+          <w:p/>
+        </w:tc>
+      </w:tr>
+      <w:tr>
+        <w:trPr>
+          <w:trHeight w:val="590"/>
+        </w:trPr>
+        <w:tc>
+          <w:tcPr>
+            <w:tcW w:w="1084" w:type="dxa"/>
+          </w:tcPr>
+          <w:p>
+            <w:pPr>
+              <w:rPr>
+                <w:highlight w:val="lightGray"/>
+              </w:rPr>
+            </w:pPr>
+            <w:r>
+              <w:rPr>
+                <w:highlight w:val="lightGray"/>
+              </w:rPr>
+              <w:t>domingo</w:t>
+            </w:r>
+          </w:p>
+        </w:tc>
+        <w:tc>
+          <w:tcPr>
+            <w:tcW w:w="1676" w:type="dxa"/>
+          </w:tcPr>
+          <w:p/>
+        </w:tc>
+        <w:tc>
+          <w:tcPr>
+            <w:tcW w:w="1251" w:type="dxa"/>
+          </w:tcPr>
+          <w:p>
+            <w:r>
+              <w:rPr>
+                <w:color w:val="0D0D0D" w:themeColor="text1" w:themeTint="F2"/>
+                <w:highlight w:val="red"/>
+              </w:rPr>
+              <w:t>estudiar</w:t>
+            </w:r>
+          </w:p>
+        </w:tc>
+        <w:tc>
+          <w:tcPr>
+            <w:tcW w:w="1282" w:type="dxa"/>
+          </w:tcPr>
+          <w:p>
+            <w:r>
+              <w:rPr>
+                <w:highlight w:val="red"/>
+              </w:rPr>
+              <w:t>estudiar</w:t>
+            </w:r>
+          </w:p>
+        </w:tc>
+        <w:tc>
+          <w:tcPr>
+            <w:tcW w:w="1261" w:type="dxa"/>
+          </w:tcPr>
+          <w:p/>
+        </w:tc>
+        <w:tc>
+          <w:tcPr>
+            <w:tcW w:w="1261" w:type="dxa"/>
+          </w:tcPr>
+          <w:p/>
+        </w:tc>
+        <w:tc>
+          <w:tcPr>
+            <w:tcW w:w="1184" w:type="dxa"/>
+          </w:tcPr>
+          <w:p/>
+        </w:tc>
+        <w:tc>
+          <w:tcPr>
+            <w:tcW w:w="949" w:type="dxa"/>
+          </w:tcPr>
+          <w:p/>
+        </w:tc>
+        <w:tc>
+          <w:tcPr>
+            <w:tcW w:w="949" w:type="dxa"/>
+          </w:tcPr>
+          <w:p/>
+        </w:tc>
+      </w:tr>
+    </w:tbl>
+    <w:p>
+      <w:pPr>
+        <w:tabs>
+          <w:tab w:val="left" w:pos="2364"/>
+        </w:tabs>
+      </w:pPr>
+    </w:p>
+    <w:p>
+      <w:pPr>
+        <w:tabs>
+          <w:tab w:val="left" w:pos="2364"/>
+        </w:tabs>
+      </w:pPr>
+    </w:p>
+    <w:p>
+      <w:pPr>
+        <w:tabs>
+          <w:tab w:val="left" w:pos="2364"/>
+        </w:tabs>
+      </w:pPr>
+    </w:p>
     <w:p>
       <w:pPr>
         <w:tabs>

</xml_diff>

<commit_message>
se agrega plan de la cuerta semana
</commit_message>
<xml_diff>
--- a/plan  de horas study.docx
+++ b/plan  de horas study.docx
@@ -2933,6 +2933,1366 @@
         <w:tc>
           <w:tcPr>
             <w:tcW w:w="949" w:type="dxa"/>
+          </w:tcPr>
+          <w:p/>
+        </w:tc>
+      </w:tr>
+    </w:tbl>
+    <w:p>
+      <w:pPr>
+        <w:tabs>
+          <w:tab w:val="left" w:pos="2364"/>
+        </w:tabs>
+      </w:pPr>
+    </w:p>
+    <w:tbl>
+      <w:tblPr>
+        <w:tblStyle w:val="Tablaconcuadrcula"/>
+        <w:tblW w:w="11404" w:type="dxa"/>
+        <w:tblInd w:w="-883" w:type="dxa"/>
+        <w:tblLook w:val="04A0" w:firstRow="1" w:lastRow="0" w:firstColumn="1" w:lastColumn="0" w:noHBand="0" w:noVBand="1"/>
+      </w:tblPr>
+      <w:tblGrid>
+        <w:gridCol w:w="1085"/>
+        <w:gridCol w:w="1678"/>
+        <w:gridCol w:w="1253"/>
+        <w:gridCol w:w="1284"/>
+        <w:gridCol w:w="1263"/>
+        <w:gridCol w:w="1263"/>
+        <w:gridCol w:w="1678"/>
+        <w:gridCol w:w="950"/>
+        <w:gridCol w:w="950"/>
+      </w:tblGrid>
+      <w:tr>
+        <w:trPr>
+          <w:trHeight w:val="625"/>
+        </w:trPr>
+        <w:tc>
+          <w:tcPr>
+            <w:tcW w:w="1084" w:type="dxa"/>
+            <w:tcBorders>
+              <w:top w:val="single" w:sz="4" w:space="0" w:color="auto"/>
+              <w:left w:val="single" w:sz="4" w:space="0" w:color="auto"/>
+              <w:bottom w:val="single" w:sz="4" w:space="0" w:color="auto"/>
+              <w:right w:val="single" w:sz="4" w:space="0" w:color="auto"/>
+            </w:tcBorders>
+            <w:hideMark/>
+          </w:tcPr>
+          <w:p>
+            <w:pPr>
+              <w:rPr>
+                <w:highlight w:val="green"/>
+              </w:rPr>
+            </w:pPr>
+            <w:r>
+              <w:rPr>
+                <w:highlight w:val="green"/>
+              </w:rPr>
+              <w:lastRenderedPageBreak/>
+              <w:t>hora</w:t>
+            </w:r>
+          </w:p>
+        </w:tc>
+        <w:tc>
+          <w:tcPr>
+            <w:tcW w:w="1676" w:type="dxa"/>
+            <w:tcBorders>
+              <w:top w:val="single" w:sz="4" w:space="0" w:color="auto"/>
+              <w:left w:val="single" w:sz="4" w:space="0" w:color="auto"/>
+              <w:bottom w:val="single" w:sz="4" w:space="0" w:color="auto"/>
+              <w:right w:val="single" w:sz="4" w:space="0" w:color="auto"/>
+            </w:tcBorders>
+            <w:hideMark/>
+          </w:tcPr>
+          <w:p>
+            <w:pPr>
+              <w:rPr>
+                <w:highlight w:val="green"/>
+              </w:rPr>
+            </w:pPr>
+            <w:r>
+              <w:rPr>
+                <w:highlight w:val="lightGray"/>
+              </w:rPr>
+              <w:t>6-8</w:t>
+            </w:r>
+          </w:p>
+        </w:tc>
+        <w:tc>
+          <w:tcPr>
+            <w:tcW w:w="1251" w:type="dxa"/>
+            <w:tcBorders>
+              <w:top w:val="single" w:sz="4" w:space="0" w:color="auto"/>
+              <w:left w:val="single" w:sz="4" w:space="0" w:color="auto"/>
+              <w:bottom w:val="single" w:sz="4" w:space="0" w:color="auto"/>
+              <w:right w:val="single" w:sz="4" w:space="0" w:color="auto"/>
+            </w:tcBorders>
+            <w:hideMark/>
+          </w:tcPr>
+          <w:p>
+            <w:pPr>
+              <w:jc w:val="center"/>
+              <w:rPr>
+                <w:highlight w:val="green"/>
+              </w:rPr>
+            </w:pPr>
+            <w:r>
+              <w:rPr>
+                <w:highlight w:val="lightGray"/>
+              </w:rPr>
+              <w:t>8-10</w:t>
+            </w:r>
+          </w:p>
+        </w:tc>
+        <w:tc>
+          <w:tcPr>
+            <w:tcW w:w="1282" w:type="dxa"/>
+            <w:tcBorders>
+              <w:top w:val="single" w:sz="4" w:space="0" w:color="auto"/>
+              <w:left w:val="single" w:sz="4" w:space="0" w:color="auto"/>
+              <w:bottom w:val="single" w:sz="4" w:space="0" w:color="auto"/>
+              <w:right w:val="single" w:sz="4" w:space="0" w:color="auto"/>
+            </w:tcBorders>
+            <w:hideMark/>
+          </w:tcPr>
+          <w:p>
+            <w:pPr>
+              <w:jc w:val="center"/>
+              <w:rPr>
+                <w:highlight w:val="green"/>
+              </w:rPr>
+            </w:pPr>
+            <w:r>
+              <w:rPr>
+                <w:highlight w:val="lightGray"/>
+              </w:rPr>
+              <w:t>10-12</w:t>
+            </w:r>
+          </w:p>
+        </w:tc>
+        <w:tc>
+          <w:tcPr>
+            <w:tcW w:w="1261" w:type="dxa"/>
+            <w:tcBorders>
+              <w:top w:val="single" w:sz="4" w:space="0" w:color="auto"/>
+              <w:left w:val="single" w:sz="4" w:space="0" w:color="auto"/>
+              <w:bottom w:val="single" w:sz="4" w:space="0" w:color="auto"/>
+              <w:right w:val="single" w:sz="4" w:space="0" w:color="auto"/>
+            </w:tcBorders>
+            <w:hideMark/>
+          </w:tcPr>
+          <w:p>
+            <w:pPr>
+              <w:jc w:val="center"/>
+              <w:rPr>
+                <w:highlight w:val="green"/>
+              </w:rPr>
+            </w:pPr>
+            <w:r>
+              <w:rPr>
+                <w:highlight w:val="lightGray"/>
+              </w:rPr>
+              <w:t>12-14</w:t>
+            </w:r>
+          </w:p>
+        </w:tc>
+        <w:tc>
+          <w:tcPr>
+            <w:tcW w:w="1261" w:type="dxa"/>
+            <w:tcBorders>
+              <w:top w:val="single" w:sz="4" w:space="0" w:color="auto"/>
+              <w:left w:val="single" w:sz="4" w:space="0" w:color="auto"/>
+              <w:bottom w:val="single" w:sz="4" w:space="0" w:color="auto"/>
+              <w:right w:val="single" w:sz="4" w:space="0" w:color="auto"/>
+            </w:tcBorders>
+            <w:hideMark/>
+          </w:tcPr>
+          <w:p>
+            <w:pPr>
+              <w:rPr>
+                <w:highlight w:val="green"/>
+              </w:rPr>
+            </w:pPr>
+            <w:r>
+              <w:rPr>
+                <w:highlight w:val="lightGray"/>
+              </w:rPr>
+              <w:t>14-16</w:t>
+            </w:r>
+          </w:p>
+        </w:tc>
+        <w:tc>
+          <w:tcPr>
+            <w:tcW w:w="1184" w:type="dxa"/>
+            <w:tcBorders>
+              <w:top w:val="single" w:sz="4" w:space="0" w:color="auto"/>
+              <w:left w:val="single" w:sz="4" w:space="0" w:color="auto"/>
+              <w:bottom w:val="single" w:sz="4" w:space="0" w:color="auto"/>
+              <w:right w:val="single" w:sz="4" w:space="0" w:color="auto"/>
+            </w:tcBorders>
+            <w:hideMark/>
+          </w:tcPr>
+          <w:p>
+            <w:pPr>
+              <w:rPr>
+                <w:highlight w:val="green"/>
+              </w:rPr>
+            </w:pPr>
+            <w:r>
+              <w:rPr>
+                <w:highlight w:val="lightGray"/>
+              </w:rPr>
+              <w:t>16-18</w:t>
+            </w:r>
+          </w:p>
+        </w:tc>
+        <w:tc>
+          <w:tcPr>
+            <w:tcW w:w="949" w:type="dxa"/>
+            <w:tcBorders>
+              <w:top w:val="single" w:sz="4" w:space="0" w:color="auto"/>
+              <w:left w:val="single" w:sz="4" w:space="0" w:color="auto"/>
+              <w:bottom w:val="single" w:sz="4" w:space="0" w:color="auto"/>
+              <w:right w:val="single" w:sz="4" w:space="0" w:color="auto"/>
+            </w:tcBorders>
+            <w:hideMark/>
+          </w:tcPr>
+          <w:p>
+            <w:pPr>
+              <w:rPr>
+                <w:highlight w:val="green"/>
+              </w:rPr>
+            </w:pPr>
+            <w:r>
+              <w:rPr>
+                <w:highlight w:val="lightGray"/>
+              </w:rPr>
+              <w:t>18-20</w:t>
+            </w:r>
+          </w:p>
+        </w:tc>
+        <w:tc>
+          <w:tcPr>
+            <w:tcW w:w="949" w:type="dxa"/>
+            <w:tcBorders>
+              <w:top w:val="single" w:sz="4" w:space="0" w:color="auto"/>
+              <w:left w:val="single" w:sz="4" w:space="0" w:color="auto"/>
+              <w:bottom w:val="single" w:sz="4" w:space="0" w:color="auto"/>
+              <w:right w:val="single" w:sz="4" w:space="0" w:color="auto"/>
+            </w:tcBorders>
+            <w:hideMark/>
+          </w:tcPr>
+          <w:p>
+            <w:pPr>
+              <w:rPr>
+                <w:highlight w:val="green"/>
+              </w:rPr>
+            </w:pPr>
+            <w:r>
+              <w:rPr>
+                <w:highlight w:val="lightGray"/>
+              </w:rPr>
+              <w:t>20-22</w:t>
+            </w:r>
+          </w:p>
+        </w:tc>
+      </w:tr>
+      <w:tr>
+        <w:trPr>
+          <w:trHeight w:val="590"/>
+        </w:trPr>
+        <w:tc>
+          <w:tcPr>
+            <w:tcW w:w="1084" w:type="dxa"/>
+            <w:tcBorders>
+              <w:top w:val="single" w:sz="4" w:space="0" w:color="auto"/>
+              <w:left w:val="single" w:sz="4" w:space="0" w:color="auto"/>
+              <w:bottom w:val="single" w:sz="4" w:space="0" w:color="auto"/>
+              <w:right w:val="single" w:sz="4" w:space="0" w:color="auto"/>
+            </w:tcBorders>
+            <w:hideMark/>
+          </w:tcPr>
+          <w:p>
+            <w:pPr>
+              <w:rPr>
+                <w:highlight w:val="yellow"/>
+              </w:rPr>
+            </w:pPr>
+            <w:r>
+              <w:rPr>
+                <w:highlight w:val="lightGray"/>
+              </w:rPr>
+              <w:t xml:space="preserve">Lunes </w:t>
+            </w:r>
+          </w:p>
+        </w:tc>
+        <w:tc>
+          <w:tcPr>
+            <w:tcW w:w="1676" w:type="dxa"/>
+            <w:tcBorders>
+              <w:top w:val="single" w:sz="4" w:space="0" w:color="auto"/>
+              <w:left w:val="single" w:sz="4" w:space="0" w:color="auto"/>
+              <w:bottom w:val="single" w:sz="4" w:space="0" w:color="auto"/>
+              <w:right w:val="single" w:sz="4" w:space="0" w:color="auto"/>
+            </w:tcBorders>
+            <w:hideMark/>
+          </w:tcPr>
+          <w:p>
+            <w:r>
+              <w:rPr>
+                <w:highlight w:val="red"/>
+              </w:rPr>
+              <w:t>Comunicaciones móviles</w:t>
+            </w:r>
+          </w:p>
+        </w:tc>
+        <w:tc>
+          <w:tcPr>
+            <w:tcW w:w="1251" w:type="dxa"/>
+            <w:tcBorders>
+              <w:top w:val="single" w:sz="4" w:space="0" w:color="auto"/>
+              <w:left w:val="single" w:sz="4" w:space="0" w:color="auto"/>
+              <w:bottom w:val="single" w:sz="4" w:space="0" w:color="auto"/>
+              <w:right w:val="single" w:sz="4" w:space="0" w:color="auto"/>
+            </w:tcBorders>
+          </w:tcPr>
+          <w:p/>
+        </w:tc>
+        <w:tc>
+          <w:tcPr>
+            <w:tcW w:w="1282" w:type="dxa"/>
+            <w:tcBorders>
+              <w:top w:val="single" w:sz="4" w:space="0" w:color="auto"/>
+              <w:left w:val="single" w:sz="4" w:space="0" w:color="auto"/>
+              <w:bottom w:val="single" w:sz="4" w:space="0" w:color="auto"/>
+              <w:right w:val="single" w:sz="4" w:space="0" w:color="auto"/>
+            </w:tcBorders>
+            <w:hideMark/>
+          </w:tcPr>
+          <w:p>
+            <w:r>
+              <w:rPr>
+                <w:highlight w:val="red"/>
+              </w:rPr>
+              <w:t>estudiar</w:t>
+            </w:r>
+          </w:p>
+        </w:tc>
+        <w:tc>
+          <w:tcPr>
+            <w:tcW w:w="1261" w:type="dxa"/>
+            <w:tcBorders>
+              <w:top w:val="single" w:sz="4" w:space="0" w:color="auto"/>
+              <w:left w:val="single" w:sz="4" w:space="0" w:color="auto"/>
+              <w:bottom w:val="single" w:sz="4" w:space="0" w:color="auto"/>
+              <w:right w:val="single" w:sz="4" w:space="0" w:color="auto"/>
+            </w:tcBorders>
+          </w:tcPr>
+          <w:p/>
+        </w:tc>
+        <w:tc>
+          <w:tcPr>
+            <w:tcW w:w="1261" w:type="dxa"/>
+            <w:tcBorders>
+              <w:top w:val="single" w:sz="4" w:space="0" w:color="auto"/>
+              <w:left w:val="single" w:sz="4" w:space="0" w:color="auto"/>
+              <w:bottom w:val="single" w:sz="4" w:space="0" w:color="auto"/>
+              <w:right w:val="single" w:sz="4" w:space="0" w:color="auto"/>
+            </w:tcBorders>
+            <w:hideMark/>
+          </w:tcPr>
+          <w:p>
+            <w:r>
+              <w:rPr>
+                <w:highlight w:val="darkCyan"/>
+              </w:rPr>
+              <w:t>Afecciones y adiciones</w:t>
+            </w:r>
+          </w:p>
+        </w:tc>
+        <w:tc>
+          <w:tcPr>
+            <w:tcW w:w="1184" w:type="dxa"/>
+            <w:tcBorders>
+              <w:top w:val="single" w:sz="4" w:space="0" w:color="auto"/>
+              <w:left w:val="single" w:sz="4" w:space="0" w:color="auto"/>
+              <w:bottom w:val="single" w:sz="4" w:space="0" w:color="auto"/>
+              <w:right w:val="single" w:sz="4" w:space="0" w:color="auto"/>
+            </w:tcBorders>
+            <w:hideMark/>
+          </w:tcPr>
+          <w:p>
+            <w:r>
+              <w:rPr>
+                <w:highlight w:val="darkCyan"/>
+              </w:rPr>
+              <w:t>Afecciones y adiciones</w:t>
+            </w:r>
+          </w:p>
+        </w:tc>
+        <w:tc>
+          <w:tcPr>
+            <w:tcW w:w="949" w:type="dxa"/>
+            <w:tcBorders>
+              <w:top w:val="single" w:sz="4" w:space="0" w:color="auto"/>
+              <w:left w:val="single" w:sz="4" w:space="0" w:color="auto"/>
+              <w:bottom w:val="single" w:sz="4" w:space="0" w:color="auto"/>
+              <w:right w:val="single" w:sz="4" w:space="0" w:color="auto"/>
+            </w:tcBorders>
+          </w:tcPr>
+          <w:p/>
+        </w:tc>
+        <w:tc>
+          <w:tcPr>
+            <w:tcW w:w="949" w:type="dxa"/>
+            <w:tcBorders>
+              <w:top w:val="single" w:sz="4" w:space="0" w:color="auto"/>
+              <w:left w:val="single" w:sz="4" w:space="0" w:color="auto"/>
+              <w:bottom w:val="single" w:sz="4" w:space="0" w:color="auto"/>
+              <w:right w:val="single" w:sz="4" w:space="0" w:color="auto"/>
+            </w:tcBorders>
+            <w:hideMark/>
+          </w:tcPr>
+          <w:p>
+            <w:r>
+              <w:rPr>
+                <w:highlight w:val="darkCyan"/>
+              </w:rPr>
+              <w:t>estudiar</w:t>
+            </w:r>
+          </w:p>
+        </w:tc>
+      </w:tr>
+      <w:tr>
+        <w:trPr>
+          <w:trHeight w:val="625"/>
+        </w:trPr>
+        <w:tc>
+          <w:tcPr>
+            <w:tcW w:w="1084" w:type="dxa"/>
+            <w:tcBorders>
+              <w:top w:val="single" w:sz="4" w:space="0" w:color="auto"/>
+              <w:left w:val="single" w:sz="4" w:space="0" w:color="auto"/>
+              <w:bottom w:val="single" w:sz="4" w:space="0" w:color="auto"/>
+              <w:right w:val="single" w:sz="4" w:space="0" w:color="auto"/>
+            </w:tcBorders>
+            <w:hideMark/>
+          </w:tcPr>
+          <w:p>
+            <w:pPr>
+              <w:rPr>
+                <w:highlight w:val="lightGray"/>
+              </w:rPr>
+            </w:pPr>
+            <w:r>
+              <w:rPr>
+                <w:highlight w:val="lightGray"/>
+              </w:rPr>
+              <w:t xml:space="preserve">Martes </w:t>
+            </w:r>
+          </w:p>
+        </w:tc>
+        <w:tc>
+          <w:tcPr>
+            <w:tcW w:w="1676" w:type="dxa"/>
+            <w:tcBorders>
+              <w:top w:val="single" w:sz="4" w:space="0" w:color="auto"/>
+              <w:left w:val="single" w:sz="4" w:space="0" w:color="auto"/>
+              <w:bottom w:val="single" w:sz="4" w:space="0" w:color="auto"/>
+              <w:right w:val="single" w:sz="4" w:space="0" w:color="auto"/>
+            </w:tcBorders>
+          </w:tcPr>
+          <w:p/>
+        </w:tc>
+        <w:tc>
+          <w:tcPr>
+            <w:tcW w:w="1251" w:type="dxa"/>
+            <w:tcBorders>
+              <w:top w:val="single" w:sz="4" w:space="0" w:color="auto"/>
+              <w:left w:val="single" w:sz="4" w:space="0" w:color="auto"/>
+              <w:bottom w:val="single" w:sz="4" w:space="0" w:color="auto"/>
+              <w:right w:val="single" w:sz="4" w:space="0" w:color="auto"/>
+            </w:tcBorders>
+            <w:hideMark/>
+          </w:tcPr>
+          <w:p>
+            <w:r>
+              <w:rPr>
+                <w:highlight w:val="cyan"/>
+              </w:rPr>
+              <w:t>Informática</w:t>
+            </w:r>
+            <w:r>
+              <w:t xml:space="preserve"> </w:t>
+            </w:r>
+          </w:p>
+        </w:tc>
+        <w:tc>
+          <w:tcPr>
+            <w:tcW w:w="1282" w:type="dxa"/>
+            <w:tcBorders>
+              <w:top w:val="single" w:sz="4" w:space="0" w:color="auto"/>
+              <w:left w:val="single" w:sz="4" w:space="0" w:color="auto"/>
+              <w:bottom w:val="single" w:sz="4" w:space="0" w:color="auto"/>
+              <w:right w:val="single" w:sz="4" w:space="0" w:color="auto"/>
+            </w:tcBorders>
+          </w:tcPr>
+          <w:p/>
+        </w:tc>
+        <w:tc>
+          <w:tcPr>
+            <w:tcW w:w="1261" w:type="dxa"/>
+            <w:tcBorders>
+              <w:top w:val="single" w:sz="4" w:space="0" w:color="auto"/>
+              <w:left w:val="single" w:sz="4" w:space="0" w:color="auto"/>
+              <w:bottom w:val="single" w:sz="4" w:space="0" w:color="auto"/>
+              <w:right w:val="single" w:sz="4" w:space="0" w:color="auto"/>
+            </w:tcBorders>
+            <w:hideMark/>
+          </w:tcPr>
+          <w:p>
+            <w:r>
+              <w:rPr>
+                <w:highlight w:val="cyan"/>
+              </w:rPr>
+              <w:t>estudiar</w:t>
+            </w:r>
+          </w:p>
+        </w:tc>
+        <w:tc>
+          <w:tcPr>
+            <w:tcW w:w="1261" w:type="dxa"/>
+            <w:tcBorders>
+              <w:top w:val="single" w:sz="4" w:space="0" w:color="auto"/>
+              <w:left w:val="single" w:sz="4" w:space="0" w:color="auto"/>
+              <w:bottom w:val="single" w:sz="4" w:space="0" w:color="auto"/>
+              <w:right w:val="single" w:sz="4" w:space="0" w:color="auto"/>
+            </w:tcBorders>
+          </w:tcPr>
+          <w:p/>
+        </w:tc>
+        <w:tc>
+          <w:tcPr>
+            <w:tcW w:w="1184" w:type="dxa"/>
+            <w:tcBorders>
+              <w:top w:val="single" w:sz="4" w:space="0" w:color="auto"/>
+              <w:left w:val="single" w:sz="4" w:space="0" w:color="auto"/>
+              <w:bottom w:val="single" w:sz="4" w:space="0" w:color="auto"/>
+              <w:right w:val="single" w:sz="4" w:space="0" w:color="auto"/>
+            </w:tcBorders>
+          </w:tcPr>
+          <w:p/>
+        </w:tc>
+        <w:tc>
+          <w:tcPr>
+            <w:tcW w:w="949" w:type="dxa"/>
+            <w:tcBorders>
+              <w:top w:val="single" w:sz="4" w:space="0" w:color="auto"/>
+              <w:left w:val="single" w:sz="4" w:space="0" w:color="auto"/>
+              <w:bottom w:val="single" w:sz="4" w:space="0" w:color="auto"/>
+              <w:right w:val="single" w:sz="4" w:space="0" w:color="auto"/>
+            </w:tcBorders>
+          </w:tcPr>
+          <w:p/>
+        </w:tc>
+        <w:tc>
+          <w:tcPr>
+            <w:tcW w:w="949" w:type="dxa"/>
+            <w:tcBorders>
+              <w:top w:val="single" w:sz="4" w:space="0" w:color="auto"/>
+              <w:left w:val="single" w:sz="4" w:space="0" w:color="auto"/>
+              <w:bottom w:val="single" w:sz="4" w:space="0" w:color="auto"/>
+              <w:right w:val="single" w:sz="4" w:space="0" w:color="auto"/>
+            </w:tcBorders>
+            <w:hideMark/>
+          </w:tcPr>
+          <w:p>
+            <w:r>
+              <w:rPr>
+                <w:highlight w:val="cyan"/>
+              </w:rPr>
+              <w:t>estudiar</w:t>
+            </w:r>
+          </w:p>
+        </w:tc>
+      </w:tr>
+      <w:tr>
+        <w:trPr>
+          <w:trHeight w:val="590"/>
+        </w:trPr>
+        <w:tc>
+          <w:tcPr>
+            <w:tcW w:w="1084" w:type="dxa"/>
+            <w:tcBorders>
+              <w:top w:val="single" w:sz="4" w:space="0" w:color="auto"/>
+              <w:left w:val="single" w:sz="4" w:space="0" w:color="auto"/>
+              <w:bottom w:val="single" w:sz="4" w:space="0" w:color="auto"/>
+              <w:right w:val="single" w:sz="4" w:space="0" w:color="auto"/>
+            </w:tcBorders>
+            <w:hideMark/>
+          </w:tcPr>
+          <w:p>
+            <w:pPr>
+              <w:rPr>
+                <w:highlight w:val="lightGray"/>
+              </w:rPr>
+            </w:pPr>
+            <w:r>
+              <w:rPr>
+                <w:highlight w:val="lightGray"/>
+              </w:rPr>
+              <w:t>miércoles</w:t>
+            </w:r>
+          </w:p>
+        </w:tc>
+        <w:tc>
+          <w:tcPr>
+            <w:tcW w:w="1676" w:type="dxa"/>
+            <w:tcBorders>
+              <w:top w:val="single" w:sz="4" w:space="0" w:color="auto"/>
+              <w:left w:val="single" w:sz="4" w:space="0" w:color="auto"/>
+              <w:bottom w:val="single" w:sz="4" w:space="0" w:color="auto"/>
+              <w:right w:val="single" w:sz="4" w:space="0" w:color="auto"/>
+            </w:tcBorders>
+            <w:hideMark/>
+          </w:tcPr>
+          <w:p>
+            <w:r>
+              <w:rPr>
+                <w:highlight w:val="red"/>
+              </w:rPr>
+              <w:t>Comunicaciones móviles</w:t>
+            </w:r>
+          </w:p>
+        </w:tc>
+        <w:tc>
+          <w:tcPr>
+            <w:tcW w:w="1251" w:type="dxa"/>
+            <w:tcBorders>
+              <w:top w:val="single" w:sz="4" w:space="0" w:color="auto"/>
+              <w:left w:val="single" w:sz="4" w:space="0" w:color="auto"/>
+              <w:bottom w:val="single" w:sz="4" w:space="0" w:color="auto"/>
+              <w:right w:val="single" w:sz="4" w:space="0" w:color="auto"/>
+            </w:tcBorders>
+          </w:tcPr>
+          <w:p/>
+        </w:tc>
+        <w:tc>
+          <w:tcPr>
+            <w:tcW w:w="1282" w:type="dxa"/>
+            <w:tcBorders>
+              <w:top w:val="single" w:sz="4" w:space="0" w:color="auto"/>
+              <w:left w:val="single" w:sz="4" w:space="0" w:color="auto"/>
+              <w:bottom w:val="single" w:sz="4" w:space="0" w:color="auto"/>
+              <w:right w:val="single" w:sz="4" w:space="0" w:color="auto"/>
+            </w:tcBorders>
+            <w:hideMark/>
+          </w:tcPr>
+          <w:p>
+            <w:r>
+              <w:rPr>
+                <w:highlight w:val="magenta"/>
+              </w:rPr>
+              <w:t>Dispositivos redes</w:t>
+            </w:r>
+          </w:p>
+        </w:tc>
+        <w:tc>
+          <w:tcPr>
+            <w:tcW w:w="1261" w:type="dxa"/>
+            <w:tcBorders>
+              <w:top w:val="single" w:sz="4" w:space="0" w:color="auto"/>
+              <w:left w:val="single" w:sz="4" w:space="0" w:color="auto"/>
+              <w:bottom w:val="single" w:sz="4" w:space="0" w:color="auto"/>
+              <w:right w:val="single" w:sz="4" w:space="0" w:color="auto"/>
+            </w:tcBorders>
+          </w:tcPr>
+          <w:p/>
+        </w:tc>
+        <w:tc>
+          <w:tcPr>
+            <w:tcW w:w="1261" w:type="dxa"/>
+            <w:tcBorders>
+              <w:top w:val="single" w:sz="4" w:space="0" w:color="auto"/>
+              <w:left w:val="single" w:sz="4" w:space="0" w:color="auto"/>
+              <w:bottom w:val="single" w:sz="4" w:space="0" w:color="auto"/>
+              <w:right w:val="single" w:sz="4" w:space="0" w:color="auto"/>
+            </w:tcBorders>
+          </w:tcPr>
+          <w:p/>
+        </w:tc>
+        <w:tc>
+          <w:tcPr>
+            <w:tcW w:w="1184" w:type="dxa"/>
+            <w:tcBorders>
+              <w:top w:val="single" w:sz="4" w:space="0" w:color="auto"/>
+              <w:left w:val="single" w:sz="4" w:space="0" w:color="auto"/>
+              <w:bottom w:val="single" w:sz="4" w:space="0" w:color="auto"/>
+              <w:right w:val="single" w:sz="4" w:space="0" w:color="auto"/>
+            </w:tcBorders>
+          </w:tcPr>
+          <w:p/>
+        </w:tc>
+        <w:tc>
+          <w:tcPr>
+            <w:tcW w:w="949" w:type="dxa"/>
+            <w:tcBorders>
+              <w:top w:val="single" w:sz="4" w:space="0" w:color="auto"/>
+              <w:left w:val="single" w:sz="4" w:space="0" w:color="auto"/>
+              <w:bottom w:val="single" w:sz="4" w:space="0" w:color="auto"/>
+              <w:right w:val="single" w:sz="4" w:space="0" w:color="auto"/>
+            </w:tcBorders>
+          </w:tcPr>
+          <w:p/>
+        </w:tc>
+        <w:tc>
+          <w:tcPr>
+            <w:tcW w:w="949" w:type="dxa"/>
+            <w:tcBorders>
+              <w:top w:val="single" w:sz="4" w:space="0" w:color="auto"/>
+              <w:left w:val="single" w:sz="4" w:space="0" w:color="auto"/>
+              <w:bottom w:val="single" w:sz="4" w:space="0" w:color="auto"/>
+              <w:right w:val="single" w:sz="4" w:space="0" w:color="auto"/>
+            </w:tcBorders>
+            <w:hideMark/>
+          </w:tcPr>
+          <w:p>
+            <w:r>
+              <w:rPr>
+                <w:highlight w:val="magenta"/>
+              </w:rPr>
+              <w:t>estudiar</w:t>
+            </w:r>
+          </w:p>
+        </w:tc>
+      </w:tr>
+      <w:tr>
+        <w:trPr>
+          <w:trHeight w:val="625"/>
+        </w:trPr>
+        <w:tc>
+          <w:tcPr>
+            <w:tcW w:w="1084" w:type="dxa"/>
+            <w:tcBorders>
+              <w:top w:val="single" w:sz="4" w:space="0" w:color="auto"/>
+              <w:left w:val="single" w:sz="4" w:space="0" w:color="auto"/>
+              <w:bottom w:val="single" w:sz="4" w:space="0" w:color="auto"/>
+              <w:right w:val="single" w:sz="4" w:space="0" w:color="auto"/>
+            </w:tcBorders>
+            <w:hideMark/>
+          </w:tcPr>
+          <w:p>
+            <w:pPr>
+              <w:rPr>
+                <w:highlight w:val="lightGray"/>
+              </w:rPr>
+            </w:pPr>
+            <w:r>
+              <w:rPr>
+                <w:highlight w:val="lightGray"/>
+              </w:rPr>
+              <w:t>jueves</w:t>
+            </w:r>
+          </w:p>
+        </w:tc>
+        <w:tc>
+          <w:tcPr>
+            <w:tcW w:w="1676" w:type="dxa"/>
+            <w:tcBorders>
+              <w:top w:val="single" w:sz="4" w:space="0" w:color="auto"/>
+              <w:left w:val="single" w:sz="4" w:space="0" w:color="auto"/>
+              <w:bottom w:val="single" w:sz="4" w:space="0" w:color="auto"/>
+              <w:right w:val="single" w:sz="4" w:space="0" w:color="auto"/>
+            </w:tcBorders>
+          </w:tcPr>
+          <w:p/>
+        </w:tc>
+        <w:tc>
+          <w:tcPr>
+            <w:tcW w:w="1251" w:type="dxa"/>
+            <w:tcBorders>
+              <w:top w:val="single" w:sz="4" w:space="0" w:color="auto"/>
+              <w:left w:val="single" w:sz="4" w:space="0" w:color="auto"/>
+              <w:bottom w:val="single" w:sz="4" w:space="0" w:color="auto"/>
+              <w:right w:val="single" w:sz="4" w:space="0" w:color="auto"/>
+            </w:tcBorders>
+            <w:hideMark/>
+          </w:tcPr>
+          <w:p>
+            <w:r>
+              <w:rPr>
+                <w:highlight w:val="cyan"/>
+              </w:rPr>
+              <w:t>informática</w:t>
+            </w:r>
+          </w:p>
+        </w:tc>
+        <w:tc>
+          <w:tcPr>
+            <w:tcW w:w="1282" w:type="dxa"/>
+            <w:tcBorders>
+              <w:top w:val="single" w:sz="4" w:space="0" w:color="auto"/>
+              <w:left w:val="single" w:sz="4" w:space="0" w:color="auto"/>
+              <w:bottom w:val="single" w:sz="4" w:space="0" w:color="auto"/>
+              <w:right w:val="single" w:sz="4" w:space="0" w:color="auto"/>
+            </w:tcBorders>
+          </w:tcPr>
+          <w:p/>
+        </w:tc>
+        <w:tc>
+          <w:tcPr>
+            <w:tcW w:w="1261" w:type="dxa"/>
+            <w:tcBorders>
+              <w:top w:val="single" w:sz="4" w:space="0" w:color="auto"/>
+              <w:left w:val="single" w:sz="4" w:space="0" w:color="auto"/>
+              <w:bottom w:val="single" w:sz="4" w:space="0" w:color="auto"/>
+              <w:right w:val="single" w:sz="4" w:space="0" w:color="auto"/>
+            </w:tcBorders>
+          </w:tcPr>
+          <w:p/>
+        </w:tc>
+        <w:tc>
+          <w:tcPr>
+            <w:tcW w:w="1261" w:type="dxa"/>
+            <w:tcBorders>
+              <w:top w:val="single" w:sz="4" w:space="0" w:color="auto"/>
+              <w:left w:val="single" w:sz="4" w:space="0" w:color="auto"/>
+              <w:bottom w:val="single" w:sz="4" w:space="0" w:color="auto"/>
+              <w:right w:val="single" w:sz="4" w:space="0" w:color="auto"/>
+            </w:tcBorders>
+          </w:tcPr>
+          <w:p/>
+        </w:tc>
+        <w:tc>
+          <w:tcPr>
+            <w:tcW w:w="1184" w:type="dxa"/>
+            <w:tcBorders>
+              <w:top w:val="single" w:sz="4" w:space="0" w:color="auto"/>
+              <w:left w:val="single" w:sz="4" w:space="0" w:color="auto"/>
+              <w:bottom w:val="single" w:sz="4" w:space="0" w:color="auto"/>
+              <w:right w:val="single" w:sz="4" w:space="0" w:color="auto"/>
+            </w:tcBorders>
+          </w:tcPr>
+          <w:p/>
+        </w:tc>
+        <w:tc>
+          <w:tcPr>
+            <w:tcW w:w="949" w:type="dxa"/>
+            <w:tcBorders>
+              <w:top w:val="single" w:sz="4" w:space="0" w:color="auto"/>
+              <w:left w:val="single" w:sz="4" w:space="0" w:color="auto"/>
+              <w:bottom w:val="single" w:sz="4" w:space="0" w:color="auto"/>
+              <w:right w:val="single" w:sz="4" w:space="0" w:color="auto"/>
+            </w:tcBorders>
+            <w:hideMark/>
+          </w:tcPr>
+          <w:p>
+            <w:r>
+              <w:rPr>
+                <w:highlight w:val="cyan"/>
+              </w:rPr>
+              <w:t>estudiar</w:t>
+            </w:r>
+          </w:p>
+        </w:tc>
+        <w:tc>
+          <w:tcPr>
+            <w:tcW w:w="949" w:type="dxa"/>
+            <w:tcBorders>
+              <w:top w:val="single" w:sz="4" w:space="0" w:color="auto"/>
+              <w:left w:val="single" w:sz="4" w:space="0" w:color="auto"/>
+              <w:bottom w:val="single" w:sz="4" w:space="0" w:color="auto"/>
+              <w:right w:val="single" w:sz="4" w:space="0" w:color="auto"/>
+            </w:tcBorders>
+            <w:hideMark/>
+          </w:tcPr>
+          <w:p>
+            <w:r>
+              <w:rPr>
+                <w:highlight w:val="cyan"/>
+              </w:rPr>
+              <w:t>estudiar</w:t>
+            </w:r>
+          </w:p>
+        </w:tc>
+      </w:tr>
+      <w:tr>
+        <w:trPr>
+          <w:trHeight w:val="590"/>
+        </w:trPr>
+        <w:tc>
+          <w:tcPr>
+            <w:tcW w:w="1084" w:type="dxa"/>
+            <w:tcBorders>
+              <w:top w:val="single" w:sz="4" w:space="0" w:color="auto"/>
+              <w:left w:val="single" w:sz="4" w:space="0" w:color="auto"/>
+              <w:bottom w:val="single" w:sz="4" w:space="0" w:color="auto"/>
+              <w:right w:val="single" w:sz="4" w:space="0" w:color="auto"/>
+            </w:tcBorders>
+            <w:hideMark/>
+          </w:tcPr>
+          <w:p>
+            <w:pPr>
+              <w:rPr>
+                <w:highlight w:val="lightGray"/>
+              </w:rPr>
+            </w:pPr>
+            <w:r>
+              <w:rPr>
+                <w:highlight w:val="lightGray"/>
+              </w:rPr>
+              <w:t>viernes</w:t>
+            </w:r>
+          </w:p>
+        </w:tc>
+        <w:tc>
+          <w:tcPr>
+            <w:tcW w:w="1676" w:type="dxa"/>
+            <w:tcBorders>
+              <w:top w:val="single" w:sz="4" w:space="0" w:color="auto"/>
+              <w:left w:val="single" w:sz="4" w:space="0" w:color="auto"/>
+              <w:bottom w:val="single" w:sz="4" w:space="0" w:color="auto"/>
+              <w:right w:val="single" w:sz="4" w:space="0" w:color="auto"/>
+            </w:tcBorders>
+          </w:tcPr>
+          <w:p>
+            <w:r>
+              <w:rPr>
+                <w:highlight w:val="cyan"/>
+              </w:rPr>
+              <w:t>estudiar</w:t>
+            </w:r>
+          </w:p>
+        </w:tc>
+        <w:tc>
+          <w:tcPr>
+            <w:tcW w:w="1251" w:type="dxa"/>
+            <w:tcBorders>
+              <w:top w:val="single" w:sz="4" w:space="0" w:color="auto"/>
+              <w:left w:val="single" w:sz="4" w:space="0" w:color="auto"/>
+              <w:bottom w:val="single" w:sz="4" w:space="0" w:color="auto"/>
+              <w:right w:val="single" w:sz="4" w:space="0" w:color="auto"/>
+            </w:tcBorders>
+          </w:tcPr>
+          <w:p/>
+        </w:tc>
+        <w:tc>
+          <w:tcPr>
+            <w:tcW w:w="1282" w:type="dxa"/>
+            <w:tcBorders>
+              <w:top w:val="single" w:sz="4" w:space="0" w:color="auto"/>
+              <w:left w:val="single" w:sz="4" w:space="0" w:color="auto"/>
+              <w:bottom w:val="single" w:sz="4" w:space="0" w:color="auto"/>
+              <w:right w:val="single" w:sz="4" w:space="0" w:color="auto"/>
+            </w:tcBorders>
+            <w:hideMark/>
+          </w:tcPr>
+          <w:p>
+            <w:r>
+              <w:rPr>
+                <w:highlight w:val="magenta"/>
+              </w:rPr>
+              <w:t>Dispositivos redes</w:t>
+            </w:r>
+          </w:p>
+        </w:tc>
+        <w:tc>
+          <w:tcPr>
+            <w:tcW w:w="1261" w:type="dxa"/>
+            <w:tcBorders>
+              <w:top w:val="single" w:sz="4" w:space="0" w:color="auto"/>
+              <w:left w:val="single" w:sz="4" w:space="0" w:color="auto"/>
+              <w:bottom w:val="single" w:sz="4" w:space="0" w:color="auto"/>
+              <w:right w:val="single" w:sz="4" w:space="0" w:color="auto"/>
+            </w:tcBorders>
+            <w:hideMark/>
+          </w:tcPr>
+          <w:p>
+            <w:pPr>
+              <w:rPr>
+                <w:highlight w:val="cyan"/>
+              </w:rPr>
+            </w:pPr>
+            <w:r>
+              <w:rPr>
+                <w:highlight w:val="cyan"/>
+              </w:rPr>
+              <w:t>Laboratorio</w:t>
+            </w:r>
+          </w:p>
+          <w:p>
+            <w:r>
+              <w:rPr>
+                <w:highlight w:val="cyan"/>
+              </w:rPr>
+              <w:t>informática</w:t>
+            </w:r>
+          </w:p>
+        </w:tc>
+        <w:tc>
+          <w:tcPr>
+            <w:tcW w:w="1261" w:type="dxa"/>
+            <w:tcBorders>
+              <w:top w:val="single" w:sz="4" w:space="0" w:color="auto"/>
+              <w:left w:val="single" w:sz="4" w:space="0" w:color="auto"/>
+              <w:bottom w:val="single" w:sz="4" w:space="0" w:color="auto"/>
+              <w:right w:val="single" w:sz="4" w:space="0" w:color="auto"/>
+            </w:tcBorders>
+            <w:hideMark/>
+          </w:tcPr>
+          <w:p>
+            <w:pPr>
+              <w:rPr>
+                <w:highlight w:val="cyan"/>
+              </w:rPr>
+            </w:pPr>
+            <w:r>
+              <w:rPr>
+                <w:highlight w:val="cyan"/>
+              </w:rPr>
+              <w:t>Laboratorio</w:t>
+            </w:r>
+          </w:p>
+          <w:p>
+            <w:r>
+              <w:rPr>
+                <w:highlight w:val="cyan"/>
+              </w:rPr>
+              <w:t>informática</w:t>
+            </w:r>
+          </w:p>
+        </w:tc>
+        <w:tc>
+          <w:tcPr>
+            <w:tcW w:w="1184" w:type="dxa"/>
+            <w:tcBorders>
+              <w:top w:val="single" w:sz="4" w:space="0" w:color="auto"/>
+              <w:left w:val="single" w:sz="4" w:space="0" w:color="auto"/>
+              <w:bottom w:val="single" w:sz="4" w:space="0" w:color="auto"/>
+              <w:right w:val="single" w:sz="4" w:space="0" w:color="auto"/>
+            </w:tcBorders>
+          </w:tcPr>
+          <w:p/>
+        </w:tc>
+        <w:tc>
+          <w:tcPr>
+            <w:tcW w:w="949" w:type="dxa"/>
+            <w:tcBorders>
+              <w:top w:val="single" w:sz="4" w:space="0" w:color="auto"/>
+              <w:left w:val="single" w:sz="4" w:space="0" w:color="auto"/>
+              <w:bottom w:val="single" w:sz="4" w:space="0" w:color="auto"/>
+              <w:right w:val="single" w:sz="4" w:space="0" w:color="auto"/>
+            </w:tcBorders>
+          </w:tcPr>
+          <w:p/>
+        </w:tc>
+        <w:tc>
+          <w:tcPr>
+            <w:tcW w:w="949" w:type="dxa"/>
+            <w:tcBorders>
+              <w:top w:val="single" w:sz="4" w:space="0" w:color="auto"/>
+              <w:left w:val="single" w:sz="4" w:space="0" w:color="auto"/>
+              <w:bottom w:val="single" w:sz="4" w:space="0" w:color="auto"/>
+              <w:right w:val="single" w:sz="4" w:space="0" w:color="auto"/>
+            </w:tcBorders>
+          </w:tcPr>
+          <w:p/>
+        </w:tc>
+      </w:tr>
+      <w:tr>
+        <w:trPr>
+          <w:trHeight w:val="625"/>
+        </w:trPr>
+        <w:tc>
+          <w:tcPr>
+            <w:tcW w:w="1084" w:type="dxa"/>
+            <w:tcBorders>
+              <w:top w:val="single" w:sz="4" w:space="0" w:color="auto"/>
+              <w:left w:val="single" w:sz="4" w:space="0" w:color="auto"/>
+              <w:bottom w:val="single" w:sz="4" w:space="0" w:color="auto"/>
+              <w:right w:val="single" w:sz="4" w:space="0" w:color="auto"/>
+            </w:tcBorders>
+            <w:hideMark/>
+          </w:tcPr>
+          <w:p>
+            <w:pPr>
+              <w:rPr>
+                <w:highlight w:val="lightGray"/>
+              </w:rPr>
+            </w:pPr>
+            <w:r>
+              <w:rPr>
+                <w:highlight w:val="lightGray"/>
+              </w:rPr>
+              <w:t>sábado</w:t>
+            </w:r>
+          </w:p>
+        </w:tc>
+        <w:tc>
+          <w:tcPr>
+            <w:tcW w:w="1676" w:type="dxa"/>
+            <w:tcBorders>
+              <w:top w:val="single" w:sz="4" w:space="0" w:color="auto"/>
+              <w:left w:val="single" w:sz="4" w:space="0" w:color="auto"/>
+              <w:bottom w:val="single" w:sz="4" w:space="0" w:color="auto"/>
+              <w:right w:val="single" w:sz="4" w:space="0" w:color="auto"/>
+            </w:tcBorders>
+          </w:tcPr>
+          <w:p/>
+        </w:tc>
+        <w:tc>
+          <w:tcPr>
+            <w:tcW w:w="1251" w:type="dxa"/>
+            <w:tcBorders>
+              <w:top w:val="single" w:sz="4" w:space="0" w:color="auto"/>
+              <w:left w:val="single" w:sz="4" w:space="0" w:color="auto"/>
+              <w:bottom w:val="single" w:sz="4" w:space="0" w:color="auto"/>
+              <w:right w:val="single" w:sz="4" w:space="0" w:color="auto"/>
+            </w:tcBorders>
+            <w:hideMark/>
+          </w:tcPr>
+          <w:p>
+            <w:r>
+              <w:rPr>
+                <w:highlight w:val="cyan"/>
+              </w:rPr>
+              <w:t>estudiar</w:t>
+            </w:r>
+          </w:p>
+        </w:tc>
+        <w:tc>
+          <w:tcPr>
+            <w:tcW w:w="1282" w:type="dxa"/>
+            <w:tcBorders>
+              <w:top w:val="single" w:sz="4" w:space="0" w:color="auto"/>
+              <w:left w:val="single" w:sz="4" w:space="0" w:color="auto"/>
+              <w:bottom w:val="single" w:sz="4" w:space="0" w:color="auto"/>
+              <w:right w:val="single" w:sz="4" w:space="0" w:color="auto"/>
+            </w:tcBorders>
+          </w:tcPr>
+          <w:p>
+            <w:r>
+              <w:rPr>
+                <w:highlight w:val="cyan"/>
+              </w:rPr>
+              <w:t>estudiar</w:t>
+            </w:r>
+          </w:p>
+        </w:tc>
+        <w:tc>
+          <w:tcPr>
+            <w:tcW w:w="1261" w:type="dxa"/>
+            <w:tcBorders>
+              <w:top w:val="single" w:sz="4" w:space="0" w:color="auto"/>
+              <w:left w:val="single" w:sz="4" w:space="0" w:color="auto"/>
+              <w:bottom w:val="single" w:sz="4" w:space="0" w:color="auto"/>
+              <w:right w:val="single" w:sz="4" w:space="0" w:color="auto"/>
+            </w:tcBorders>
+          </w:tcPr>
+          <w:p/>
+        </w:tc>
+        <w:tc>
+          <w:tcPr>
+            <w:tcW w:w="1261" w:type="dxa"/>
+            <w:tcBorders>
+              <w:top w:val="single" w:sz="4" w:space="0" w:color="auto"/>
+              <w:left w:val="single" w:sz="4" w:space="0" w:color="auto"/>
+              <w:bottom w:val="single" w:sz="4" w:space="0" w:color="auto"/>
+              <w:right w:val="single" w:sz="4" w:space="0" w:color="auto"/>
+            </w:tcBorders>
+          </w:tcPr>
+          <w:p/>
+        </w:tc>
+        <w:tc>
+          <w:tcPr>
+            <w:tcW w:w="1184" w:type="dxa"/>
+            <w:tcBorders>
+              <w:top w:val="single" w:sz="4" w:space="0" w:color="auto"/>
+              <w:left w:val="single" w:sz="4" w:space="0" w:color="auto"/>
+              <w:bottom w:val="single" w:sz="4" w:space="0" w:color="auto"/>
+              <w:right w:val="single" w:sz="4" w:space="0" w:color="auto"/>
+            </w:tcBorders>
+            <w:hideMark/>
+          </w:tcPr>
+          <w:p>
+            <w:r>
+              <w:rPr>
+                <w:highlight w:val="red"/>
+              </w:rPr>
+              <w:t>Comunicaciones móviles</w:t>
+            </w:r>
+          </w:p>
+        </w:tc>
+        <w:tc>
+          <w:tcPr>
+            <w:tcW w:w="949" w:type="dxa"/>
+            <w:tcBorders>
+              <w:top w:val="single" w:sz="4" w:space="0" w:color="auto"/>
+              <w:left w:val="single" w:sz="4" w:space="0" w:color="auto"/>
+              <w:bottom w:val="single" w:sz="4" w:space="0" w:color="auto"/>
+              <w:right w:val="single" w:sz="4" w:space="0" w:color="auto"/>
+            </w:tcBorders>
+          </w:tcPr>
+          <w:p/>
+        </w:tc>
+        <w:tc>
+          <w:tcPr>
+            <w:tcW w:w="949" w:type="dxa"/>
+            <w:tcBorders>
+              <w:top w:val="single" w:sz="4" w:space="0" w:color="auto"/>
+              <w:left w:val="single" w:sz="4" w:space="0" w:color="auto"/>
+              <w:bottom w:val="single" w:sz="4" w:space="0" w:color="auto"/>
+              <w:right w:val="single" w:sz="4" w:space="0" w:color="auto"/>
+            </w:tcBorders>
+          </w:tcPr>
+          <w:p/>
+        </w:tc>
+      </w:tr>
+      <w:tr>
+        <w:trPr>
+          <w:trHeight w:val="590"/>
+        </w:trPr>
+        <w:tc>
+          <w:tcPr>
+            <w:tcW w:w="1084" w:type="dxa"/>
+            <w:tcBorders>
+              <w:top w:val="single" w:sz="4" w:space="0" w:color="auto"/>
+              <w:left w:val="single" w:sz="4" w:space="0" w:color="auto"/>
+              <w:bottom w:val="single" w:sz="4" w:space="0" w:color="auto"/>
+              <w:right w:val="single" w:sz="4" w:space="0" w:color="auto"/>
+            </w:tcBorders>
+            <w:hideMark/>
+          </w:tcPr>
+          <w:p>
+            <w:pPr>
+              <w:rPr>
+                <w:highlight w:val="lightGray"/>
+              </w:rPr>
+            </w:pPr>
+            <w:r>
+              <w:rPr>
+                <w:highlight w:val="lightGray"/>
+              </w:rPr>
+              <w:t>domingo</w:t>
+            </w:r>
+          </w:p>
+        </w:tc>
+        <w:tc>
+          <w:tcPr>
+            <w:tcW w:w="1676" w:type="dxa"/>
+            <w:tcBorders>
+              <w:top w:val="single" w:sz="4" w:space="0" w:color="auto"/>
+              <w:left w:val="single" w:sz="4" w:space="0" w:color="auto"/>
+              <w:bottom w:val="single" w:sz="4" w:space="0" w:color="auto"/>
+              <w:right w:val="single" w:sz="4" w:space="0" w:color="auto"/>
+            </w:tcBorders>
+          </w:tcPr>
+          <w:p/>
+        </w:tc>
+        <w:tc>
+          <w:tcPr>
+            <w:tcW w:w="1251" w:type="dxa"/>
+            <w:tcBorders>
+              <w:top w:val="single" w:sz="4" w:space="0" w:color="auto"/>
+              <w:left w:val="single" w:sz="4" w:space="0" w:color="auto"/>
+              <w:bottom w:val="single" w:sz="4" w:space="0" w:color="auto"/>
+              <w:right w:val="single" w:sz="4" w:space="0" w:color="auto"/>
+            </w:tcBorders>
+            <w:hideMark/>
+          </w:tcPr>
+          <w:p>
+            <w:r>
+              <w:rPr>
+                <w:highlight w:val="cyan"/>
+              </w:rPr>
+              <w:t>estudiar</w:t>
+            </w:r>
+          </w:p>
+        </w:tc>
+        <w:tc>
+          <w:tcPr>
+            <w:tcW w:w="1282" w:type="dxa"/>
+            <w:tcBorders>
+              <w:top w:val="single" w:sz="4" w:space="0" w:color="auto"/>
+              <w:left w:val="single" w:sz="4" w:space="0" w:color="auto"/>
+              <w:bottom w:val="single" w:sz="4" w:space="0" w:color="auto"/>
+              <w:right w:val="single" w:sz="4" w:space="0" w:color="auto"/>
+            </w:tcBorders>
+            <w:hideMark/>
+          </w:tcPr>
+          <w:p/>
+        </w:tc>
+        <w:tc>
+          <w:tcPr>
+            <w:tcW w:w="1261" w:type="dxa"/>
+            <w:tcBorders>
+              <w:top w:val="single" w:sz="4" w:space="0" w:color="auto"/>
+              <w:left w:val="single" w:sz="4" w:space="0" w:color="auto"/>
+              <w:bottom w:val="single" w:sz="4" w:space="0" w:color="auto"/>
+              <w:right w:val="single" w:sz="4" w:space="0" w:color="auto"/>
+            </w:tcBorders>
+          </w:tcPr>
+          <w:p>
+            <w:r>
+              <w:rPr>
+                <w:highlight w:val="red"/>
+              </w:rPr>
+              <w:t>estudiar</w:t>
+            </w:r>
+          </w:p>
+        </w:tc>
+        <w:tc>
+          <w:tcPr>
+            <w:tcW w:w="1261" w:type="dxa"/>
+            <w:tcBorders>
+              <w:top w:val="single" w:sz="4" w:space="0" w:color="auto"/>
+              <w:left w:val="single" w:sz="4" w:space="0" w:color="auto"/>
+              <w:bottom w:val="single" w:sz="4" w:space="0" w:color="auto"/>
+              <w:right w:val="single" w:sz="4" w:space="0" w:color="auto"/>
+            </w:tcBorders>
+          </w:tcPr>
+          <w:p>
+            <w:r>
+              <w:rPr>
+                <w:highlight w:val="red"/>
+              </w:rPr>
+              <w:t>estudiar</w:t>
+            </w:r>
+          </w:p>
+        </w:tc>
+        <w:tc>
+          <w:tcPr>
+            <w:tcW w:w="1184" w:type="dxa"/>
+            <w:tcBorders>
+              <w:top w:val="single" w:sz="4" w:space="0" w:color="auto"/>
+              <w:left w:val="single" w:sz="4" w:space="0" w:color="auto"/>
+              <w:bottom w:val="single" w:sz="4" w:space="0" w:color="auto"/>
+              <w:right w:val="single" w:sz="4" w:space="0" w:color="auto"/>
+            </w:tcBorders>
+          </w:tcPr>
+          <w:p/>
+        </w:tc>
+        <w:tc>
+          <w:tcPr>
+            <w:tcW w:w="949" w:type="dxa"/>
+            <w:tcBorders>
+              <w:top w:val="single" w:sz="4" w:space="0" w:color="auto"/>
+              <w:left w:val="single" w:sz="4" w:space="0" w:color="auto"/>
+              <w:bottom w:val="single" w:sz="4" w:space="0" w:color="auto"/>
+              <w:right w:val="single" w:sz="4" w:space="0" w:color="auto"/>
+            </w:tcBorders>
+          </w:tcPr>
+          <w:p/>
+        </w:tc>
+        <w:tc>
+          <w:tcPr>
+            <w:tcW w:w="949" w:type="dxa"/>
+            <w:tcBorders>
+              <w:top w:val="single" w:sz="4" w:space="0" w:color="auto"/>
+              <w:left w:val="single" w:sz="4" w:space="0" w:color="auto"/>
+              <w:bottom w:val="single" w:sz="4" w:space="0" w:color="auto"/>
+              <w:right w:val="single" w:sz="4" w:space="0" w:color="auto"/>
+            </w:tcBorders>
           </w:tcPr>
           <w:p/>
         </w:tc>

</xml_diff>

<commit_message>
se arregla el documento
</commit_message>
<xml_diff>
--- a/plan  de horas study.docx
+++ b/plan  de horas study.docx
@@ -5,7 +5,7 @@
     <w:tbl>
       <w:tblPr>
         <w:tblStyle w:val="Tablaconcuadrcula"/>
-        <w:tblpPr w:leftFromText="141" w:rightFromText="141" w:vertAnchor="page" w:horzAnchor="margin" w:tblpXSpec="center" w:tblpY="2165"/>
+        <w:tblpPr w:leftFromText="141" w:rightFromText="141" w:vertAnchor="page" w:horzAnchor="margin" w:tblpXSpec="center" w:tblpY="4196"/>
         <w:tblW w:w="11896" w:type="dxa"/>
         <w:tblLook w:val="04A0" w:firstRow="1" w:lastRow="0" w:firstColumn="1" w:lastColumn="0" w:noHBand="0" w:noVBand="1"/>
       </w:tblPr>
@@ -975,6 +975,55 @@
         </w:tc>
       </w:tr>
     </w:tbl>
+    <w:p/>
+    <w:p>
+      <w:pPr>
+        <w:rPr>
+          <w:b/>
+          <w:bCs/>
+        </w:rPr>
+      </w:pPr>
+      <w:r>
+        <w:rPr>
+          <w:b/>
+          <w:bCs/>
+        </w:rPr>
+        <w:t xml:space="preserve">Plan de estudio </w:t>
+      </w:r>
+    </w:p>
+    <w:p>
+      <w:pPr>
+        <w:rPr>
+          <w:b/>
+          <w:bCs/>
+        </w:rPr>
+      </w:pPr>
+      <w:r>
+        <w:rPr>
+          <w:b/>
+          <w:bCs/>
+        </w:rPr>
+        <w:t>Arnel David bravo tobon</w:t>
+      </w:r>
+    </w:p>
+    <w:p/>
+    <w:p>
+      <w:pPr>
+        <w:rPr>
+          <w:b/>
+          <w:bCs/>
+        </w:rPr>
+      </w:pPr>
+      <w:r>
+        <w:rPr>
+          <w:b/>
+          <w:bCs/>
+        </w:rPr>
+        <w:t>Semana 1</w:t>
+      </w:r>
+    </w:p>
+    <w:p/>
+    <w:p/>
     <w:p/>
     <w:p>
       <w:pPr>
@@ -1047,49 +1096,19 @@
         <w:tabs>
           <w:tab w:val="left" w:pos="2364"/>
         </w:tabs>
+        <w:rPr>
+          <w:b/>
+          <w:bCs/>
+        </w:rPr>
       </w:pPr>
-    </w:p>
-    <w:p>
-      <w:pPr>
-        <w:tabs>
-          <w:tab w:val="left" w:pos="2364"/>
-        </w:tabs>
-      </w:pPr>
-    </w:p>
-    <w:p>
-      <w:pPr>
-        <w:tabs>
-          <w:tab w:val="left" w:pos="2364"/>
-        </w:tabs>
-      </w:pPr>
-    </w:p>
-    <w:p>
-      <w:pPr>
-        <w:tabs>
-          <w:tab w:val="left" w:pos="2364"/>
-        </w:tabs>
-      </w:pPr>
-    </w:p>
-    <w:p>
-      <w:pPr>
-        <w:tabs>
-          <w:tab w:val="left" w:pos="2364"/>
-        </w:tabs>
-      </w:pPr>
-    </w:p>
-    <w:p>
-      <w:pPr>
-        <w:tabs>
-          <w:tab w:val="left" w:pos="2364"/>
-        </w:tabs>
-      </w:pPr>
-    </w:p>
-    <w:p>
-      <w:pPr>
-        <w:tabs>
-          <w:tab w:val="left" w:pos="2364"/>
-        </w:tabs>
-      </w:pPr>
+      <w:r>
+        <w:rPr>
+          <w:b/>
+          <w:bCs/>
+        </w:rPr>
+        <w:lastRenderedPageBreak/>
+        <w:t>Semana 2</w:t>
+      </w:r>
     </w:p>
     <w:p>
       <w:pPr>
@@ -2021,929 +2040,23 @@
         </w:tabs>
       </w:pPr>
     </w:p>
-    <w:tbl>
-      <w:tblPr>
-        <w:tblStyle w:val="Tablaconcuadrcula"/>
-        <w:tblW w:w="11404" w:type="dxa"/>
-        <w:tblInd w:w="-883" w:type="dxa"/>
-        <w:tblLook w:val="04A0" w:firstRow="1" w:lastRow="0" w:firstColumn="1" w:lastColumn="0" w:noHBand="0" w:noVBand="1"/>
-      </w:tblPr>
-      <w:tblGrid>
-        <w:gridCol w:w="1085"/>
-        <w:gridCol w:w="1678"/>
-        <w:gridCol w:w="1253"/>
-        <w:gridCol w:w="1284"/>
-        <w:gridCol w:w="1263"/>
-        <w:gridCol w:w="1263"/>
-        <w:gridCol w:w="1678"/>
-        <w:gridCol w:w="950"/>
-        <w:gridCol w:w="950"/>
-      </w:tblGrid>
-      <w:tr>
-        <w:trPr>
-          <w:trHeight w:val="625"/>
-        </w:trPr>
-        <w:tc>
-          <w:tcPr>
-            <w:tcW w:w="1084" w:type="dxa"/>
-            <w:tcBorders>
-              <w:right w:val="single" w:sz="4" w:space="0" w:color="auto"/>
-            </w:tcBorders>
-          </w:tcPr>
-          <w:p>
-            <w:pPr>
-              <w:rPr>
-                <w:highlight w:val="green"/>
-              </w:rPr>
-            </w:pPr>
-            <w:r>
-              <w:rPr>
-                <w:highlight w:val="green"/>
-              </w:rPr>
-              <w:t>hora</w:t>
-            </w:r>
-          </w:p>
-        </w:tc>
-        <w:tc>
-          <w:tcPr>
-            <w:tcW w:w="1676" w:type="dxa"/>
-            <w:tcBorders>
-              <w:left w:val="single" w:sz="4" w:space="0" w:color="auto"/>
-              <w:right w:val="single" w:sz="4" w:space="0" w:color="auto"/>
-            </w:tcBorders>
-          </w:tcPr>
-          <w:p>
-            <w:pPr>
-              <w:rPr>
-                <w:highlight w:val="green"/>
-              </w:rPr>
-            </w:pPr>
-            <w:r>
-              <w:rPr>
-                <w:highlight w:val="lightGray"/>
-              </w:rPr>
-              <w:t>6-8</w:t>
-            </w:r>
-          </w:p>
-        </w:tc>
-        <w:tc>
-          <w:tcPr>
-            <w:tcW w:w="1251" w:type="dxa"/>
-            <w:tcBorders>
-              <w:left w:val="single" w:sz="4" w:space="0" w:color="auto"/>
-              <w:right w:val="single" w:sz="4" w:space="0" w:color="auto"/>
-            </w:tcBorders>
-          </w:tcPr>
-          <w:p>
-            <w:pPr>
-              <w:jc w:val="center"/>
-              <w:rPr>
-                <w:highlight w:val="green"/>
-              </w:rPr>
-            </w:pPr>
-            <w:r>
-              <w:rPr>
-                <w:highlight w:val="lightGray"/>
-              </w:rPr>
-              <w:t>8-10</w:t>
-            </w:r>
-          </w:p>
-        </w:tc>
-        <w:tc>
-          <w:tcPr>
-            <w:tcW w:w="1282" w:type="dxa"/>
-            <w:tcBorders>
-              <w:left w:val="single" w:sz="4" w:space="0" w:color="auto"/>
-              <w:right w:val="single" w:sz="4" w:space="0" w:color="auto"/>
-            </w:tcBorders>
-          </w:tcPr>
-          <w:p>
-            <w:pPr>
-              <w:jc w:val="center"/>
-              <w:rPr>
-                <w:highlight w:val="green"/>
-              </w:rPr>
-            </w:pPr>
-            <w:r>
-              <w:rPr>
-                <w:highlight w:val="lightGray"/>
-              </w:rPr>
-              <w:t>10-12</w:t>
-            </w:r>
-          </w:p>
-        </w:tc>
-        <w:tc>
-          <w:tcPr>
-            <w:tcW w:w="1261" w:type="dxa"/>
-            <w:tcBorders>
-              <w:left w:val="single" w:sz="4" w:space="0" w:color="auto"/>
-              <w:right w:val="single" w:sz="4" w:space="0" w:color="auto"/>
-            </w:tcBorders>
-          </w:tcPr>
-          <w:p>
-            <w:pPr>
-              <w:jc w:val="center"/>
-              <w:rPr>
-                <w:highlight w:val="green"/>
-              </w:rPr>
-            </w:pPr>
-            <w:r>
-              <w:rPr>
-                <w:highlight w:val="lightGray"/>
-              </w:rPr>
-              <w:t>12-14</w:t>
-            </w:r>
-          </w:p>
-        </w:tc>
-        <w:tc>
-          <w:tcPr>
-            <w:tcW w:w="1261" w:type="dxa"/>
-            <w:tcBorders>
-              <w:left w:val="single" w:sz="4" w:space="0" w:color="auto"/>
-              <w:right w:val="single" w:sz="4" w:space="0" w:color="auto"/>
-            </w:tcBorders>
-          </w:tcPr>
-          <w:p>
-            <w:pPr>
-              <w:rPr>
-                <w:highlight w:val="green"/>
-              </w:rPr>
-            </w:pPr>
-            <w:r>
-              <w:rPr>
-                <w:highlight w:val="lightGray"/>
-              </w:rPr>
-              <w:t>14-16</w:t>
-            </w:r>
-          </w:p>
-        </w:tc>
-        <w:tc>
-          <w:tcPr>
-            <w:tcW w:w="1184" w:type="dxa"/>
-            <w:tcBorders>
-              <w:left w:val="single" w:sz="4" w:space="0" w:color="auto"/>
-              <w:right w:val="single" w:sz="4" w:space="0" w:color="auto"/>
-            </w:tcBorders>
-          </w:tcPr>
-          <w:p>
-            <w:pPr>
-              <w:rPr>
-                <w:highlight w:val="green"/>
-              </w:rPr>
-            </w:pPr>
-            <w:r>
-              <w:rPr>
-                <w:highlight w:val="lightGray"/>
-              </w:rPr>
-              <w:t>16-18</w:t>
-            </w:r>
-          </w:p>
-        </w:tc>
-        <w:tc>
-          <w:tcPr>
-            <w:tcW w:w="949" w:type="dxa"/>
-            <w:tcBorders>
-              <w:left w:val="single" w:sz="4" w:space="0" w:color="auto"/>
-              <w:right w:val="single" w:sz="4" w:space="0" w:color="auto"/>
-            </w:tcBorders>
-          </w:tcPr>
-          <w:p>
-            <w:pPr>
-              <w:rPr>
-                <w:highlight w:val="green"/>
-              </w:rPr>
-            </w:pPr>
-            <w:r>
-              <w:rPr>
-                <w:highlight w:val="lightGray"/>
-              </w:rPr>
-              <w:t>18-20</w:t>
-            </w:r>
-          </w:p>
-        </w:tc>
-        <w:tc>
-          <w:tcPr>
-            <w:tcW w:w="949" w:type="dxa"/>
-            <w:tcBorders>
-              <w:left w:val="single" w:sz="4" w:space="0" w:color="auto"/>
-              <w:right w:val="single" w:sz="4" w:space="0" w:color="auto"/>
-            </w:tcBorders>
-          </w:tcPr>
-          <w:p>
-            <w:pPr>
-              <w:rPr>
-                <w:highlight w:val="green"/>
-              </w:rPr>
-            </w:pPr>
-            <w:r>
-              <w:rPr>
-                <w:highlight w:val="lightGray"/>
-              </w:rPr>
-              <w:t>20-22</w:t>
-            </w:r>
-          </w:p>
-        </w:tc>
-      </w:tr>
-      <w:tr>
-        <w:trPr>
-          <w:trHeight w:val="590"/>
-        </w:trPr>
-        <w:tc>
-          <w:tcPr>
-            <w:tcW w:w="1084" w:type="dxa"/>
-          </w:tcPr>
-          <w:p>
-            <w:pPr>
-              <w:rPr>
-                <w:highlight w:val="yellow"/>
-              </w:rPr>
-            </w:pPr>
-            <w:r>
-              <w:rPr>
-                <w:highlight w:val="lightGray"/>
-              </w:rPr>
-              <w:t xml:space="preserve">Lunes </w:t>
-            </w:r>
-          </w:p>
-        </w:tc>
-        <w:tc>
-          <w:tcPr>
-            <w:tcW w:w="1676" w:type="dxa"/>
-          </w:tcPr>
-          <w:p>
-            <w:r>
-              <w:rPr>
-                <w:highlight w:val="red"/>
-              </w:rPr>
-              <w:t>Comunicaciones móviles</w:t>
-            </w:r>
-          </w:p>
-        </w:tc>
-        <w:tc>
-          <w:tcPr>
-            <w:tcW w:w="1251" w:type="dxa"/>
-          </w:tcPr>
-          <w:p/>
-        </w:tc>
-        <w:tc>
-          <w:tcPr>
-            <w:tcW w:w="1282" w:type="dxa"/>
-          </w:tcPr>
-          <w:p>
-            <w:r>
-              <w:rPr>
-                <w:highlight w:val="red"/>
-              </w:rPr>
-              <w:t>estudiar</w:t>
-            </w:r>
-          </w:p>
-        </w:tc>
-        <w:tc>
-          <w:tcPr>
-            <w:tcW w:w="1261" w:type="dxa"/>
-          </w:tcPr>
-          <w:p/>
-        </w:tc>
-        <w:tc>
-          <w:tcPr>
-            <w:tcW w:w="1261" w:type="dxa"/>
-          </w:tcPr>
-          <w:p>
-            <w:r>
-              <w:rPr>
-                <w:highlight w:val="darkCyan"/>
-              </w:rPr>
-              <w:t>Afecciones y adiciones</w:t>
-            </w:r>
-          </w:p>
-        </w:tc>
-        <w:tc>
-          <w:tcPr>
-            <w:tcW w:w="1184" w:type="dxa"/>
-          </w:tcPr>
-          <w:p>
-            <w:r>
-              <w:rPr>
-                <w:highlight w:val="darkCyan"/>
-              </w:rPr>
-              <w:t>Afecciones y adiciones</w:t>
-            </w:r>
-          </w:p>
-        </w:tc>
-        <w:tc>
-          <w:tcPr>
-            <w:tcW w:w="949" w:type="dxa"/>
-          </w:tcPr>
-          <w:p/>
-        </w:tc>
-        <w:tc>
-          <w:tcPr>
-            <w:tcW w:w="949" w:type="dxa"/>
-          </w:tcPr>
-          <w:p>
-            <w:r>
-              <w:rPr>
-                <w:highlight w:val="darkCyan"/>
-              </w:rPr>
-              <w:t>estudiar</w:t>
-            </w:r>
-          </w:p>
-        </w:tc>
-      </w:tr>
-      <w:tr>
-        <w:trPr>
-          <w:trHeight w:val="625"/>
-        </w:trPr>
-        <w:tc>
-          <w:tcPr>
-            <w:tcW w:w="1084" w:type="dxa"/>
-          </w:tcPr>
-          <w:p>
-            <w:pPr>
-              <w:rPr>
-                <w:highlight w:val="lightGray"/>
-              </w:rPr>
-            </w:pPr>
-            <w:r>
-              <w:rPr>
-                <w:highlight w:val="lightGray"/>
-              </w:rPr>
-              <w:t xml:space="preserve">Martes </w:t>
-            </w:r>
-          </w:p>
-        </w:tc>
-        <w:tc>
-          <w:tcPr>
-            <w:tcW w:w="1676" w:type="dxa"/>
-          </w:tcPr>
-          <w:p/>
-        </w:tc>
-        <w:tc>
-          <w:tcPr>
-            <w:tcW w:w="1251" w:type="dxa"/>
-          </w:tcPr>
-          <w:p>
-            <w:r>
-              <w:rPr>
-                <w:highlight w:val="cyan"/>
-              </w:rPr>
-              <w:t>Informática</w:t>
-            </w:r>
-            <w:r>
-              <w:t xml:space="preserve"> </w:t>
-            </w:r>
-          </w:p>
-        </w:tc>
-        <w:tc>
-          <w:tcPr>
-            <w:tcW w:w="1282" w:type="dxa"/>
-          </w:tcPr>
-          <w:p/>
-        </w:tc>
-        <w:tc>
-          <w:tcPr>
-            <w:tcW w:w="1261" w:type="dxa"/>
-          </w:tcPr>
-          <w:p>
-            <w:r>
-              <w:rPr>
-                <w:highlight w:val="cyan"/>
-              </w:rPr>
-              <w:t>estudiar</w:t>
-            </w:r>
-          </w:p>
-        </w:tc>
-        <w:tc>
-          <w:tcPr>
-            <w:tcW w:w="1261" w:type="dxa"/>
-          </w:tcPr>
-          <w:p>
-            <w:r>
-              <w:rPr>
-                <w:highlight w:val="darkCyan"/>
-              </w:rPr>
-              <w:t>estudiar</w:t>
-            </w:r>
-          </w:p>
-        </w:tc>
-        <w:tc>
-          <w:tcPr>
-            <w:tcW w:w="1184" w:type="dxa"/>
-          </w:tcPr>
-          <w:p/>
-        </w:tc>
-        <w:tc>
-          <w:tcPr>
-            <w:tcW w:w="949" w:type="dxa"/>
-          </w:tcPr>
-          <w:p/>
-        </w:tc>
-        <w:tc>
-          <w:tcPr>
-            <w:tcW w:w="949" w:type="dxa"/>
-          </w:tcPr>
-          <w:p>
-            <w:r>
-              <w:rPr>
-                <w:highlight w:val="cyan"/>
-              </w:rPr>
-              <w:t>estudiar</w:t>
-            </w:r>
-          </w:p>
-        </w:tc>
-      </w:tr>
-      <w:tr>
-        <w:trPr>
-          <w:trHeight w:val="590"/>
-        </w:trPr>
-        <w:tc>
-          <w:tcPr>
-            <w:tcW w:w="1084" w:type="dxa"/>
-          </w:tcPr>
-          <w:p>
-            <w:pPr>
-              <w:rPr>
-                <w:highlight w:val="lightGray"/>
-              </w:rPr>
-            </w:pPr>
-            <w:r>
-              <w:rPr>
-                <w:highlight w:val="lightGray"/>
-              </w:rPr>
-              <w:t>miércoles</w:t>
-            </w:r>
-          </w:p>
-        </w:tc>
-        <w:tc>
-          <w:tcPr>
-            <w:tcW w:w="1676" w:type="dxa"/>
-          </w:tcPr>
-          <w:p>
-            <w:r>
-              <w:rPr>
-                <w:highlight w:val="red"/>
-              </w:rPr>
-              <w:t>Comunicaciones móvile</w:t>
-            </w:r>
-            <w:r>
-              <w:rPr>
-                <w:highlight w:val="red"/>
-              </w:rPr>
-              <w:t>s</w:t>
-            </w:r>
-          </w:p>
-        </w:tc>
-        <w:tc>
-          <w:tcPr>
-            <w:tcW w:w="1251" w:type="dxa"/>
-          </w:tcPr>
-          <w:p/>
-        </w:tc>
-        <w:tc>
-          <w:tcPr>
-            <w:tcW w:w="1282" w:type="dxa"/>
-          </w:tcPr>
-          <w:p>
-            <w:r>
-              <w:rPr>
-                <w:highlight w:val="magenta"/>
-              </w:rPr>
-              <w:t>Dispositivos redes</w:t>
-            </w:r>
-          </w:p>
-        </w:tc>
-        <w:tc>
-          <w:tcPr>
-            <w:tcW w:w="1261" w:type="dxa"/>
-          </w:tcPr>
-          <w:p/>
-        </w:tc>
-        <w:tc>
-          <w:tcPr>
-            <w:tcW w:w="1261" w:type="dxa"/>
-          </w:tcPr>
-          <w:p/>
-        </w:tc>
-        <w:tc>
-          <w:tcPr>
-            <w:tcW w:w="1184" w:type="dxa"/>
-          </w:tcPr>
-          <w:p/>
-        </w:tc>
-        <w:tc>
-          <w:tcPr>
-            <w:tcW w:w="949" w:type="dxa"/>
-          </w:tcPr>
-          <w:p/>
-        </w:tc>
-        <w:tc>
-          <w:tcPr>
-            <w:tcW w:w="949" w:type="dxa"/>
-          </w:tcPr>
-          <w:p>
-            <w:r>
-              <w:rPr>
-                <w:highlight w:val="magenta"/>
-              </w:rPr>
-              <w:t>estudiar</w:t>
-            </w:r>
-          </w:p>
-        </w:tc>
-      </w:tr>
-      <w:tr>
-        <w:trPr>
-          <w:trHeight w:val="625"/>
-        </w:trPr>
-        <w:tc>
-          <w:tcPr>
-            <w:tcW w:w="1084" w:type="dxa"/>
-          </w:tcPr>
-          <w:p>
-            <w:pPr>
-              <w:rPr>
-                <w:highlight w:val="lightGray"/>
-              </w:rPr>
-            </w:pPr>
-            <w:r>
-              <w:rPr>
-                <w:highlight w:val="lightGray"/>
-              </w:rPr>
-              <w:t>jueves</w:t>
-            </w:r>
-          </w:p>
-        </w:tc>
-        <w:tc>
-          <w:tcPr>
-            <w:tcW w:w="1676" w:type="dxa"/>
-          </w:tcPr>
-          <w:p/>
-        </w:tc>
-        <w:tc>
-          <w:tcPr>
-            <w:tcW w:w="1251" w:type="dxa"/>
-          </w:tcPr>
-          <w:p>
-            <w:r>
-              <w:rPr>
-                <w:highlight w:val="cyan"/>
-              </w:rPr>
-              <w:t>informática</w:t>
-            </w:r>
-          </w:p>
-        </w:tc>
-        <w:tc>
-          <w:tcPr>
-            <w:tcW w:w="1282" w:type="dxa"/>
-          </w:tcPr>
-          <w:p/>
-        </w:tc>
-        <w:tc>
-          <w:tcPr>
-            <w:tcW w:w="1261" w:type="dxa"/>
-          </w:tcPr>
-          <w:p/>
-        </w:tc>
-        <w:tc>
-          <w:tcPr>
-            <w:tcW w:w="1261" w:type="dxa"/>
-          </w:tcPr>
-          <w:p/>
-        </w:tc>
-        <w:tc>
-          <w:tcPr>
-            <w:tcW w:w="1184" w:type="dxa"/>
-          </w:tcPr>
-          <w:p/>
-        </w:tc>
-        <w:tc>
-          <w:tcPr>
-            <w:tcW w:w="949" w:type="dxa"/>
-          </w:tcPr>
-          <w:p>
-            <w:r>
-              <w:rPr>
-                <w:highlight w:val="cyan"/>
-              </w:rPr>
-              <w:t>estudiar</w:t>
-            </w:r>
-          </w:p>
-        </w:tc>
-        <w:tc>
-          <w:tcPr>
-            <w:tcW w:w="949" w:type="dxa"/>
-          </w:tcPr>
-          <w:p>
-            <w:r>
-              <w:rPr>
-                <w:highlight w:val="cyan"/>
-              </w:rPr>
-              <w:t>estudiar</w:t>
-            </w:r>
-          </w:p>
-        </w:tc>
-      </w:tr>
-      <w:tr>
-        <w:trPr>
-          <w:trHeight w:val="590"/>
-        </w:trPr>
-        <w:tc>
-          <w:tcPr>
-            <w:tcW w:w="1084" w:type="dxa"/>
-          </w:tcPr>
-          <w:p>
-            <w:pPr>
-              <w:rPr>
-                <w:highlight w:val="lightGray"/>
-              </w:rPr>
-            </w:pPr>
-            <w:r>
-              <w:rPr>
-                <w:highlight w:val="lightGray"/>
-              </w:rPr>
-              <w:t>viernes</w:t>
-            </w:r>
-          </w:p>
-        </w:tc>
-        <w:tc>
-          <w:tcPr>
-            <w:tcW w:w="1676" w:type="dxa"/>
-          </w:tcPr>
-          <w:p/>
-        </w:tc>
-        <w:tc>
-          <w:tcPr>
-            <w:tcW w:w="1251" w:type="dxa"/>
-          </w:tcPr>
-          <w:p/>
-        </w:tc>
-        <w:tc>
-          <w:tcPr>
-            <w:tcW w:w="1282" w:type="dxa"/>
-          </w:tcPr>
-          <w:p>
-            <w:r>
-              <w:rPr>
-                <w:highlight w:val="magenta"/>
-              </w:rPr>
-              <w:t>Dispositivos redes</w:t>
-            </w:r>
-          </w:p>
-        </w:tc>
-        <w:tc>
-          <w:tcPr>
-            <w:tcW w:w="1261" w:type="dxa"/>
-          </w:tcPr>
-          <w:p>
-            <w:pPr>
-              <w:rPr>
-                <w:highlight w:val="cyan"/>
-              </w:rPr>
-            </w:pPr>
-            <w:r>
-              <w:rPr>
-                <w:highlight w:val="cyan"/>
-              </w:rPr>
-              <w:t>Laboratorio</w:t>
-            </w:r>
-          </w:p>
-          <w:p>
-            <w:r>
-              <w:rPr>
-                <w:highlight w:val="cyan"/>
-              </w:rPr>
-              <w:t>informática</w:t>
-            </w:r>
-          </w:p>
-        </w:tc>
-        <w:tc>
-          <w:tcPr>
-            <w:tcW w:w="1261" w:type="dxa"/>
-          </w:tcPr>
-          <w:p>
-            <w:pPr>
-              <w:rPr>
-                <w:highlight w:val="cyan"/>
-              </w:rPr>
-            </w:pPr>
-            <w:r>
-              <w:rPr>
-                <w:highlight w:val="cyan"/>
-              </w:rPr>
-              <w:t>Laboratorio</w:t>
-            </w:r>
-          </w:p>
-          <w:p>
-            <w:r>
-              <w:rPr>
-                <w:highlight w:val="cyan"/>
-              </w:rPr>
-              <w:t>informática</w:t>
-            </w:r>
-          </w:p>
-        </w:tc>
-        <w:tc>
-          <w:tcPr>
-            <w:tcW w:w="1184" w:type="dxa"/>
-          </w:tcPr>
-          <w:p/>
-        </w:tc>
-        <w:tc>
-          <w:tcPr>
-            <w:tcW w:w="949" w:type="dxa"/>
-          </w:tcPr>
-          <w:p/>
-        </w:tc>
-        <w:tc>
-          <w:tcPr>
-            <w:tcW w:w="949" w:type="dxa"/>
-          </w:tcPr>
-          <w:p/>
-        </w:tc>
-      </w:tr>
-      <w:tr>
-        <w:trPr>
-          <w:trHeight w:val="625"/>
-        </w:trPr>
-        <w:tc>
-          <w:tcPr>
-            <w:tcW w:w="1084" w:type="dxa"/>
-          </w:tcPr>
-          <w:p>
-            <w:pPr>
-              <w:rPr>
-                <w:highlight w:val="lightGray"/>
-              </w:rPr>
-            </w:pPr>
-            <w:r>
-              <w:rPr>
-                <w:highlight w:val="lightGray"/>
-              </w:rPr>
-              <w:t>sábado</w:t>
-            </w:r>
-          </w:p>
-        </w:tc>
-        <w:tc>
-          <w:tcPr>
-            <w:tcW w:w="1676" w:type="dxa"/>
-          </w:tcPr>
-          <w:p/>
-        </w:tc>
-        <w:tc>
-          <w:tcPr>
-            <w:tcW w:w="1251" w:type="dxa"/>
-          </w:tcPr>
-          <w:p>
-            <w:r>
-              <w:rPr>
-                <w:highlight w:val="cyan"/>
-              </w:rPr>
-              <w:t>estudiar</w:t>
-            </w:r>
-          </w:p>
-        </w:tc>
-        <w:tc>
-          <w:tcPr>
-            <w:tcW w:w="1282" w:type="dxa"/>
-          </w:tcPr>
-          <w:p/>
-        </w:tc>
-        <w:tc>
-          <w:tcPr>
-            <w:tcW w:w="1261" w:type="dxa"/>
-          </w:tcPr>
-          <w:p/>
-        </w:tc>
-        <w:tc>
-          <w:tcPr>
-            <w:tcW w:w="1261" w:type="dxa"/>
-          </w:tcPr>
-          <w:p/>
-        </w:tc>
-        <w:tc>
-          <w:tcPr>
-            <w:tcW w:w="1184" w:type="dxa"/>
-          </w:tcPr>
-          <w:p>
-            <w:r>
-              <w:rPr>
-                <w:highlight w:val="red"/>
-              </w:rPr>
-              <w:t>Comunicaciones móvile</w:t>
-            </w:r>
-            <w:r>
-              <w:rPr>
-                <w:highlight w:val="red"/>
-              </w:rPr>
-              <w:t>s</w:t>
-            </w:r>
-          </w:p>
-        </w:tc>
-        <w:tc>
-          <w:tcPr>
-            <w:tcW w:w="949" w:type="dxa"/>
-          </w:tcPr>
-          <w:p/>
-        </w:tc>
-        <w:tc>
-          <w:tcPr>
-            <w:tcW w:w="949" w:type="dxa"/>
-          </w:tcPr>
-          <w:p/>
-        </w:tc>
-      </w:tr>
-      <w:tr>
-        <w:trPr>
-          <w:trHeight w:val="590"/>
-        </w:trPr>
-        <w:tc>
-          <w:tcPr>
-            <w:tcW w:w="1084" w:type="dxa"/>
-          </w:tcPr>
-          <w:p>
-            <w:pPr>
-              <w:rPr>
-                <w:highlight w:val="lightGray"/>
-              </w:rPr>
-            </w:pPr>
-            <w:r>
-              <w:rPr>
-                <w:highlight w:val="lightGray"/>
-              </w:rPr>
-              <w:t>domingo</w:t>
-            </w:r>
-          </w:p>
-        </w:tc>
-        <w:tc>
-          <w:tcPr>
-            <w:tcW w:w="1676" w:type="dxa"/>
-          </w:tcPr>
-          <w:p/>
-        </w:tc>
-        <w:tc>
-          <w:tcPr>
-            <w:tcW w:w="1251" w:type="dxa"/>
-          </w:tcPr>
-          <w:p>
-            <w:r>
-              <w:rPr>
-                <w:color w:val="0D0D0D" w:themeColor="text1" w:themeTint="F2"/>
-                <w:highlight w:val="red"/>
-              </w:rPr>
-              <w:t>estudiar</w:t>
-            </w:r>
-          </w:p>
-        </w:tc>
-        <w:tc>
-          <w:tcPr>
-            <w:tcW w:w="1282" w:type="dxa"/>
-          </w:tcPr>
-          <w:p>
-            <w:r>
-              <w:rPr>
-                <w:highlight w:val="red"/>
-              </w:rPr>
-              <w:t>estudiar</w:t>
-            </w:r>
-          </w:p>
-        </w:tc>
-        <w:tc>
-          <w:tcPr>
-            <w:tcW w:w="1261" w:type="dxa"/>
-          </w:tcPr>
-          <w:p/>
-        </w:tc>
-        <w:tc>
-          <w:tcPr>
-            <w:tcW w:w="1261" w:type="dxa"/>
-          </w:tcPr>
-          <w:p/>
-        </w:tc>
-        <w:tc>
-          <w:tcPr>
-            <w:tcW w:w="1184" w:type="dxa"/>
-          </w:tcPr>
-          <w:p/>
-        </w:tc>
-        <w:tc>
-          <w:tcPr>
-            <w:tcW w:w="949" w:type="dxa"/>
-          </w:tcPr>
-          <w:p/>
-        </w:tc>
-        <w:tc>
-          <w:tcPr>
-            <w:tcW w:w="949" w:type="dxa"/>
-          </w:tcPr>
-          <w:p/>
-        </w:tc>
-      </w:tr>
-    </w:tbl>
     <w:p>
       <w:pPr>
         <w:tabs>
           <w:tab w:val="left" w:pos="2364"/>
         </w:tabs>
+        <w:rPr>
+          <w:b/>
+          <w:bCs/>
+        </w:rPr>
       </w:pPr>
+      <w:r>
+        <w:rPr>
+          <w:b/>
+          <w:bCs/>
+        </w:rPr>
+        <w:t>Semana 3</w:t>
+      </w:r>
     </w:p>
     <w:tbl>
       <w:tblPr>
@@ -2971,6 +2084,942 @@
           <w:tcPr>
             <w:tcW w:w="1084" w:type="dxa"/>
             <w:tcBorders>
+              <w:right w:val="single" w:sz="4" w:space="0" w:color="auto"/>
+            </w:tcBorders>
+          </w:tcPr>
+          <w:p>
+            <w:pPr>
+              <w:rPr>
+                <w:highlight w:val="green"/>
+              </w:rPr>
+            </w:pPr>
+            <w:r>
+              <w:rPr>
+                <w:highlight w:val="green"/>
+              </w:rPr>
+              <w:t>hora</w:t>
+            </w:r>
+          </w:p>
+        </w:tc>
+        <w:tc>
+          <w:tcPr>
+            <w:tcW w:w="1676" w:type="dxa"/>
+            <w:tcBorders>
+              <w:left w:val="single" w:sz="4" w:space="0" w:color="auto"/>
+              <w:right w:val="single" w:sz="4" w:space="0" w:color="auto"/>
+            </w:tcBorders>
+          </w:tcPr>
+          <w:p>
+            <w:pPr>
+              <w:rPr>
+                <w:highlight w:val="green"/>
+              </w:rPr>
+            </w:pPr>
+            <w:r>
+              <w:rPr>
+                <w:highlight w:val="lightGray"/>
+              </w:rPr>
+              <w:t>6-8</w:t>
+            </w:r>
+          </w:p>
+        </w:tc>
+        <w:tc>
+          <w:tcPr>
+            <w:tcW w:w="1251" w:type="dxa"/>
+            <w:tcBorders>
+              <w:left w:val="single" w:sz="4" w:space="0" w:color="auto"/>
+              <w:right w:val="single" w:sz="4" w:space="0" w:color="auto"/>
+            </w:tcBorders>
+          </w:tcPr>
+          <w:p>
+            <w:pPr>
+              <w:jc w:val="center"/>
+              <w:rPr>
+                <w:highlight w:val="green"/>
+              </w:rPr>
+            </w:pPr>
+            <w:r>
+              <w:rPr>
+                <w:highlight w:val="lightGray"/>
+              </w:rPr>
+              <w:t>8-10</w:t>
+            </w:r>
+          </w:p>
+        </w:tc>
+        <w:tc>
+          <w:tcPr>
+            <w:tcW w:w="1282" w:type="dxa"/>
+            <w:tcBorders>
+              <w:left w:val="single" w:sz="4" w:space="0" w:color="auto"/>
+              <w:right w:val="single" w:sz="4" w:space="0" w:color="auto"/>
+            </w:tcBorders>
+          </w:tcPr>
+          <w:p>
+            <w:pPr>
+              <w:jc w:val="center"/>
+              <w:rPr>
+                <w:highlight w:val="green"/>
+              </w:rPr>
+            </w:pPr>
+            <w:r>
+              <w:rPr>
+                <w:highlight w:val="lightGray"/>
+              </w:rPr>
+              <w:t>10-12</w:t>
+            </w:r>
+          </w:p>
+        </w:tc>
+        <w:tc>
+          <w:tcPr>
+            <w:tcW w:w="1261" w:type="dxa"/>
+            <w:tcBorders>
+              <w:left w:val="single" w:sz="4" w:space="0" w:color="auto"/>
+              <w:right w:val="single" w:sz="4" w:space="0" w:color="auto"/>
+            </w:tcBorders>
+          </w:tcPr>
+          <w:p>
+            <w:pPr>
+              <w:jc w:val="center"/>
+              <w:rPr>
+                <w:highlight w:val="green"/>
+              </w:rPr>
+            </w:pPr>
+            <w:r>
+              <w:rPr>
+                <w:highlight w:val="lightGray"/>
+              </w:rPr>
+              <w:t>12-14</w:t>
+            </w:r>
+          </w:p>
+        </w:tc>
+        <w:tc>
+          <w:tcPr>
+            <w:tcW w:w="1261" w:type="dxa"/>
+            <w:tcBorders>
+              <w:left w:val="single" w:sz="4" w:space="0" w:color="auto"/>
+              <w:right w:val="single" w:sz="4" w:space="0" w:color="auto"/>
+            </w:tcBorders>
+          </w:tcPr>
+          <w:p>
+            <w:pPr>
+              <w:rPr>
+                <w:highlight w:val="green"/>
+              </w:rPr>
+            </w:pPr>
+            <w:r>
+              <w:rPr>
+                <w:highlight w:val="lightGray"/>
+              </w:rPr>
+              <w:t>14-16</w:t>
+            </w:r>
+          </w:p>
+        </w:tc>
+        <w:tc>
+          <w:tcPr>
+            <w:tcW w:w="1184" w:type="dxa"/>
+            <w:tcBorders>
+              <w:left w:val="single" w:sz="4" w:space="0" w:color="auto"/>
+              <w:right w:val="single" w:sz="4" w:space="0" w:color="auto"/>
+            </w:tcBorders>
+          </w:tcPr>
+          <w:p>
+            <w:pPr>
+              <w:rPr>
+                <w:highlight w:val="green"/>
+              </w:rPr>
+            </w:pPr>
+            <w:r>
+              <w:rPr>
+                <w:highlight w:val="lightGray"/>
+              </w:rPr>
+              <w:t>16-18</w:t>
+            </w:r>
+          </w:p>
+        </w:tc>
+        <w:tc>
+          <w:tcPr>
+            <w:tcW w:w="949" w:type="dxa"/>
+            <w:tcBorders>
+              <w:left w:val="single" w:sz="4" w:space="0" w:color="auto"/>
+              <w:right w:val="single" w:sz="4" w:space="0" w:color="auto"/>
+            </w:tcBorders>
+          </w:tcPr>
+          <w:p>
+            <w:pPr>
+              <w:rPr>
+                <w:highlight w:val="green"/>
+              </w:rPr>
+            </w:pPr>
+            <w:r>
+              <w:rPr>
+                <w:highlight w:val="lightGray"/>
+              </w:rPr>
+              <w:t>18-20</w:t>
+            </w:r>
+          </w:p>
+        </w:tc>
+        <w:tc>
+          <w:tcPr>
+            <w:tcW w:w="949" w:type="dxa"/>
+            <w:tcBorders>
+              <w:left w:val="single" w:sz="4" w:space="0" w:color="auto"/>
+              <w:right w:val="single" w:sz="4" w:space="0" w:color="auto"/>
+            </w:tcBorders>
+          </w:tcPr>
+          <w:p>
+            <w:pPr>
+              <w:rPr>
+                <w:highlight w:val="green"/>
+              </w:rPr>
+            </w:pPr>
+            <w:r>
+              <w:rPr>
+                <w:highlight w:val="lightGray"/>
+              </w:rPr>
+              <w:t>20-22</w:t>
+            </w:r>
+          </w:p>
+        </w:tc>
+      </w:tr>
+      <w:tr>
+        <w:trPr>
+          <w:trHeight w:val="590"/>
+        </w:trPr>
+        <w:tc>
+          <w:tcPr>
+            <w:tcW w:w="1084" w:type="dxa"/>
+          </w:tcPr>
+          <w:p>
+            <w:pPr>
+              <w:rPr>
+                <w:highlight w:val="yellow"/>
+              </w:rPr>
+            </w:pPr>
+            <w:r>
+              <w:rPr>
+                <w:highlight w:val="lightGray"/>
+              </w:rPr>
+              <w:t xml:space="preserve">Lunes </w:t>
+            </w:r>
+          </w:p>
+        </w:tc>
+        <w:tc>
+          <w:tcPr>
+            <w:tcW w:w="1676" w:type="dxa"/>
+          </w:tcPr>
+          <w:p>
+            <w:r>
+              <w:rPr>
+                <w:highlight w:val="red"/>
+              </w:rPr>
+              <w:t>Comunicaciones móviles</w:t>
+            </w:r>
+          </w:p>
+        </w:tc>
+        <w:tc>
+          <w:tcPr>
+            <w:tcW w:w="1251" w:type="dxa"/>
+          </w:tcPr>
+          <w:p/>
+        </w:tc>
+        <w:tc>
+          <w:tcPr>
+            <w:tcW w:w="1282" w:type="dxa"/>
+          </w:tcPr>
+          <w:p>
+            <w:r>
+              <w:rPr>
+                <w:highlight w:val="red"/>
+              </w:rPr>
+              <w:t>estudiar</w:t>
+            </w:r>
+          </w:p>
+        </w:tc>
+        <w:tc>
+          <w:tcPr>
+            <w:tcW w:w="1261" w:type="dxa"/>
+          </w:tcPr>
+          <w:p/>
+        </w:tc>
+        <w:tc>
+          <w:tcPr>
+            <w:tcW w:w="1261" w:type="dxa"/>
+          </w:tcPr>
+          <w:p>
+            <w:r>
+              <w:rPr>
+                <w:highlight w:val="darkCyan"/>
+              </w:rPr>
+              <w:t>Afecciones y adiciones</w:t>
+            </w:r>
+          </w:p>
+        </w:tc>
+        <w:tc>
+          <w:tcPr>
+            <w:tcW w:w="1184" w:type="dxa"/>
+          </w:tcPr>
+          <w:p>
+            <w:r>
+              <w:rPr>
+                <w:highlight w:val="darkCyan"/>
+              </w:rPr>
+              <w:t>Afecciones y adiciones</w:t>
+            </w:r>
+          </w:p>
+        </w:tc>
+        <w:tc>
+          <w:tcPr>
+            <w:tcW w:w="949" w:type="dxa"/>
+          </w:tcPr>
+          <w:p/>
+        </w:tc>
+        <w:tc>
+          <w:tcPr>
+            <w:tcW w:w="949" w:type="dxa"/>
+          </w:tcPr>
+          <w:p>
+            <w:r>
+              <w:rPr>
+                <w:highlight w:val="darkCyan"/>
+              </w:rPr>
+              <w:t>estudiar</w:t>
+            </w:r>
+          </w:p>
+        </w:tc>
+      </w:tr>
+      <w:tr>
+        <w:trPr>
+          <w:trHeight w:val="625"/>
+        </w:trPr>
+        <w:tc>
+          <w:tcPr>
+            <w:tcW w:w="1084" w:type="dxa"/>
+          </w:tcPr>
+          <w:p>
+            <w:pPr>
+              <w:rPr>
+                <w:highlight w:val="lightGray"/>
+              </w:rPr>
+            </w:pPr>
+            <w:r>
+              <w:rPr>
+                <w:highlight w:val="lightGray"/>
+              </w:rPr>
+              <w:t xml:space="preserve">Martes </w:t>
+            </w:r>
+          </w:p>
+        </w:tc>
+        <w:tc>
+          <w:tcPr>
+            <w:tcW w:w="1676" w:type="dxa"/>
+          </w:tcPr>
+          <w:p/>
+        </w:tc>
+        <w:tc>
+          <w:tcPr>
+            <w:tcW w:w="1251" w:type="dxa"/>
+          </w:tcPr>
+          <w:p>
+            <w:r>
+              <w:rPr>
+                <w:highlight w:val="cyan"/>
+              </w:rPr>
+              <w:t>Informática</w:t>
+            </w:r>
+            <w:r>
+              <w:t xml:space="preserve"> </w:t>
+            </w:r>
+          </w:p>
+        </w:tc>
+        <w:tc>
+          <w:tcPr>
+            <w:tcW w:w="1282" w:type="dxa"/>
+          </w:tcPr>
+          <w:p/>
+        </w:tc>
+        <w:tc>
+          <w:tcPr>
+            <w:tcW w:w="1261" w:type="dxa"/>
+          </w:tcPr>
+          <w:p>
+            <w:r>
+              <w:rPr>
+                <w:highlight w:val="cyan"/>
+              </w:rPr>
+              <w:t>estudiar</w:t>
+            </w:r>
+          </w:p>
+        </w:tc>
+        <w:tc>
+          <w:tcPr>
+            <w:tcW w:w="1261" w:type="dxa"/>
+          </w:tcPr>
+          <w:p>
+            <w:r>
+              <w:rPr>
+                <w:highlight w:val="darkCyan"/>
+              </w:rPr>
+              <w:t>estudiar</w:t>
+            </w:r>
+          </w:p>
+        </w:tc>
+        <w:tc>
+          <w:tcPr>
+            <w:tcW w:w="1184" w:type="dxa"/>
+          </w:tcPr>
+          <w:p/>
+        </w:tc>
+        <w:tc>
+          <w:tcPr>
+            <w:tcW w:w="949" w:type="dxa"/>
+          </w:tcPr>
+          <w:p/>
+        </w:tc>
+        <w:tc>
+          <w:tcPr>
+            <w:tcW w:w="949" w:type="dxa"/>
+          </w:tcPr>
+          <w:p>
+            <w:r>
+              <w:rPr>
+                <w:highlight w:val="cyan"/>
+              </w:rPr>
+              <w:t>estudiar</w:t>
+            </w:r>
+          </w:p>
+        </w:tc>
+      </w:tr>
+      <w:tr>
+        <w:trPr>
+          <w:trHeight w:val="590"/>
+        </w:trPr>
+        <w:tc>
+          <w:tcPr>
+            <w:tcW w:w="1084" w:type="dxa"/>
+          </w:tcPr>
+          <w:p>
+            <w:pPr>
+              <w:rPr>
+                <w:highlight w:val="lightGray"/>
+              </w:rPr>
+            </w:pPr>
+            <w:r>
+              <w:rPr>
+                <w:highlight w:val="lightGray"/>
+              </w:rPr>
+              <w:t>miércoles</w:t>
+            </w:r>
+          </w:p>
+        </w:tc>
+        <w:tc>
+          <w:tcPr>
+            <w:tcW w:w="1676" w:type="dxa"/>
+          </w:tcPr>
+          <w:p>
+            <w:r>
+              <w:rPr>
+                <w:highlight w:val="red"/>
+              </w:rPr>
+              <w:t>Comunicaciones móvile</w:t>
+            </w:r>
+            <w:r>
+              <w:rPr>
+                <w:highlight w:val="red"/>
+              </w:rPr>
+              <w:t>s</w:t>
+            </w:r>
+          </w:p>
+        </w:tc>
+        <w:tc>
+          <w:tcPr>
+            <w:tcW w:w="1251" w:type="dxa"/>
+          </w:tcPr>
+          <w:p/>
+        </w:tc>
+        <w:tc>
+          <w:tcPr>
+            <w:tcW w:w="1282" w:type="dxa"/>
+          </w:tcPr>
+          <w:p>
+            <w:r>
+              <w:rPr>
+                <w:highlight w:val="magenta"/>
+              </w:rPr>
+              <w:t>Dispositivos redes</w:t>
+            </w:r>
+          </w:p>
+        </w:tc>
+        <w:tc>
+          <w:tcPr>
+            <w:tcW w:w="1261" w:type="dxa"/>
+          </w:tcPr>
+          <w:p/>
+        </w:tc>
+        <w:tc>
+          <w:tcPr>
+            <w:tcW w:w="1261" w:type="dxa"/>
+          </w:tcPr>
+          <w:p/>
+        </w:tc>
+        <w:tc>
+          <w:tcPr>
+            <w:tcW w:w="1184" w:type="dxa"/>
+          </w:tcPr>
+          <w:p/>
+        </w:tc>
+        <w:tc>
+          <w:tcPr>
+            <w:tcW w:w="949" w:type="dxa"/>
+          </w:tcPr>
+          <w:p/>
+        </w:tc>
+        <w:tc>
+          <w:tcPr>
+            <w:tcW w:w="949" w:type="dxa"/>
+          </w:tcPr>
+          <w:p>
+            <w:r>
+              <w:rPr>
+                <w:highlight w:val="magenta"/>
+              </w:rPr>
+              <w:t>estudiar</w:t>
+            </w:r>
+          </w:p>
+        </w:tc>
+      </w:tr>
+      <w:tr>
+        <w:trPr>
+          <w:trHeight w:val="625"/>
+        </w:trPr>
+        <w:tc>
+          <w:tcPr>
+            <w:tcW w:w="1084" w:type="dxa"/>
+          </w:tcPr>
+          <w:p>
+            <w:pPr>
+              <w:rPr>
+                <w:highlight w:val="lightGray"/>
+              </w:rPr>
+            </w:pPr>
+            <w:r>
+              <w:rPr>
+                <w:highlight w:val="lightGray"/>
+              </w:rPr>
+              <w:t>jueves</w:t>
+            </w:r>
+          </w:p>
+        </w:tc>
+        <w:tc>
+          <w:tcPr>
+            <w:tcW w:w="1676" w:type="dxa"/>
+          </w:tcPr>
+          <w:p/>
+        </w:tc>
+        <w:tc>
+          <w:tcPr>
+            <w:tcW w:w="1251" w:type="dxa"/>
+          </w:tcPr>
+          <w:p>
+            <w:r>
+              <w:rPr>
+                <w:highlight w:val="cyan"/>
+              </w:rPr>
+              <w:t>informática</w:t>
+            </w:r>
+          </w:p>
+        </w:tc>
+        <w:tc>
+          <w:tcPr>
+            <w:tcW w:w="1282" w:type="dxa"/>
+          </w:tcPr>
+          <w:p/>
+        </w:tc>
+        <w:tc>
+          <w:tcPr>
+            <w:tcW w:w="1261" w:type="dxa"/>
+          </w:tcPr>
+          <w:p/>
+        </w:tc>
+        <w:tc>
+          <w:tcPr>
+            <w:tcW w:w="1261" w:type="dxa"/>
+          </w:tcPr>
+          <w:p/>
+        </w:tc>
+        <w:tc>
+          <w:tcPr>
+            <w:tcW w:w="1184" w:type="dxa"/>
+          </w:tcPr>
+          <w:p/>
+        </w:tc>
+        <w:tc>
+          <w:tcPr>
+            <w:tcW w:w="949" w:type="dxa"/>
+          </w:tcPr>
+          <w:p>
+            <w:r>
+              <w:rPr>
+                <w:highlight w:val="cyan"/>
+              </w:rPr>
+              <w:t>estudiar</w:t>
+            </w:r>
+          </w:p>
+        </w:tc>
+        <w:tc>
+          <w:tcPr>
+            <w:tcW w:w="949" w:type="dxa"/>
+          </w:tcPr>
+          <w:p>
+            <w:r>
+              <w:rPr>
+                <w:highlight w:val="cyan"/>
+              </w:rPr>
+              <w:t>estudiar</w:t>
+            </w:r>
+          </w:p>
+        </w:tc>
+      </w:tr>
+      <w:tr>
+        <w:trPr>
+          <w:trHeight w:val="590"/>
+        </w:trPr>
+        <w:tc>
+          <w:tcPr>
+            <w:tcW w:w="1084" w:type="dxa"/>
+          </w:tcPr>
+          <w:p>
+            <w:pPr>
+              <w:rPr>
+                <w:highlight w:val="lightGray"/>
+              </w:rPr>
+            </w:pPr>
+            <w:r>
+              <w:rPr>
+                <w:highlight w:val="lightGray"/>
+              </w:rPr>
+              <w:t>viernes</w:t>
+            </w:r>
+          </w:p>
+        </w:tc>
+        <w:tc>
+          <w:tcPr>
+            <w:tcW w:w="1676" w:type="dxa"/>
+          </w:tcPr>
+          <w:p/>
+        </w:tc>
+        <w:tc>
+          <w:tcPr>
+            <w:tcW w:w="1251" w:type="dxa"/>
+          </w:tcPr>
+          <w:p/>
+        </w:tc>
+        <w:tc>
+          <w:tcPr>
+            <w:tcW w:w="1282" w:type="dxa"/>
+          </w:tcPr>
+          <w:p>
+            <w:r>
+              <w:rPr>
+                <w:highlight w:val="magenta"/>
+              </w:rPr>
+              <w:t>Dispositivos redes</w:t>
+            </w:r>
+          </w:p>
+        </w:tc>
+        <w:tc>
+          <w:tcPr>
+            <w:tcW w:w="1261" w:type="dxa"/>
+          </w:tcPr>
+          <w:p>
+            <w:pPr>
+              <w:rPr>
+                <w:highlight w:val="cyan"/>
+              </w:rPr>
+            </w:pPr>
+            <w:r>
+              <w:rPr>
+                <w:highlight w:val="cyan"/>
+              </w:rPr>
+              <w:t>Laboratorio</w:t>
+            </w:r>
+          </w:p>
+          <w:p>
+            <w:r>
+              <w:rPr>
+                <w:highlight w:val="cyan"/>
+              </w:rPr>
+              <w:t>informática</w:t>
+            </w:r>
+          </w:p>
+        </w:tc>
+        <w:tc>
+          <w:tcPr>
+            <w:tcW w:w="1261" w:type="dxa"/>
+          </w:tcPr>
+          <w:p>
+            <w:pPr>
+              <w:rPr>
+                <w:highlight w:val="cyan"/>
+              </w:rPr>
+            </w:pPr>
+            <w:r>
+              <w:rPr>
+                <w:highlight w:val="cyan"/>
+              </w:rPr>
+              <w:t>Laboratorio</w:t>
+            </w:r>
+          </w:p>
+          <w:p>
+            <w:r>
+              <w:rPr>
+                <w:highlight w:val="cyan"/>
+              </w:rPr>
+              <w:t>informática</w:t>
+            </w:r>
+          </w:p>
+        </w:tc>
+        <w:tc>
+          <w:tcPr>
+            <w:tcW w:w="1184" w:type="dxa"/>
+          </w:tcPr>
+          <w:p/>
+        </w:tc>
+        <w:tc>
+          <w:tcPr>
+            <w:tcW w:w="949" w:type="dxa"/>
+          </w:tcPr>
+          <w:p/>
+        </w:tc>
+        <w:tc>
+          <w:tcPr>
+            <w:tcW w:w="949" w:type="dxa"/>
+          </w:tcPr>
+          <w:p/>
+        </w:tc>
+      </w:tr>
+      <w:tr>
+        <w:trPr>
+          <w:trHeight w:val="625"/>
+        </w:trPr>
+        <w:tc>
+          <w:tcPr>
+            <w:tcW w:w="1084" w:type="dxa"/>
+          </w:tcPr>
+          <w:p>
+            <w:pPr>
+              <w:rPr>
+                <w:highlight w:val="lightGray"/>
+              </w:rPr>
+            </w:pPr>
+            <w:r>
+              <w:rPr>
+                <w:highlight w:val="lightGray"/>
+              </w:rPr>
+              <w:t>sábado</w:t>
+            </w:r>
+          </w:p>
+        </w:tc>
+        <w:tc>
+          <w:tcPr>
+            <w:tcW w:w="1676" w:type="dxa"/>
+          </w:tcPr>
+          <w:p/>
+        </w:tc>
+        <w:tc>
+          <w:tcPr>
+            <w:tcW w:w="1251" w:type="dxa"/>
+          </w:tcPr>
+          <w:p>
+            <w:r>
+              <w:rPr>
+                <w:highlight w:val="cyan"/>
+              </w:rPr>
+              <w:t>estudiar</w:t>
+            </w:r>
+          </w:p>
+        </w:tc>
+        <w:tc>
+          <w:tcPr>
+            <w:tcW w:w="1282" w:type="dxa"/>
+          </w:tcPr>
+          <w:p/>
+        </w:tc>
+        <w:tc>
+          <w:tcPr>
+            <w:tcW w:w="1261" w:type="dxa"/>
+          </w:tcPr>
+          <w:p/>
+        </w:tc>
+        <w:tc>
+          <w:tcPr>
+            <w:tcW w:w="1261" w:type="dxa"/>
+          </w:tcPr>
+          <w:p/>
+        </w:tc>
+        <w:tc>
+          <w:tcPr>
+            <w:tcW w:w="1184" w:type="dxa"/>
+          </w:tcPr>
+          <w:p>
+            <w:r>
+              <w:rPr>
+                <w:highlight w:val="red"/>
+              </w:rPr>
+              <w:t>Comunicaciones móvile</w:t>
+            </w:r>
+            <w:r>
+              <w:rPr>
+                <w:highlight w:val="red"/>
+              </w:rPr>
+              <w:t>s</w:t>
+            </w:r>
+          </w:p>
+        </w:tc>
+        <w:tc>
+          <w:tcPr>
+            <w:tcW w:w="949" w:type="dxa"/>
+          </w:tcPr>
+          <w:p/>
+        </w:tc>
+        <w:tc>
+          <w:tcPr>
+            <w:tcW w:w="949" w:type="dxa"/>
+          </w:tcPr>
+          <w:p/>
+        </w:tc>
+      </w:tr>
+      <w:tr>
+        <w:trPr>
+          <w:trHeight w:val="590"/>
+        </w:trPr>
+        <w:tc>
+          <w:tcPr>
+            <w:tcW w:w="1084" w:type="dxa"/>
+          </w:tcPr>
+          <w:p>
+            <w:pPr>
+              <w:rPr>
+                <w:highlight w:val="lightGray"/>
+              </w:rPr>
+            </w:pPr>
+            <w:r>
+              <w:rPr>
+                <w:highlight w:val="lightGray"/>
+              </w:rPr>
+              <w:t>domingo</w:t>
+            </w:r>
+          </w:p>
+        </w:tc>
+        <w:tc>
+          <w:tcPr>
+            <w:tcW w:w="1676" w:type="dxa"/>
+          </w:tcPr>
+          <w:p/>
+        </w:tc>
+        <w:tc>
+          <w:tcPr>
+            <w:tcW w:w="1251" w:type="dxa"/>
+          </w:tcPr>
+          <w:p>
+            <w:r>
+              <w:rPr>
+                <w:color w:val="0D0D0D" w:themeColor="text1" w:themeTint="F2"/>
+                <w:highlight w:val="red"/>
+              </w:rPr>
+              <w:t>estudiar</w:t>
+            </w:r>
+          </w:p>
+        </w:tc>
+        <w:tc>
+          <w:tcPr>
+            <w:tcW w:w="1282" w:type="dxa"/>
+          </w:tcPr>
+          <w:p>
+            <w:r>
+              <w:rPr>
+                <w:highlight w:val="red"/>
+              </w:rPr>
+              <w:t>estudiar</w:t>
+            </w:r>
+          </w:p>
+        </w:tc>
+        <w:tc>
+          <w:tcPr>
+            <w:tcW w:w="1261" w:type="dxa"/>
+          </w:tcPr>
+          <w:p/>
+        </w:tc>
+        <w:tc>
+          <w:tcPr>
+            <w:tcW w:w="1261" w:type="dxa"/>
+          </w:tcPr>
+          <w:p/>
+        </w:tc>
+        <w:tc>
+          <w:tcPr>
+            <w:tcW w:w="1184" w:type="dxa"/>
+          </w:tcPr>
+          <w:p/>
+        </w:tc>
+        <w:tc>
+          <w:tcPr>
+            <w:tcW w:w="949" w:type="dxa"/>
+          </w:tcPr>
+          <w:p/>
+        </w:tc>
+        <w:tc>
+          <w:tcPr>
+            <w:tcW w:w="949" w:type="dxa"/>
+          </w:tcPr>
+          <w:p/>
+        </w:tc>
+      </w:tr>
+    </w:tbl>
+    <w:p>
+      <w:pPr>
+        <w:tabs>
+          <w:tab w:val="left" w:pos="2364"/>
+        </w:tabs>
+        <w:rPr>
+          <w:b/>
+          <w:bCs/>
+        </w:rPr>
+      </w:pPr>
+      <w:r>
+        <w:rPr>
+          <w:b/>
+          <w:bCs/>
+        </w:rPr>
+        <w:lastRenderedPageBreak/>
+        <w:t>Semana 4</w:t>
+      </w:r>
+    </w:p>
+    <w:tbl>
+      <w:tblPr>
+        <w:tblStyle w:val="Tablaconcuadrcula"/>
+        <w:tblW w:w="11404" w:type="dxa"/>
+        <w:tblInd w:w="-883" w:type="dxa"/>
+        <w:tblLook w:val="04A0" w:firstRow="1" w:lastRow="0" w:firstColumn="1" w:lastColumn="0" w:noHBand="0" w:noVBand="1"/>
+      </w:tblPr>
+      <w:tblGrid>
+        <w:gridCol w:w="1085"/>
+        <w:gridCol w:w="1678"/>
+        <w:gridCol w:w="1253"/>
+        <w:gridCol w:w="1284"/>
+        <w:gridCol w:w="1263"/>
+        <w:gridCol w:w="1263"/>
+        <w:gridCol w:w="1678"/>
+        <w:gridCol w:w="950"/>
+        <w:gridCol w:w="950"/>
+      </w:tblGrid>
+      <w:tr>
+        <w:trPr>
+          <w:trHeight w:val="625"/>
+        </w:trPr>
+        <w:tc>
+          <w:tcPr>
+            <w:tcW w:w="1084" w:type="dxa"/>
+            <w:tcBorders>
               <w:top w:val="single" w:sz="4" w:space="0" w:color="auto"/>
               <w:left w:val="single" w:sz="4" w:space="0" w:color="auto"/>
               <w:bottom w:val="single" w:sz="4" w:space="0" w:color="auto"/>
@@ -2988,7 +3037,6 @@
               <w:rPr>
                 <w:highlight w:val="green"/>
               </w:rPr>
-              <w:lastRenderedPageBreak/>
               <w:t>hora</w:t>
             </w:r>
           </w:p>

</xml_diff>

<commit_message>
se modifica horas de estudio del fin de semana de la semana 3
</commit_message>
<xml_diff>
--- a/plan  de horas study.docx
+++ b/plan  de horas study.docx
@@ -2066,15 +2066,15 @@
         <w:tblLook w:val="04A0" w:firstRow="1" w:lastRow="0" w:firstColumn="1" w:lastColumn="0" w:noHBand="0" w:noVBand="1"/>
       </w:tblPr>
       <w:tblGrid>
-        <w:gridCol w:w="1085"/>
-        <w:gridCol w:w="1678"/>
-        <w:gridCol w:w="1253"/>
-        <w:gridCol w:w="1284"/>
-        <w:gridCol w:w="1263"/>
-        <w:gridCol w:w="1263"/>
-        <w:gridCol w:w="1678"/>
-        <w:gridCol w:w="950"/>
-        <w:gridCol w:w="950"/>
+        <w:gridCol w:w="1134"/>
+        <w:gridCol w:w="1754"/>
+        <w:gridCol w:w="1309"/>
+        <w:gridCol w:w="1342"/>
+        <w:gridCol w:w="1320"/>
+        <w:gridCol w:w="1320"/>
+        <w:gridCol w:w="1239"/>
+        <w:gridCol w:w="993"/>
+        <w:gridCol w:w="993"/>
       </w:tblGrid>
       <w:tr>
         <w:trPr>
@@ -2829,14 +2829,7 @@
           <w:tcPr>
             <w:tcW w:w="1251" w:type="dxa"/>
           </w:tcPr>
-          <w:p>
-            <w:r>
-              <w:rPr>
-                <w:highlight w:val="cyan"/>
-              </w:rPr>
-              <w:t>estudiar</w:t>
-            </w:r>
-          </w:p>
+          <w:p/>
         </w:tc>
         <w:tc>
           <w:tcPr>
@@ -2860,20 +2853,7 @@
           <w:tcPr>
             <w:tcW w:w="1184" w:type="dxa"/>
           </w:tcPr>
-          <w:p>
-            <w:r>
-              <w:rPr>
-                <w:highlight w:val="red"/>
-              </w:rPr>
-              <w:t>Comunicaciones móvile</w:t>
-            </w:r>
-            <w:r>
-              <w:rPr>
-                <w:highlight w:val="red"/>
-              </w:rPr>
-              <w:t>s</w:t>
-            </w:r>
-          </w:p>
+          <w:p/>
         </w:tc>
         <w:tc>
           <w:tcPr>
@@ -2920,28 +2900,13 @@
           <w:tcPr>
             <w:tcW w:w="1251" w:type="dxa"/>
           </w:tcPr>
-          <w:p>
-            <w:r>
-              <w:rPr>
-                <w:color w:val="0D0D0D" w:themeColor="text1" w:themeTint="F2"/>
-                <w:highlight w:val="red"/>
-              </w:rPr>
-              <w:t>estudiar</w:t>
-            </w:r>
-          </w:p>
+          <w:p/>
         </w:tc>
         <w:tc>
           <w:tcPr>
             <w:tcW w:w="1282" w:type="dxa"/>
           </w:tcPr>
-          <w:p>
-            <w:r>
-              <w:rPr>
-                <w:highlight w:val="red"/>
-              </w:rPr>
-              <w:t>estudiar</w:t>
-            </w:r>
-          </w:p>
+          <w:p/>
         </w:tc>
         <w:tc>
           <w:tcPr>

</xml_diff>